<commit_message>
feat: remove obsolete questionnaire documents and enhance employer profile display
</commit_message>
<xml_diff>
--- a/docs/Alumni Career Link A Smart Tracking System Bridging Graduates and Employment Opportunities.docx
+++ b/docs/Alumni Career Link A Smart Tracking System Bridging Graduates and Employment Opportunities.docx
@@ -174,7 +174,25 @@
           <w:sz w:val="24"/>
           <w:szCs w:val="24"/>
         </w:rPr>
-        <w:t>According to Gopakumar, V.  T. (2023), alumni act as ambassadors, serving as reflection of the quality of education provided through their professionalism evidenced by employment</w:t>
+        <w:t xml:space="preserve">According to </w:t>
+      </w:r>
+      <w:proofErr w:type="spellStart"/>
+      <w:r>
+        <w:rPr>
+          <w:rFonts w:ascii="Arial" w:hAnsi="Arial" w:cs="Arial"/>
+          <w:sz w:val="24"/>
+          <w:szCs w:val="24"/>
+        </w:rPr>
+        <w:t>Gopakumar</w:t>
+      </w:r>
+      <w:proofErr w:type="spellEnd"/>
+      <w:r>
+        <w:rPr>
+          <w:rFonts w:ascii="Arial" w:hAnsi="Arial" w:cs="Arial"/>
+          <w:sz w:val="24"/>
+          <w:szCs w:val="24"/>
+        </w:rPr>
+        <w:t>, V.  T. (2023), alumni act as ambassadors, serving as reflection of the quality of education provided through their professionalism evidenced by employment</w:t>
       </w:r>
       <w:r>
         <w:rPr>
@@ -569,7 +587,27 @@
           <w:sz w:val="24"/>
           <w:szCs w:val="24"/>
         </w:rPr>
-        <w:t xml:space="preserve">. As stated by MihirJayavant (2018), the alumni tracking system web-based application helps to track former students which can improve the tracking of graduates in a modernize way, making it more advanced and faster in </w:t>
+        <w:t xml:space="preserve">. As stated by </w:t>
+      </w:r>
+      <w:proofErr w:type="spellStart"/>
+      <w:r>
+        <w:rPr>
+          <w:rFonts w:ascii="Arial" w:hAnsi="Arial" w:cs="Arial"/>
+          <w:bCs/>
+          <w:sz w:val="24"/>
+          <w:szCs w:val="24"/>
+        </w:rPr>
+        <w:t>MihirJayavant</w:t>
+      </w:r>
+      <w:proofErr w:type="spellEnd"/>
+      <w:r>
+        <w:rPr>
+          <w:rFonts w:ascii="Arial" w:hAnsi="Arial" w:cs="Arial"/>
+          <w:bCs/>
+          <w:sz w:val="24"/>
+          <w:szCs w:val="24"/>
+        </w:rPr>
+        <w:t xml:space="preserve"> (2018), the alumni tracking system web-based application helps to track former students which can improve the tracking of graduates in a modernize way, making it more advanced and faster in </w:t>
       </w:r>
       <w:r>
         <w:rPr>
@@ -1555,7 +1593,47 @@
           <w:sz w:val="24"/>
           <w:szCs w:val="24"/>
         </w:rPr>
-        <w:t>resources according to Tulankar, S., &amp; Grampurohit, B (2020), as alumni</w:t>
+        <w:t xml:space="preserve">resources according to </w:t>
+      </w:r>
+      <w:proofErr w:type="spellStart"/>
+      <w:r>
+        <w:rPr>
+          <w:rFonts w:ascii="Arial" w:hAnsi="Arial" w:cs="Arial"/>
+          <w:bCs/>
+          <w:sz w:val="24"/>
+          <w:szCs w:val="24"/>
+        </w:rPr>
+        <w:t>Tulankar</w:t>
+      </w:r>
+      <w:proofErr w:type="spellEnd"/>
+      <w:r>
+        <w:rPr>
+          <w:rFonts w:ascii="Arial" w:hAnsi="Arial" w:cs="Arial"/>
+          <w:bCs/>
+          <w:sz w:val="24"/>
+          <w:szCs w:val="24"/>
+        </w:rPr>
+        <w:t xml:space="preserve">, S., &amp; </w:t>
+      </w:r>
+      <w:proofErr w:type="spellStart"/>
+      <w:r>
+        <w:rPr>
+          <w:rFonts w:ascii="Arial" w:hAnsi="Arial" w:cs="Arial"/>
+          <w:bCs/>
+          <w:sz w:val="24"/>
+          <w:szCs w:val="24"/>
+        </w:rPr>
+        <w:t>Grampurohit</w:t>
+      </w:r>
+      <w:proofErr w:type="spellEnd"/>
+      <w:r>
+        <w:rPr>
+          <w:rFonts w:ascii="Arial" w:hAnsi="Arial" w:cs="Arial"/>
+          <w:bCs/>
+          <w:sz w:val="24"/>
+          <w:szCs w:val="24"/>
+        </w:rPr>
+        <w:t>, B (2020), as alumni</w:t>
       </w:r>
       <w:r>
         <w:rPr>
@@ -3749,7 +3827,25 @@
           <w:sz w:val="24"/>
           <w:szCs w:val="24"/>
         </w:rPr>
-        <w:t xml:space="preserve">Thomas, G. G., &amp; Wagiu, E. (2019), </w:t>
+        <w:t xml:space="preserve">Thomas, G. G., &amp; </w:t>
+      </w:r>
+      <w:proofErr w:type="spellStart"/>
+      <w:r>
+        <w:rPr>
+          <w:rFonts w:ascii="Arial" w:hAnsi="Arial" w:cs="Arial"/>
+          <w:sz w:val="24"/>
+          <w:szCs w:val="24"/>
+        </w:rPr>
+        <w:t>Wagiu</w:t>
+      </w:r>
+      <w:proofErr w:type="spellEnd"/>
+      <w:r>
+        <w:rPr>
+          <w:rFonts w:ascii="Arial" w:hAnsi="Arial" w:cs="Arial"/>
+          <w:sz w:val="24"/>
+          <w:szCs w:val="24"/>
+        </w:rPr>
+        <w:t xml:space="preserve">, E. (2019), </w:t>
       </w:r>
       <w:r>
         <w:rPr>
@@ -3769,13 +3865,59 @@
         </w:rPr>
         <w:t xml:space="preserve"> which also stated by </w:t>
       </w:r>
-      <w:r>
-        <w:rPr>
-          <w:rFonts w:ascii="Arial" w:hAnsi="Arial" w:cs="Arial"/>
-          <w:sz w:val="24"/>
-          <w:szCs w:val="24"/>
-        </w:rPr>
-        <w:t xml:space="preserve">Anggraeeny, L., Oktafia, R., &amp; Hidayatulloh, H. (2020), the alumni are the representatives of the institution's quality, greatly influence community perceptions and school choices. The study explores alumni contributions to extracurricular activities, advocacy for school quality, networking, mentoring, event support, and curriculum evaluation and observation. </w:t>
+      <w:proofErr w:type="spellStart"/>
+      <w:r>
+        <w:rPr>
+          <w:rFonts w:ascii="Arial" w:hAnsi="Arial" w:cs="Arial"/>
+          <w:sz w:val="24"/>
+          <w:szCs w:val="24"/>
+        </w:rPr>
+        <w:t>Anggraeeny</w:t>
+      </w:r>
+      <w:proofErr w:type="spellEnd"/>
+      <w:r>
+        <w:rPr>
+          <w:rFonts w:ascii="Arial" w:hAnsi="Arial" w:cs="Arial"/>
+          <w:sz w:val="24"/>
+          <w:szCs w:val="24"/>
+        </w:rPr>
+        <w:t xml:space="preserve">, L., </w:t>
+      </w:r>
+      <w:proofErr w:type="spellStart"/>
+      <w:r>
+        <w:rPr>
+          <w:rFonts w:ascii="Arial" w:hAnsi="Arial" w:cs="Arial"/>
+          <w:sz w:val="24"/>
+          <w:szCs w:val="24"/>
+        </w:rPr>
+        <w:t>Oktafia</w:t>
+      </w:r>
+      <w:proofErr w:type="spellEnd"/>
+      <w:r>
+        <w:rPr>
+          <w:rFonts w:ascii="Arial" w:hAnsi="Arial" w:cs="Arial"/>
+          <w:sz w:val="24"/>
+          <w:szCs w:val="24"/>
+        </w:rPr>
+        <w:t xml:space="preserve">, R., &amp; </w:t>
+      </w:r>
+      <w:proofErr w:type="spellStart"/>
+      <w:r>
+        <w:rPr>
+          <w:rFonts w:ascii="Arial" w:hAnsi="Arial" w:cs="Arial"/>
+          <w:sz w:val="24"/>
+          <w:szCs w:val="24"/>
+        </w:rPr>
+        <w:t>Hidayatulloh</w:t>
+      </w:r>
+      <w:proofErr w:type="spellEnd"/>
+      <w:r>
+        <w:rPr>
+          <w:rFonts w:ascii="Arial" w:hAnsi="Arial" w:cs="Arial"/>
+          <w:sz w:val="24"/>
+          <w:szCs w:val="24"/>
+        </w:rPr>
+        <w:t xml:space="preserve">, H. (2020), the alumni are the representatives of the institution's quality, greatly influence community perceptions and school choices. The study explores alumni contributions to extracurricular activities, advocacy for school quality, networking, mentoring, event support, and curriculum evaluation and observation. </w:t>
       </w:r>
       <w:r>
         <w:rPr>
@@ -3868,8 +4010,9 @@
           <w:szCs w:val="24"/>
           <w:shd w:val="clear" w:color="auto" w:fill="FFFFFF"/>
         </w:rPr>
-        <w:t xml:space="preserve">According to D. Yuniarto, A. Subiyakto, E. Firmansyah, I. Fadil, A. Sani and M. Irfan, </w:t>
-      </w:r>
+        <w:t xml:space="preserve">According to D. </w:t>
+      </w:r>
+      <w:proofErr w:type="spellStart"/>
       <w:r>
         <w:rPr>
           <w:rFonts w:ascii="Arial" w:hAnsi="Arial" w:cs="Arial"/>
@@ -3877,6 +4020,45 @@
           <w:szCs w:val="24"/>
           <w:shd w:val="clear" w:color="auto" w:fill="FFFFFF"/>
         </w:rPr>
+        <w:t>Yuniarto</w:t>
+      </w:r>
+      <w:proofErr w:type="spellEnd"/>
+      <w:r>
+        <w:rPr>
+          <w:rFonts w:ascii="Arial" w:hAnsi="Arial" w:cs="Arial"/>
+          <w:sz w:val="24"/>
+          <w:szCs w:val="24"/>
+          <w:shd w:val="clear" w:color="auto" w:fill="FFFFFF"/>
+        </w:rPr>
+        <w:t xml:space="preserve">, A. </w:t>
+      </w:r>
+      <w:proofErr w:type="spellStart"/>
+      <w:r>
+        <w:rPr>
+          <w:rFonts w:ascii="Arial" w:hAnsi="Arial" w:cs="Arial"/>
+          <w:sz w:val="24"/>
+          <w:szCs w:val="24"/>
+          <w:shd w:val="clear" w:color="auto" w:fill="FFFFFF"/>
+        </w:rPr>
+        <w:t>Subiyakto</w:t>
+      </w:r>
+      <w:proofErr w:type="spellEnd"/>
+      <w:r>
+        <w:rPr>
+          <w:rFonts w:ascii="Arial" w:hAnsi="Arial" w:cs="Arial"/>
+          <w:sz w:val="24"/>
+          <w:szCs w:val="24"/>
+          <w:shd w:val="clear" w:color="auto" w:fill="FFFFFF"/>
+        </w:rPr>
+        <w:t xml:space="preserve">, E. Firmansyah, I. Fadil, A. Sani and M. Irfan, </w:t>
+      </w:r>
+      <w:r>
+        <w:rPr>
+          <w:rFonts w:ascii="Arial" w:hAnsi="Arial" w:cs="Arial"/>
+          <w:sz w:val="24"/>
+          <w:szCs w:val="24"/>
+          <w:shd w:val="clear" w:color="auto" w:fill="FFFFFF"/>
+        </w:rPr>
         <w:t>the</w:t>
       </w:r>
       <w:r>
@@ -4005,13 +4187,41 @@
         </w:rPr>
         <w:t xml:space="preserve"> by </w:t>
       </w:r>
-      <w:r>
-        <w:rPr>
-          <w:rFonts w:ascii="Arial" w:hAnsi="Arial" w:cs="Arial"/>
-          <w:sz w:val="24"/>
-          <w:szCs w:val="24"/>
-        </w:rPr>
-        <w:t xml:space="preserve">Safi’i, Priyo Priyantoro (2019), </w:t>
+      <w:proofErr w:type="spellStart"/>
+      <w:r>
+        <w:rPr>
+          <w:rFonts w:ascii="Arial" w:hAnsi="Arial" w:cs="Arial"/>
+          <w:sz w:val="24"/>
+          <w:szCs w:val="24"/>
+        </w:rPr>
+        <w:t>Safi’i</w:t>
+      </w:r>
+      <w:proofErr w:type="spellEnd"/>
+      <w:r>
+        <w:rPr>
+          <w:rFonts w:ascii="Arial" w:hAnsi="Arial" w:cs="Arial"/>
+          <w:sz w:val="24"/>
+          <w:szCs w:val="24"/>
+        </w:rPr>
+        <w:t xml:space="preserve">, </w:t>
+      </w:r>
+      <w:proofErr w:type="spellStart"/>
+      <w:r>
+        <w:rPr>
+          <w:rFonts w:ascii="Arial" w:hAnsi="Arial" w:cs="Arial"/>
+          <w:sz w:val="24"/>
+          <w:szCs w:val="24"/>
+        </w:rPr>
+        <w:t>Priyo</w:t>
+      </w:r>
+      <w:proofErr w:type="spellEnd"/>
+      <w:r>
+        <w:rPr>
+          <w:rFonts w:ascii="Arial" w:hAnsi="Arial" w:cs="Arial"/>
+          <w:sz w:val="24"/>
+          <w:szCs w:val="24"/>
+        </w:rPr>
+        <w:t xml:space="preserve"> Priyantoro (2019), </w:t>
       </w:r>
       <w:r>
         <w:rPr>
@@ -4158,7 +4368,25 @@
           <w:sz w:val="24"/>
           <w:szCs w:val="24"/>
         </w:rPr>
-        <w:t xml:space="preserve">Ali Fikri Hasibuan and colleagues (2022) emphasize the role of alumni in evaluating teaching quality at Medan State University. They conducted a study using surveys and data analysis to assess alumni skills and job status. Findings indicated that graduates were well-prepared for jobs, quickly found employment, and satisfied their employers. This study highlights the importance of </w:t>
+        <w:t xml:space="preserve">Ali Fikri </w:t>
+      </w:r>
+      <w:proofErr w:type="spellStart"/>
+      <w:r>
+        <w:rPr>
+          <w:rFonts w:ascii="Arial" w:hAnsi="Arial" w:cs="Arial"/>
+          <w:sz w:val="24"/>
+          <w:szCs w:val="24"/>
+        </w:rPr>
+        <w:t>Hasibuan</w:t>
+      </w:r>
+      <w:proofErr w:type="spellEnd"/>
+      <w:r>
+        <w:rPr>
+          <w:rFonts w:ascii="Arial" w:hAnsi="Arial" w:cs="Arial"/>
+          <w:sz w:val="24"/>
+          <w:szCs w:val="24"/>
+        </w:rPr>
+        <w:t xml:space="preserve"> and colleagues (2022) emphasize the role of alumni in evaluating teaching quality at Medan State University. They conducted a study using surveys and data analysis to assess alumni skills and job status. Findings indicated that graduates were well-prepared for jobs, quickly found employment, and satisfied their employers. This study highlights the importance of </w:t>
       </w:r>
       <w:r>
         <w:rPr>
@@ -4338,7 +4566,51 @@
           <w:szCs w:val="24"/>
           <w:shd w:val="clear" w:color="auto" w:fill="FFFFFF"/>
         </w:rPr>
-        <w:t>According to Akbar, R., Imilda, Sarboini, &amp; Junaidi. (2022)</w:t>
+        <w:t xml:space="preserve">According to Akbar, R., </w:t>
+      </w:r>
+      <w:proofErr w:type="spellStart"/>
+      <w:r>
+        <w:rPr>
+          <w:rFonts w:ascii="Arial" w:hAnsi="Arial" w:cs="Arial"/>
+          <w:color w:val="000000" w:themeColor="text1"/>
+          <w:sz w:val="24"/>
+          <w:szCs w:val="24"/>
+          <w:shd w:val="clear" w:color="auto" w:fill="FFFFFF"/>
+        </w:rPr>
+        <w:t>Imilda</w:t>
+      </w:r>
+      <w:proofErr w:type="spellEnd"/>
+      <w:r>
+        <w:rPr>
+          <w:rFonts w:ascii="Arial" w:hAnsi="Arial" w:cs="Arial"/>
+          <w:color w:val="000000" w:themeColor="text1"/>
+          <w:sz w:val="24"/>
+          <w:szCs w:val="24"/>
+          <w:shd w:val="clear" w:color="auto" w:fill="FFFFFF"/>
+        </w:rPr>
+        <w:t xml:space="preserve">, </w:t>
+      </w:r>
+      <w:proofErr w:type="spellStart"/>
+      <w:r>
+        <w:rPr>
+          <w:rFonts w:ascii="Arial" w:hAnsi="Arial" w:cs="Arial"/>
+          <w:color w:val="000000" w:themeColor="text1"/>
+          <w:sz w:val="24"/>
+          <w:szCs w:val="24"/>
+          <w:shd w:val="clear" w:color="auto" w:fill="FFFFFF"/>
+        </w:rPr>
+        <w:t>Sarboini</w:t>
+      </w:r>
+      <w:proofErr w:type="spellEnd"/>
+      <w:r>
+        <w:rPr>
+          <w:rFonts w:ascii="Arial" w:hAnsi="Arial" w:cs="Arial"/>
+          <w:color w:val="000000" w:themeColor="text1"/>
+          <w:sz w:val="24"/>
+          <w:szCs w:val="24"/>
+          <w:shd w:val="clear" w:color="auto" w:fill="FFFFFF"/>
+        </w:rPr>
+        <w:t>, &amp; Junaidi. (2022)</w:t>
       </w:r>
       <w:r>
         <w:rPr>
@@ -4475,7 +4747,27 @@
           <w:szCs w:val="24"/>
           <w:shd w:val="clear" w:color="auto" w:fill="FFFFFF"/>
         </w:rPr>
-        <w:t xml:space="preserve">group chats to  inform alumni </w:t>
+        <w:t xml:space="preserve">group chats </w:t>
+      </w:r>
+      <w:proofErr w:type="gramStart"/>
+      <w:r>
+        <w:rPr>
+          <w:rFonts w:ascii="Arial" w:hAnsi="Arial" w:cs="Arial"/>
+          <w:sz w:val="24"/>
+          <w:szCs w:val="24"/>
+          <w:shd w:val="clear" w:color="auto" w:fill="FFFFFF"/>
+        </w:rPr>
+        <w:t>to  inform</w:t>
+      </w:r>
+      <w:proofErr w:type="gramEnd"/>
+      <w:r>
+        <w:rPr>
+          <w:rFonts w:ascii="Arial" w:hAnsi="Arial" w:cs="Arial"/>
+          <w:sz w:val="24"/>
+          <w:szCs w:val="24"/>
+          <w:shd w:val="clear" w:color="auto" w:fill="FFFFFF"/>
+        </w:rPr>
+        <w:t xml:space="preserve"> alumni </w:t>
       </w:r>
       <w:r>
         <w:rPr>
@@ -4528,7 +4820,67 @@
           <w:szCs w:val="24"/>
           <w:shd w:val="clear" w:color="auto" w:fill="FFFFFF"/>
         </w:rPr>
-        <w:t>According to Setyaningsih, R., Hustinawaty, Abdullah, &amp; Prihantoro, E. (2022), the study aimed to improve higher education management. The university's Alumni Bureau requiring effective communication management. The study identified a communication management model comprising adjustment, communication planning, action, and evaluation at boarding university. It somehow related to the researchers’ system because it aims to enhance how universities interact with alumni and manage the information. The researchers seek to make tracer studies more effective in engaging alumni</w:t>
+        <w:t xml:space="preserve">According to </w:t>
+      </w:r>
+      <w:proofErr w:type="spellStart"/>
+      <w:r>
+        <w:rPr>
+          <w:rFonts w:ascii="Arial" w:hAnsi="Arial" w:cs="Arial"/>
+          <w:sz w:val="24"/>
+          <w:szCs w:val="24"/>
+          <w:shd w:val="clear" w:color="auto" w:fill="FFFFFF"/>
+        </w:rPr>
+        <w:t>Setyaningsih</w:t>
+      </w:r>
+      <w:proofErr w:type="spellEnd"/>
+      <w:r>
+        <w:rPr>
+          <w:rFonts w:ascii="Arial" w:hAnsi="Arial" w:cs="Arial"/>
+          <w:sz w:val="24"/>
+          <w:szCs w:val="24"/>
+          <w:shd w:val="clear" w:color="auto" w:fill="FFFFFF"/>
+        </w:rPr>
+        <w:t xml:space="preserve">, R., </w:t>
+      </w:r>
+      <w:proofErr w:type="spellStart"/>
+      <w:r>
+        <w:rPr>
+          <w:rFonts w:ascii="Arial" w:hAnsi="Arial" w:cs="Arial"/>
+          <w:sz w:val="24"/>
+          <w:szCs w:val="24"/>
+          <w:shd w:val="clear" w:color="auto" w:fill="FFFFFF"/>
+        </w:rPr>
+        <w:t>Hustinawaty</w:t>
+      </w:r>
+      <w:proofErr w:type="spellEnd"/>
+      <w:r>
+        <w:rPr>
+          <w:rFonts w:ascii="Arial" w:hAnsi="Arial" w:cs="Arial"/>
+          <w:sz w:val="24"/>
+          <w:szCs w:val="24"/>
+          <w:shd w:val="clear" w:color="auto" w:fill="FFFFFF"/>
+        </w:rPr>
+        <w:t xml:space="preserve">, Abdullah, &amp; </w:t>
+      </w:r>
+      <w:proofErr w:type="spellStart"/>
+      <w:r>
+        <w:rPr>
+          <w:rFonts w:ascii="Arial" w:hAnsi="Arial" w:cs="Arial"/>
+          <w:sz w:val="24"/>
+          <w:szCs w:val="24"/>
+          <w:shd w:val="clear" w:color="auto" w:fill="FFFFFF"/>
+        </w:rPr>
+        <w:t>Prihantoro</w:t>
+      </w:r>
+      <w:proofErr w:type="spellEnd"/>
+      <w:r>
+        <w:rPr>
+          <w:rFonts w:ascii="Arial" w:hAnsi="Arial" w:cs="Arial"/>
+          <w:sz w:val="24"/>
+          <w:szCs w:val="24"/>
+          <w:shd w:val="clear" w:color="auto" w:fill="FFFFFF"/>
+        </w:rPr>
+        <w:t>, E. (2022), the study aimed to improve higher education management. The university's Alumni Bureau requiring effective communication management. The study identified a communication management model comprising adjustment, communication planning, action, and evaluation at boarding university. It somehow related to the researchers’ system because it aims to enhance how universities interact with alumni and manage the information. The researchers seek to make tracer studies more effective in engaging alumni</w:t>
       </w:r>
       <w:r>
         <w:rPr>
@@ -4655,7 +5007,43 @@
           <w:sz w:val="24"/>
           <w:szCs w:val="24"/>
         </w:rPr>
-        <w:t xml:space="preserve">According to Julianto Sampun (2022), </w:t>
+        <w:t xml:space="preserve">According to </w:t>
+      </w:r>
+      <w:proofErr w:type="spellStart"/>
+      <w:r>
+        <w:rPr>
+          <w:rFonts w:ascii="Arial" w:hAnsi="Arial" w:cs="Arial"/>
+          <w:sz w:val="24"/>
+          <w:szCs w:val="24"/>
+        </w:rPr>
+        <w:t>Julianto</w:t>
+      </w:r>
+      <w:proofErr w:type="spellEnd"/>
+      <w:r>
+        <w:rPr>
+          <w:rFonts w:ascii="Arial" w:hAnsi="Arial" w:cs="Arial"/>
+          <w:sz w:val="24"/>
+          <w:szCs w:val="24"/>
+        </w:rPr>
+        <w:t xml:space="preserve"> </w:t>
+      </w:r>
+      <w:proofErr w:type="spellStart"/>
+      <w:r>
+        <w:rPr>
+          <w:rFonts w:ascii="Arial" w:hAnsi="Arial" w:cs="Arial"/>
+          <w:sz w:val="24"/>
+          <w:szCs w:val="24"/>
+        </w:rPr>
+        <w:t>Sampun</w:t>
+      </w:r>
+      <w:proofErr w:type="spellEnd"/>
+      <w:r>
+        <w:rPr>
+          <w:rFonts w:ascii="Arial" w:hAnsi="Arial" w:cs="Arial"/>
+          <w:sz w:val="24"/>
+          <w:szCs w:val="24"/>
+        </w:rPr>
+        <w:t xml:space="preserve"> (2022), </w:t>
       </w:r>
       <w:r>
         <w:rPr>
@@ -4664,7 +5052,67 @@
           <w:szCs w:val="24"/>
           <w:shd w:val="clear" w:color="auto" w:fill="FFFFFF"/>
         </w:rPr>
-        <w:t xml:space="preserve">the study conducted at the State University of Surabaya aims to identify and understand the satisfaction levels of graduates who participated in the PPG program from 2018 to 2020. By using interviews and questionnaires which is manual methods to collect a data from PPG graduates in the Madiun, Ngawi, and Magetan areas, as well as from the principals of schools where these graduates teach. </w:t>
+        <w:t xml:space="preserve">the study conducted at the State University of Surabaya aims to identify and understand the satisfaction levels of graduates who participated in the PPG program from 2018 to 2020. By using interviews and questionnaires which is manual methods to collect a data from PPG graduates in the </w:t>
+      </w:r>
+      <w:proofErr w:type="spellStart"/>
+      <w:r>
+        <w:rPr>
+          <w:rFonts w:ascii="Arial" w:hAnsi="Arial" w:cs="Arial"/>
+          <w:sz w:val="24"/>
+          <w:szCs w:val="24"/>
+          <w:shd w:val="clear" w:color="auto" w:fill="FFFFFF"/>
+        </w:rPr>
+        <w:t>Madiun</w:t>
+      </w:r>
+      <w:proofErr w:type="spellEnd"/>
+      <w:r>
+        <w:rPr>
+          <w:rFonts w:ascii="Arial" w:hAnsi="Arial" w:cs="Arial"/>
+          <w:sz w:val="24"/>
+          <w:szCs w:val="24"/>
+          <w:shd w:val="clear" w:color="auto" w:fill="FFFFFF"/>
+        </w:rPr>
+        <w:t xml:space="preserve">, </w:t>
+      </w:r>
+      <w:proofErr w:type="spellStart"/>
+      <w:r>
+        <w:rPr>
+          <w:rFonts w:ascii="Arial" w:hAnsi="Arial" w:cs="Arial"/>
+          <w:sz w:val="24"/>
+          <w:szCs w:val="24"/>
+          <w:shd w:val="clear" w:color="auto" w:fill="FFFFFF"/>
+        </w:rPr>
+        <w:t>Ngawi</w:t>
+      </w:r>
+      <w:proofErr w:type="spellEnd"/>
+      <w:r>
+        <w:rPr>
+          <w:rFonts w:ascii="Arial" w:hAnsi="Arial" w:cs="Arial"/>
+          <w:sz w:val="24"/>
+          <w:szCs w:val="24"/>
+          <w:shd w:val="clear" w:color="auto" w:fill="FFFFFF"/>
+        </w:rPr>
+        <w:t xml:space="preserve">, and </w:t>
+      </w:r>
+      <w:proofErr w:type="spellStart"/>
+      <w:r>
+        <w:rPr>
+          <w:rFonts w:ascii="Arial" w:hAnsi="Arial" w:cs="Arial"/>
+          <w:sz w:val="24"/>
+          <w:szCs w:val="24"/>
+          <w:shd w:val="clear" w:color="auto" w:fill="FFFFFF"/>
+        </w:rPr>
+        <w:t>Magetan</w:t>
+      </w:r>
+      <w:proofErr w:type="spellEnd"/>
+      <w:r>
+        <w:rPr>
+          <w:rFonts w:ascii="Arial" w:hAnsi="Arial" w:cs="Arial"/>
+          <w:sz w:val="24"/>
+          <w:szCs w:val="24"/>
+          <w:shd w:val="clear" w:color="auto" w:fill="FFFFFF"/>
+        </w:rPr>
+        <w:t xml:space="preserve"> areas, as well as from the principals of schools where these graduates teach. </w:t>
       </w:r>
       <w:r>
         <w:rPr>
@@ -4763,8 +5211,22 @@
             <w:u w:val="none"/>
             <w:bdr w:val="none" w:sz="0" w:space="0" w:color="auto" w:frame="1"/>
           </w:rPr>
-          <w:t>Kathleen B. Solon-Villaneza</w:t>
+          <w:t>Kathleen B. Solon-</w:t>
         </w:r>
+        <w:proofErr w:type="spellStart"/>
+        <w:r>
+          <w:rPr>
+            <w:rStyle w:val="Hyperlink"/>
+            <w:rFonts w:ascii="Arial" w:hAnsi="Arial" w:cs="Arial"/>
+            <w:color w:val="auto"/>
+            <w:sz w:val="24"/>
+            <w:szCs w:val="24"/>
+            <w:u w:val="none"/>
+            <w:bdr w:val="none" w:sz="0" w:space="0" w:color="auto" w:frame="1"/>
+          </w:rPr>
+          <w:t>Villaneza</w:t>
+        </w:r>
+        <w:proofErr w:type="spellEnd"/>
       </w:hyperlink>
       <w:r>
         <w:rPr>
@@ -4792,7 +5254,51 @@
           <w:szCs w:val="24"/>
           <w:shd w:val="clear" w:color="auto" w:fill="FFFFFF"/>
         </w:rPr>
-        <w:t xml:space="preserve">Tayco, R. O., Supat, P. S., &amp; Estrop, C. P. (2022), </w:t>
+        <w:t xml:space="preserve">Tayco, R. O., </w:t>
+      </w:r>
+      <w:proofErr w:type="spellStart"/>
+      <w:r>
+        <w:rPr>
+          <w:rFonts w:ascii="Arial" w:eastAsia="Times New Roman" w:hAnsi="Arial" w:cs="Arial"/>
+          <w:spacing w:val="-2"/>
+          <w:sz w:val="24"/>
+          <w:szCs w:val="24"/>
+          <w:shd w:val="clear" w:color="auto" w:fill="FFFFFF"/>
+        </w:rPr>
+        <w:t>Supat</w:t>
+      </w:r>
+      <w:proofErr w:type="spellEnd"/>
+      <w:r>
+        <w:rPr>
+          <w:rFonts w:ascii="Arial" w:eastAsia="Times New Roman" w:hAnsi="Arial" w:cs="Arial"/>
+          <w:spacing w:val="-2"/>
+          <w:sz w:val="24"/>
+          <w:szCs w:val="24"/>
+          <w:shd w:val="clear" w:color="auto" w:fill="FFFFFF"/>
+        </w:rPr>
+        <w:t xml:space="preserve">, P. S., &amp; </w:t>
+      </w:r>
+      <w:proofErr w:type="spellStart"/>
+      <w:r>
+        <w:rPr>
+          <w:rFonts w:ascii="Arial" w:eastAsia="Times New Roman" w:hAnsi="Arial" w:cs="Arial"/>
+          <w:spacing w:val="-2"/>
+          <w:sz w:val="24"/>
+          <w:szCs w:val="24"/>
+          <w:shd w:val="clear" w:color="auto" w:fill="FFFFFF"/>
+        </w:rPr>
+        <w:t>Estrop</w:t>
+      </w:r>
+      <w:proofErr w:type="spellEnd"/>
+      <w:r>
+        <w:rPr>
+          <w:rFonts w:ascii="Arial" w:eastAsia="Times New Roman" w:hAnsi="Arial" w:cs="Arial"/>
+          <w:spacing w:val="-2"/>
+          <w:sz w:val="24"/>
+          <w:szCs w:val="24"/>
+          <w:shd w:val="clear" w:color="auto" w:fill="FFFFFF"/>
+        </w:rPr>
+        <w:t xml:space="preserve">, C. P. (2022), </w:t>
       </w:r>
       <w:r>
         <w:rPr>
@@ -4899,7 +5405,25 @@
           <w:sz w:val="24"/>
           <w:szCs w:val="24"/>
         </w:rPr>
-        <w:t xml:space="preserve"> It also supported in this literature by Pentang et al., (2022), the results found out that many were being employable with their related courses. The researcher’s </w:t>
+        <w:t xml:space="preserve"> It also supported in this literature by </w:t>
+      </w:r>
+      <w:proofErr w:type="spellStart"/>
+      <w:r>
+        <w:rPr>
+          <w:rFonts w:ascii="Arial" w:hAnsi="Arial" w:cs="Arial"/>
+          <w:sz w:val="24"/>
+          <w:szCs w:val="24"/>
+        </w:rPr>
+        <w:t>Pentang</w:t>
+      </w:r>
+      <w:proofErr w:type="spellEnd"/>
+      <w:r>
+        <w:rPr>
+          <w:rFonts w:ascii="Arial" w:hAnsi="Arial" w:cs="Arial"/>
+          <w:sz w:val="24"/>
+          <w:szCs w:val="24"/>
+        </w:rPr>
+        <w:t xml:space="preserve"> et al., (2022), the results found out that many were being employable with their related courses. The researcher’s </w:t>
       </w:r>
       <w:r>
         <w:rPr>
@@ -5053,7 +5577,25 @@
           <w:sz w:val="24"/>
           <w:szCs w:val="24"/>
         </w:rPr>
-        <w:t xml:space="preserve">According to Grace L. Lopena &amp; Dennis V. Madrigal (March 26, 2023), in this literature, the presented study evaluates the success of degree programs in business management by examining the employment performance of its graduates, as they provide and uphold the satisfaction of the school. </w:t>
+        <w:t xml:space="preserve">According to Grace L. </w:t>
+      </w:r>
+      <w:proofErr w:type="spellStart"/>
+      <w:r>
+        <w:rPr>
+          <w:rFonts w:ascii="Arial" w:hAnsi="Arial" w:cs="Arial"/>
+          <w:sz w:val="24"/>
+          <w:szCs w:val="24"/>
+        </w:rPr>
+        <w:t>Lopena</w:t>
+      </w:r>
+      <w:proofErr w:type="spellEnd"/>
+      <w:r>
+        <w:rPr>
+          <w:rFonts w:ascii="Arial" w:hAnsi="Arial" w:cs="Arial"/>
+          <w:sz w:val="24"/>
+          <w:szCs w:val="24"/>
+        </w:rPr>
+        <w:t xml:space="preserve"> &amp; Dennis V. Madrigal (March 26, 2023), in this literature, the presented study evaluates the success of degree programs in business management by examining the employment performance of its graduates, as they provide and uphold the satisfaction of the school. </w:t>
       </w:r>
       <w:r>
         <w:rPr>
@@ -5180,7 +5722,61 @@
           <w:sz w:val="24"/>
           <w:szCs w:val="24"/>
         </w:rPr>
-        <w:t>According to Penera, L.K., T., Beduya, N.L., Mantos, T.L. &amp; Gulbe, I.L. (2021), in this literature, the findings indicate the majority graduates of Cebu Technological University-Daanbantayan Campus are employed with permanent status. The researchers learned how important the</w:t>
+        <w:t xml:space="preserve">According to Penera, L.K., T., </w:t>
+      </w:r>
+      <w:proofErr w:type="spellStart"/>
+      <w:r>
+        <w:rPr>
+          <w:rFonts w:ascii="Arial" w:hAnsi="Arial" w:cs="Arial"/>
+          <w:sz w:val="24"/>
+          <w:szCs w:val="24"/>
+        </w:rPr>
+        <w:t>Beduya</w:t>
+      </w:r>
+      <w:proofErr w:type="spellEnd"/>
+      <w:r>
+        <w:rPr>
+          <w:rFonts w:ascii="Arial" w:hAnsi="Arial" w:cs="Arial"/>
+          <w:sz w:val="24"/>
+          <w:szCs w:val="24"/>
+        </w:rPr>
+        <w:t xml:space="preserve">, N.L., Mantos, T.L. &amp; </w:t>
+      </w:r>
+      <w:proofErr w:type="spellStart"/>
+      <w:r>
+        <w:rPr>
+          <w:rFonts w:ascii="Arial" w:hAnsi="Arial" w:cs="Arial"/>
+          <w:sz w:val="24"/>
+          <w:szCs w:val="24"/>
+        </w:rPr>
+        <w:t>Gulbe</w:t>
+      </w:r>
+      <w:proofErr w:type="spellEnd"/>
+      <w:r>
+        <w:rPr>
+          <w:rFonts w:ascii="Arial" w:hAnsi="Arial" w:cs="Arial"/>
+          <w:sz w:val="24"/>
+          <w:szCs w:val="24"/>
+        </w:rPr>
+        <w:t>, I.L. (2021), in this literature, the findings indicate the majority graduates of Cebu Technological University-</w:t>
+      </w:r>
+      <w:proofErr w:type="spellStart"/>
+      <w:r>
+        <w:rPr>
+          <w:rFonts w:ascii="Arial" w:hAnsi="Arial" w:cs="Arial"/>
+          <w:sz w:val="24"/>
+          <w:szCs w:val="24"/>
+        </w:rPr>
+        <w:t>Daanbantayan</w:t>
+      </w:r>
+      <w:proofErr w:type="spellEnd"/>
+      <w:r>
+        <w:rPr>
+          <w:rFonts w:ascii="Arial" w:hAnsi="Arial" w:cs="Arial"/>
+          <w:sz w:val="24"/>
+          <w:szCs w:val="24"/>
+        </w:rPr>
+        <w:t xml:space="preserve"> Campus are employed with permanent status. The researchers learned how important the</w:t>
       </w:r>
       <w:r>
         <w:rPr>
@@ -5415,7 +6011,21 @@
         <w:rPr>
           <w:rFonts w:ascii="Arial" w:hAnsi="Arial" w:cs="Arial"/>
         </w:rPr>
-        <w:t>According to the MihirJayavant (2018), Alumni Tracking System is an online-based application that helps to enhance the tracking of college graduates and provides alumni data to college faculties. It aims at developing a mobile application and web portal which will be useful for the college to monitor the alumni's and for the alumni to update their current status and get notified about the college activities which also stated by Bista B. et al., (2021), the alumni portal and tracking system integrates and manages alumni data, providing a portal for alumni to update their information. Both systems are enhancing alumni engagement, improves data management, and aids in understanding alumni trajectories. In relation, the proponent system aims to have an alumni engagement that provides a</w:t>
+        <w:t xml:space="preserve">According to the </w:t>
+      </w:r>
+      <w:proofErr w:type="spellStart"/>
+      <w:r>
+        <w:rPr>
+          <w:rFonts w:ascii="Arial" w:hAnsi="Arial" w:cs="Arial"/>
+        </w:rPr>
+        <w:t>MihirJayavant</w:t>
+      </w:r>
+      <w:proofErr w:type="spellEnd"/>
+      <w:r>
+        <w:rPr>
+          <w:rFonts w:ascii="Arial" w:hAnsi="Arial" w:cs="Arial"/>
+        </w:rPr>
+        <w:t xml:space="preserve"> (2018), Alumni Tracking System is an online-based application that helps to enhance the tracking of college graduates and provides alumni data to college faculties. It aims at developing a mobile application and web portal which will be useful for the college to monitor the alumni's and for the alumni to update their current status and get notified about the college activities which also stated by Bista B. et al., (2021), the alumni portal and tracking system integrates and manages alumni data, providing a portal for alumni to update their information. Both systems are enhancing alumni engagement, improves data management, and aids in understanding alumni trajectories. In relation, the proponent system aims to have an alumni engagement that provides a</w:t>
       </w:r>
       <w:r>
         <w:rPr>
@@ -5540,7 +6150,47 @@
           <w:sz w:val="24"/>
           <w:szCs w:val="24"/>
         </w:rPr>
-        <w:t>According Sadi, S., Rachmawati, D. L., &amp; Khannan, M. S. A. (2015).</w:t>
+        <w:t xml:space="preserve">According Sadi, S., </w:t>
+      </w:r>
+      <w:proofErr w:type="spellStart"/>
+      <w:r>
+        <w:rPr>
+          <w:rFonts w:ascii="Arial" w:eastAsia="Times New Roman" w:hAnsi="Arial" w:cs="Arial"/>
+          <w:kern w:val="36"/>
+          <w:sz w:val="24"/>
+          <w:szCs w:val="24"/>
+        </w:rPr>
+        <w:t>Rachmawati</w:t>
+      </w:r>
+      <w:proofErr w:type="spellEnd"/>
+      <w:r>
+        <w:rPr>
+          <w:rFonts w:ascii="Arial" w:eastAsia="Times New Roman" w:hAnsi="Arial" w:cs="Arial"/>
+          <w:kern w:val="36"/>
+          <w:sz w:val="24"/>
+          <w:szCs w:val="24"/>
+        </w:rPr>
+        <w:t xml:space="preserve">, D. L., &amp; </w:t>
+      </w:r>
+      <w:proofErr w:type="spellStart"/>
+      <w:r>
+        <w:rPr>
+          <w:rFonts w:ascii="Arial" w:eastAsia="Times New Roman" w:hAnsi="Arial" w:cs="Arial"/>
+          <w:kern w:val="36"/>
+          <w:sz w:val="24"/>
+          <w:szCs w:val="24"/>
+        </w:rPr>
+        <w:t>Khannan</w:t>
+      </w:r>
+      <w:proofErr w:type="spellEnd"/>
+      <w:r>
+        <w:rPr>
+          <w:rFonts w:ascii="Arial" w:eastAsia="Times New Roman" w:hAnsi="Arial" w:cs="Arial"/>
+          <w:kern w:val="36"/>
+          <w:sz w:val="24"/>
+          <w:szCs w:val="24"/>
+        </w:rPr>
+        <w:t>, M. S. A. (2015).</w:t>
       </w:r>
       <w:r>
         <w:rPr>
@@ -5559,7 +6209,51 @@
           <w:szCs w:val="24"/>
           <w:shd w:val="clear" w:color="auto" w:fill="FFFFFF"/>
         </w:rPr>
-        <w:t xml:space="preserve"> Sadi, S., Rachmawati, D. L., &amp; Khannan, M. S. A. (2015)</w:t>
+        <w:t xml:space="preserve"> Sadi, S., </w:t>
+      </w:r>
+      <w:proofErr w:type="spellStart"/>
+      <w:r>
+        <w:rPr>
+          <w:rStyle w:val="personname"/>
+          <w:rFonts w:ascii="Arial" w:hAnsi="Arial" w:cs="Arial"/>
+          <w:sz w:val="24"/>
+          <w:szCs w:val="24"/>
+          <w:shd w:val="clear" w:color="auto" w:fill="FFFFFF"/>
+        </w:rPr>
+        <w:t>Rachmawati</w:t>
+      </w:r>
+      <w:proofErr w:type="spellEnd"/>
+      <w:r>
+        <w:rPr>
+          <w:rStyle w:val="personname"/>
+          <w:rFonts w:ascii="Arial" w:hAnsi="Arial" w:cs="Arial"/>
+          <w:sz w:val="24"/>
+          <w:szCs w:val="24"/>
+          <w:shd w:val="clear" w:color="auto" w:fill="FFFFFF"/>
+        </w:rPr>
+        <w:t xml:space="preserve">, D. L., &amp; </w:t>
+      </w:r>
+      <w:proofErr w:type="spellStart"/>
+      <w:r>
+        <w:rPr>
+          <w:rStyle w:val="personname"/>
+          <w:rFonts w:ascii="Arial" w:hAnsi="Arial" w:cs="Arial"/>
+          <w:sz w:val="24"/>
+          <w:szCs w:val="24"/>
+          <w:shd w:val="clear" w:color="auto" w:fill="FFFFFF"/>
+        </w:rPr>
+        <w:t>Khannan</w:t>
+      </w:r>
+      <w:proofErr w:type="spellEnd"/>
+      <w:r>
+        <w:rPr>
+          <w:rStyle w:val="personname"/>
+          <w:rFonts w:ascii="Arial" w:hAnsi="Arial" w:cs="Arial"/>
+          <w:sz w:val="24"/>
+          <w:szCs w:val="24"/>
+          <w:shd w:val="clear" w:color="auto" w:fill="FFFFFF"/>
+        </w:rPr>
+        <w:t>, M. S. A. (2015)</w:t>
       </w:r>
       <w:r>
         <w:rPr>
@@ -5656,7 +6350,25 @@
           <w:sz w:val="24"/>
           <w:szCs w:val="24"/>
         </w:rPr>
-        <w:t xml:space="preserve">According to the Miftahul Khair (2016), this system efficiently collects and organizes alumni data, facilitating better information dissemination to alumni, current students, and faculty members. It serves as a communication, providing useful information to its users and tracking the career progress and employment status of alumni. Similarly, Sucipto, S., </w:t>
+        <w:t xml:space="preserve">According to the </w:t>
+      </w:r>
+      <w:proofErr w:type="spellStart"/>
+      <w:r>
+        <w:rPr>
+          <w:rFonts w:ascii="Arial" w:hAnsi="Arial" w:cs="Arial"/>
+          <w:sz w:val="24"/>
+          <w:szCs w:val="24"/>
+        </w:rPr>
+        <w:t>Miftahul</w:t>
+      </w:r>
+      <w:proofErr w:type="spellEnd"/>
+      <w:r>
+        <w:rPr>
+          <w:rFonts w:ascii="Arial" w:hAnsi="Arial" w:cs="Arial"/>
+          <w:sz w:val="24"/>
+          <w:szCs w:val="24"/>
+        </w:rPr>
+        <w:t xml:space="preserve"> Khair (2016), this system efficiently collects and organizes alumni data, facilitating better information dissemination to alumni, current students, and faculty members. It serves as a communication, providing useful information to its users and tracking the career progress and employment status of alumni. Similarly, Sucipto, S., </w:t>
       </w:r>
       <w:r>
         <w:rPr>
@@ -5690,7 +6402,27 @@
           <w:szCs w:val="24"/>
           <w:bdr w:val="none" w:sz="0" w:space="0" w:color="auto" w:frame="1"/>
         </w:rPr>
-        <w:t>P W Yunanto </w:t>
+        <w:t xml:space="preserve">P W </w:t>
+      </w:r>
+      <w:proofErr w:type="spellStart"/>
+      <w:r>
+        <w:rPr>
+          <w:rFonts w:ascii="Arial" w:hAnsi="Arial" w:cs="Arial"/>
+          <w:sz w:val="24"/>
+          <w:szCs w:val="24"/>
+          <w:bdr w:val="none" w:sz="0" w:space="0" w:color="auto" w:frame="1"/>
+        </w:rPr>
+        <w:t>Yunanto</w:t>
+      </w:r>
+      <w:proofErr w:type="spellEnd"/>
+      <w:r>
+        <w:rPr>
+          <w:rFonts w:ascii="Arial" w:hAnsi="Arial" w:cs="Arial"/>
+          <w:sz w:val="24"/>
+          <w:szCs w:val="24"/>
+          <w:bdr w:val="none" w:sz="0" w:space="0" w:color="auto" w:frame="1"/>
+        </w:rPr>
+        <w:t> </w:t>
       </w:r>
       <w:r>
         <w:rPr>
@@ -6023,7 +6755,23 @@
           <w:rFonts w:ascii="Arial" w:eastAsia="SimSun" w:hAnsi="Arial" w:cs="Arial"/>
           <w:shd w:val="clear" w:color="auto" w:fill="FFFFFF"/>
         </w:rPr>
-        <w:t xml:space="preserve">According to Aramil, J. A., et al., (2015), </w:t>
+        <w:t xml:space="preserve">According to </w:t>
+      </w:r>
+      <w:proofErr w:type="spellStart"/>
+      <w:r>
+        <w:rPr>
+          <w:rFonts w:ascii="Arial" w:eastAsia="SimSun" w:hAnsi="Arial" w:cs="Arial"/>
+          <w:shd w:val="clear" w:color="auto" w:fill="FFFFFF"/>
+        </w:rPr>
+        <w:t>Aramil</w:t>
+      </w:r>
+      <w:proofErr w:type="spellEnd"/>
+      <w:r>
+        <w:rPr>
+          <w:rFonts w:ascii="Arial" w:eastAsia="SimSun" w:hAnsi="Arial" w:cs="Arial"/>
+          <w:shd w:val="clear" w:color="auto" w:fill="FFFFFF"/>
+        </w:rPr>
+        <w:t xml:space="preserve">, J. A., et al., (2015), </w:t>
       </w:r>
       <w:r>
         <w:rPr>
@@ -6102,7 +6850,43 @@
           <w:sz w:val="24"/>
           <w:szCs w:val="24"/>
         </w:rPr>
-        <w:t xml:space="preserve">According to Arbaja, J. S., Sarmiento, J. R., &amp; Bausa, M. E. (2023), this system helps the institution effectively track, manage, and analyze alumni data, ultimately contributing to better educational strategies and outcomes. To trace the ACI alumni employment status, work alignment, and job whereabouts, as well as collect a high rate of data collection from the alumni utilizing an internet-based </w:t>
+        <w:t xml:space="preserve">According to </w:t>
+      </w:r>
+      <w:proofErr w:type="spellStart"/>
+      <w:r>
+        <w:rPr>
+          <w:rFonts w:ascii="Arial" w:hAnsi="Arial" w:cs="Arial"/>
+          <w:sz w:val="24"/>
+          <w:szCs w:val="24"/>
+        </w:rPr>
+        <w:t>Arbaja</w:t>
+      </w:r>
+      <w:proofErr w:type="spellEnd"/>
+      <w:r>
+        <w:rPr>
+          <w:rFonts w:ascii="Arial" w:hAnsi="Arial" w:cs="Arial"/>
+          <w:sz w:val="24"/>
+          <w:szCs w:val="24"/>
+        </w:rPr>
+        <w:t xml:space="preserve">, J. S., Sarmiento, J. R., &amp; </w:t>
+      </w:r>
+      <w:proofErr w:type="spellStart"/>
+      <w:r>
+        <w:rPr>
+          <w:rFonts w:ascii="Arial" w:hAnsi="Arial" w:cs="Arial"/>
+          <w:sz w:val="24"/>
+          <w:szCs w:val="24"/>
+        </w:rPr>
+        <w:t>Bausa</w:t>
+      </w:r>
+      <w:proofErr w:type="spellEnd"/>
+      <w:r>
+        <w:rPr>
+          <w:rFonts w:ascii="Arial" w:hAnsi="Arial" w:cs="Arial"/>
+          <w:sz w:val="24"/>
+          <w:szCs w:val="24"/>
+        </w:rPr>
+        <w:t xml:space="preserve">, M. E. (2023), this system helps the institution effectively track, manage, and analyze alumni data, ultimately contributing to better educational strategies and outcomes. To trace the ACI alumni employment status, work alignment, and job whereabouts, as well as collect a high rate of data collection from the alumni utilizing an internet-based </w:t>
       </w:r>
       <w:r>
         <w:rPr>
@@ -6225,7 +7009,27 @@
           <w:szCs w:val="24"/>
           <w:shd w:val="clear" w:color="auto" w:fill="FFFFFF"/>
         </w:rPr>
-        <w:t xml:space="preserve">According to Etcuban, J. O. &amp; Durano, D. S. (2015), databases for alumni are vital to every learning institution. The data and information are needed by the school to communicate, verify, archive and research the alumni. The study aimed to design and develop an alumni database of the University of Cebu that would provide solutions to problems in tracing alumni. The proposed system would enable users to register as well as generate information for the purpose of tracing the whereabouts of the alumni. This system managing alumni information and </w:t>
+        <w:t xml:space="preserve">According to </w:t>
+      </w:r>
+      <w:proofErr w:type="spellStart"/>
+      <w:r>
+        <w:rPr>
+          <w:rFonts w:ascii="Arial" w:hAnsi="Arial" w:cs="Arial"/>
+          <w:sz w:val="24"/>
+          <w:szCs w:val="24"/>
+          <w:shd w:val="clear" w:color="auto" w:fill="FFFFFF"/>
+        </w:rPr>
+        <w:t>Etcuban</w:t>
+      </w:r>
+      <w:proofErr w:type="spellEnd"/>
+      <w:r>
+        <w:rPr>
+          <w:rFonts w:ascii="Arial" w:hAnsi="Arial" w:cs="Arial"/>
+          <w:sz w:val="24"/>
+          <w:szCs w:val="24"/>
+          <w:shd w:val="clear" w:color="auto" w:fill="FFFFFF"/>
+        </w:rPr>
+        <w:t xml:space="preserve">, J. O. &amp; Durano, D. S. (2015), databases for alumni are vital to every learning institution. The data and information are needed by the school to communicate, verify, archive and research the alumni. The study aimed to design and develop an alumni database of the University of Cebu that would provide solutions to problems in tracing alumni. The proposed system would enable users to register as well as generate information for the purpose of tracing the whereabouts of the alumni. This system managing alumni information and </w:t>
       </w:r>
       <w:r>
         <w:rPr>
@@ -6597,6 +7401,7 @@
         </w:rPr>
         <w:t xml:space="preserve">aims to provide a centralized platform. This system is used to enhance student monitoring which also related to the system of </w:t>
       </w:r>
+      <w:proofErr w:type="spellStart"/>
       <w:r>
         <w:rPr>
           <w:rFonts w:ascii="Arial" w:hAnsi="Arial" w:cs="Arial"/>
@@ -6604,7 +7409,17 @@
           <w:szCs w:val="24"/>
           <w:shd w:val="clear" w:color="auto" w:fill="FFFFFF"/>
         </w:rPr>
-        <w:t xml:space="preserve">Borlio et al., (2015), </w:t>
+        <w:t>Borlio</w:t>
+      </w:r>
+      <w:proofErr w:type="spellEnd"/>
+      <w:r>
+        <w:rPr>
+          <w:rFonts w:ascii="Arial" w:hAnsi="Arial" w:cs="Arial"/>
+          <w:sz w:val="24"/>
+          <w:szCs w:val="24"/>
+          <w:shd w:val="clear" w:color="auto" w:fill="FFFFFF"/>
+        </w:rPr>
+        <w:t xml:space="preserve"> et al., (2015), </w:t>
       </w:r>
       <w:r>
         <w:rPr>
@@ -6621,7 +7436,27 @@
           <w:szCs w:val="24"/>
           <w:shd w:val="clear" w:color="auto" w:fill="FFFFFF"/>
         </w:rPr>
-        <w:t xml:space="preserve">Capili-Kummer, M. G., &amp; Corpuz-Batuga, M. L. (2021) system, was developed to centralized a platform for alumni </w:t>
+        <w:t>Capili-Kummer, M. G., &amp; Corpuz-</w:t>
+      </w:r>
+      <w:proofErr w:type="spellStart"/>
+      <w:r>
+        <w:rPr>
+          <w:rFonts w:ascii="Arial" w:hAnsi="Arial" w:cs="Arial"/>
+          <w:sz w:val="24"/>
+          <w:szCs w:val="24"/>
+          <w:shd w:val="clear" w:color="auto" w:fill="FFFFFF"/>
+        </w:rPr>
+        <w:t>Batuga</w:t>
+      </w:r>
+      <w:proofErr w:type="spellEnd"/>
+      <w:r>
+        <w:rPr>
+          <w:rFonts w:ascii="Arial" w:hAnsi="Arial" w:cs="Arial"/>
+          <w:sz w:val="24"/>
+          <w:szCs w:val="24"/>
+          <w:shd w:val="clear" w:color="auto" w:fill="FFFFFF"/>
+        </w:rPr>
+        <w:t xml:space="preserve">, M. L. (2021) system, was developed to centralized a platform for alumni </w:t>
       </w:r>
       <w:r>
         <w:rPr>
@@ -7492,7 +8327,140 @@
           <w:shd w:val="clear" w:color="auto" w:fill="FFFFFF"/>
           <w:lang w:eastAsia="en-PH"/>
         </w:rPr>
-        <w:t xml:space="preserve"> will begin developing the system using Vuejs(JavaScript framework), Tailwindcss, and primevue for the front-end, and Express js (Node. js framework) and Firebase for the backend. This phase marks the transition from design to the creation of a functional and interactive system.  Collectively, the combination of this technologies ensures a visually appealing and responsive front-end interface. </w:t>
+        <w:t xml:space="preserve"> will begin developing the system using </w:t>
+      </w:r>
+      <w:proofErr w:type="spellStart"/>
+      <w:proofErr w:type="gramStart"/>
+      <w:r>
+        <w:rPr>
+          <w:rFonts w:ascii="Arial" w:eastAsia="Times New Roman" w:hAnsi="Arial" w:cs="Arial"/>
+          <w:color w:val="1C1F23"/>
+          <w:sz w:val="24"/>
+          <w:szCs w:val="24"/>
+          <w:shd w:val="clear" w:color="auto" w:fill="FFFFFF"/>
+          <w:lang w:eastAsia="en-PH"/>
+        </w:rPr>
+        <w:t>Vuejs</w:t>
+      </w:r>
+      <w:proofErr w:type="spellEnd"/>
+      <w:r>
+        <w:rPr>
+          <w:rFonts w:ascii="Arial" w:eastAsia="Times New Roman" w:hAnsi="Arial" w:cs="Arial"/>
+          <w:color w:val="1C1F23"/>
+          <w:sz w:val="24"/>
+          <w:szCs w:val="24"/>
+          <w:shd w:val="clear" w:color="auto" w:fill="FFFFFF"/>
+          <w:lang w:eastAsia="en-PH"/>
+        </w:rPr>
+        <w:t>(</w:t>
+      </w:r>
+      <w:proofErr w:type="gramEnd"/>
+      <w:r>
+        <w:rPr>
+          <w:rFonts w:ascii="Arial" w:eastAsia="Times New Roman" w:hAnsi="Arial" w:cs="Arial"/>
+          <w:color w:val="1C1F23"/>
+          <w:sz w:val="24"/>
+          <w:szCs w:val="24"/>
+          <w:shd w:val="clear" w:color="auto" w:fill="FFFFFF"/>
+          <w:lang w:eastAsia="en-PH"/>
+        </w:rPr>
+        <w:t xml:space="preserve">JavaScript framework), </w:t>
+      </w:r>
+      <w:proofErr w:type="spellStart"/>
+      <w:r>
+        <w:rPr>
+          <w:rFonts w:ascii="Arial" w:eastAsia="Times New Roman" w:hAnsi="Arial" w:cs="Arial"/>
+          <w:color w:val="1C1F23"/>
+          <w:sz w:val="24"/>
+          <w:szCs w:val="24"/>
+          <w:shd w:val="clear" w:color="auto" w:fill="FFFFFF"/>
+          <w:lang w:eastAsia="en-PH"/>
+        </w:rPr>
+        <w:t>Tailwindcss</w:t>
+      </w:r>
+      <w:proofErr w:type="spellEnd"/>
+      <w:r>
+        <w:rPr>
+          <w:rFonts w:ascii="Arial" w:eastAsia="Times New Roman" w:hAnsi="Arial" w:cs="Arial"/>
+          <w:color w:val="1C1F23"/>
+          <w:sz w:val="24"/>
+          <w:szCs w:val="24"/>
+          <w:shd w:val="clear" w:color="auto" w:fill="FFFFFF"/>
+          <w:lang w:eastAsia="en-PH"/>
+        </w:rPr>
+        <w:t xml:space="preserve">, and </w:t>
+      </w:r>
+      <w:proofErr w:type="spellStart"/>
+      <w:r>
+        <w:rPr>
+          <w:rFonts w:ascii="Arial" w:eastAsia="Times New Roman" w:hAnsi="Arial" w:cs="Arial"/>
+          <w:color w:val="1C1F23"/>
+          <w:sz w:val="24"/>
+          <w:szCs w:val="24"/>
+          <w:shd w:val="clear" w:color="auto" w:fill="FFFFFF"/>
+          <w:lang w:eastAsia="en-PH"/>
+        </w:rPr>
+        <w:t>primevue</w:t>
+      </w:r>
+      <w:proofErr w:type="spellEnd"/>
+      <w:r>
+        <w:rPr>
+          <w:rFonts w:ascii="Arial" w:eastAsia="Times New Roman" w:hAnsi="Arial" w:cs="Arial"/>
+          <w:color w:val="1C1F23"/>
+          <w:sz w:val="24"/>
+          <w:szCs w:val="24"/>
+          <w:shd w:val="clear" w:color="auto" w:fill="FFFFFF"/>
+          <w:lang w:eastAsia="en-PH"/>
+        </w:rPr>
+        <w:t xml:space="preserve"> for the front-end, and Express </w:t>
+      </w:r>
+      <w:proofErr w:type="spellStart"/>
+      <w:r>
+        <w:rPr>
+          <w:rFonts w:ascii="Arial" w:eastAsia="Times New Roman" w:hAnsi="Arial" w:cs="Arial"/>
+          <w:color w:val="1C1F23"/>
+          <w:sz w:val="24"/>
+          <w:szCs w:val="24"/>
+          <w:shd w:val="clear" w:color="auto" w:fill="FFFFFF"/>
+          <w:lang w:eastAsia="en-PH"/>
+        </w:rPr>
+        <w:t>js</w:t>
+      </w:r>
+      <w:proofErr w:type="spellEnd"/>
+      <w:r>
+        <w:rPr>
+          <w:rFonts w:ascii="Arial" w:eastAsia="Times New Roman" w:hAnsi="Arial" w:cs="Arial"/>
+          <w:color w:val="1C1F23"/>
+          <w:sz w:val="24"/>
+          <w:szCs w:val="24"/>
+          <w:shd w:val="clear" w:color="auto" w:fill="FFFFFF"/>
+          <w:lang w:eastAsia="en-PH"/>
+        </w:rPr>
+        <w:t xml:space="preserve"> (Node. </w:t>
+      </w:r>
+      <w:proofErr w:type="spellStart"/>
+      <w:r>
+        <w:rPr>
+          <w:rFonts w:ascii="Arial" w:eastAsia="Times New Roman" w:hAnsi="Arial" w:cs="Arial"/>
+          <w:color w:val="1C1F23"/>
+          <w:sz w:val="24"/>
+          <w:szCs w:val="24"/>
+          <w:shd w:val="clear" w:color="auto" w:fill="FFFFFF"/>
+          <w:lang w:eastAsia="en-PH"/>
+        </w:rPr>
+        <w:t>js</w:t>
+      </w:r>
+      <w:proofErr w:type="spellEnd"/>
+      <w:r>
+        <w:rPr>
+          <w:rFonts w:ascii="Arial" w:eastAsia="Times New Roman" w:hAnsi="Arial" w:cs="Arial"/>
+          <w:color w:val="1C1F23"/>
+          <w:sz w:val="24"/>
+          <w:szCs w:val="24"/>
+          <w:shd w:val="clear" w:color="auto" w:fill="FFFFFF"/>
+          <w:lang w:eastAsia="en-PH"/>
+        </w:rPr>
+        <w:t xml:space="preserve"> framework) and Firebase for the backend. This phase marks the transition from design to the creation of a functional and interactive system.  Collectively, the combination of this technologies ensures a visually appealing and responsive front-end interface. </w:t>
       </w:r>
     </w:p>
     <w:p>
@@ -7647,7 +8615,7 @@
           <w:szCs w:val="24"/>
         </w:rPr>
         <w:drawing>
-          <wp:anchor distT="0" distB="0" distL="114300" distR="114300" simplePos="0" relativeHeight="251749376" behindDoc="0" locked="0" layoutInCell="1" allowOverlap="1" wp14:anchorId="6162400D" wp14:editId="051F177A">
+          <wp:anchor distT="0" distB="0" distL="114300" distR="114300" simplePos="0" relativeHeight="251749376" behindDoc="0" locked="0" layoutInCell="1" allowOverlap="1" wp14:anchorId="6162400D" wp14:editId="5CA679ED">
             <wp:simplePos x="0" y="0"/>
             <wp:positionH relativeFrom="column">
               <wp:posOffset>0</wp:posOffset>
@@ -7656,7 +8624,7 @@
               <wp:posOffset>173</wp:posOffset>
             </wp:positionV>
             <wp:extent cx="5486400" cy="2334491"/>
-            <wp:effectExtent l="0" t="0" r="0" b="8890"/>
+            <wp:effectExtent l="19050" t="19050" r="19050" b="27940"/>
             <wp:wrapNone/>
             <wp:docPr id="2108978882" name="Picture 9"/>
             <wp:cNvGraphicFramePr>
@@ -7689,6 +8657,11 @@
                     <a:prstGeom prst="rect">
                       <a:avLst/>
                     </a:prstGeom>
+                    <a:ln>
+                      <a:solidFill>
+                        <a:schemeClr val="tx1"/>
+                      </a:solidFill>
+                    </a:ln>
                   </pic:spPr>
                 </pic:pic>
               </a:graphicData>
@@ -8400,24 +9373,6 @@
           <w:szCs w:val="24"/>
         </w:rPr>
       </w:pPr>
-      <w:r>
-        <w:rPr>
-          <w:rFonts w:ascii="Arial" w:hAnsi="Arial" w:cs="Arial"/>
-          <w:b/>
-          <w:sz w:val="24"/>
-          <w:szCs w:val="24"/>
-        </w:rPr>
-        <w:t>Non-functional Requirements</w:t>
-      </w:r>
-      <w:r>
-        <w:rPr>
-          <w:rFonts w:ascii="Arial" w:hAnsi="Arial" w:cs="Arial"/>
-          <w:b/>
-          <w:sz w:val="24"/>
-          <w:szCs w:val="24"/>
-        </w:rPr>
-        <w:t xml:space="preserve"> </w:t>
-      </w:r>
     </w:p>
     <w:p>
       <w:pPr>
@@ -8425,19 +9380,61 @@
         <w:jc w:val="both"/>
         <w:rPr>
           <w:rFonts w:ascii="Arial" w:hAnsi="Arial" w:cs="Arial"/>
-          <w:bCs/>
-          <w:sz w:val="24"/>
-          <w:szCs w:val="24"/>
-        </w:rPr>
-      </w:pPr>
-      <w:r>
-        <w:rPr>
-          <w:rFonts w:ascii="Arial" w:hAnsi="Arial" w:cs="Arial"/>
           <w:b/>
           <w:sz w:val="24"/>
           <w:szCs w:val="24"/>
         </w:rPr>
+      </w:pPr>
+    </w:p>
+    <w:p>
+      <w:pPr>
+        <w:spacing w:after="0" w:line="480" w:lineRule="auto"/>
+        <w:jc w:val="both"/>
+        <w:rPr>
+          <w:rFonts w:ascii="Arial" w:hAnsi="Arial" w:cs="Arial"/>
+          <w:b/>
+          <w:sz w:val="24"/>
+          <w:szCs w:val="24"/>
+        </w:rPr>
+      </w:pPr>
+      <w:r>
+        <w:rPr>
+          <w:rFonts w:ascii="Arial" w:hAnsi="Arial" w:cs="Arial"/>
+          <w:b/>
+          <w:sz w:val="24"/>
+          <w:szCs w:val="24"/>
+        </w:rPr>
         <w:lastRenderedPageBreak/>
+        <w:t>Non-functional Requirements</w:t>
+      </w:r>
+      <w:r>
+        <w:rPr>
+          <w:rFonts w:ascii="Arial" w:hAnsi="Arial" w:cs="Arial"/>
+          <w:b/>
+          <w:sz w:val="24"/>
+          <w:szCs w:val="24"/>
+        </w:rPr>
+        <w:t xml:space="preserve"> </w:t>
+      </w:r>
+    </w:p>
+    <w:p>
+      <w:pPr>
+        <w:spacing w:after="0" w:line="480" w:lineRule="auto"/>
+        <w:jc w:val="both"/>
+        <w:rPr>
+          <w:rFonts w:ascii="Arial" w:hAnsi="Arial" w:cs="Arial"/>
+          <w:bCs/>
+          <w:sz w:val="24"/>
+          <w:szCs w:val="24"/>
+        </w:rPr>
+      </w:pPr>
+      <w:r>
+        <w:rPr>
+          <w:rFonts w:ascii="Arial" w:hAnsi="Arial" w:cs="Arial"/>
+          <w:b/>
+          <w:sz w:val="24"/>
+          <w:szCs w:val="24"/>
+        </w:rPr>
         <w:tab/>
       </w:r>
       <w:r>
@@ -8936,7 +9933,6 @@
           <w:sz w:val="24"/>
           <w:szCs w:val="24"/>
         </w:rPr>
-        <w:lastRenderedPageBreak/>
         <w:t>Reliability</w:t>
       </w:r>
     </w:p>
@@ -9801,13 +10797,91 @@
           <w:szCs w:val="24"/>
         </w:rPr>
       </w:pPr>
-      <w:r>
+    </w:p>
+    <w:p>
+      <w:pPr>
+        <w:spacing w:after="0" w:line="480" w:lineRule="auto"/>
         <w:rPr>
           <w:rFonts w:ascii="Arial" w:hAnsi="Arial" w:cs="Arial"/>
           <w:b/>
           <w:sz w:val="24"/>
           <w:szCs w:val="24"/>
         </w:rPr>
+      </w:pPr>
+    </w:p>
+    <w:p>
+      <w:pPr>
+        <w:spacing w:after="0" w:line="480" w:lineRule="auto"/>
+        <w:rPr>
+          <w:rFonts w:ascii="Arial" w:hAnsi="Arial" w:cs="Arial"/>
+          <w:b/>
+          <w:sz w:val="24"/>
+          <w:szCs w:val="24"/>
+        </w:rPr>
+      </w:pPr>
+    </w:p>
+    <w:p>
+      <w:pPr>
+        <w:spacing w:after="0" w:line="480" w:lineRule="auto"/>
+        <w:rPr>
+          <w:rFonts w:ascii="Arial" w:hAnsi="Arial" w:cs="Arial"/>
+          <w:b/>
+          <w:sz w:val="24"/>
+          <w:szCs w:val="24"/>
+        </w:rPr>
+      </w:pPr>
+    </w:p>
+    <w:p>
+      <w:pPr>
+        <w:spacing w:after="0" w:line="480" w:lineRule="auto"/>
+        <w:rPr>
+          <w:rFonts w:ascii="Arial" w:hAnsi="Arial" w:cs="Arial"/>
+          <w:b/>
+          <w:sz w:val="24"/>
+          <w:szCs w:val="24"/>
+        </w:rPr>
+      </w:pPr>
+    </w:p>
+    <w:p>
+      <w:pPr>
+        <w:spacing w:after="0" w:line="480" w:lineRule="auto"/>
+        <w:rPr>
+          <w:rFonts w:ascii="Arial" w:hAnsi="Arial" w:cs="Arial"/>
+          <w:b/>
+          <w:sz w:val="24"/>
+          <w:szCs w:val="24"/>
+        </w:rPr>
+      </w:pPr>
+    </w:p>
+    <w:p>
+      <w:pPr>
+        <w:spacing w:after="0" w:line="480" w:lineRule="auto"/>
+        <w:rPr>
+          <w:rFonts w:ascii="Arial" w:hAnsi="Arial" w:cs="Arial"/>
+          <w:b/>
+          <w:sz w:val="24"/>
+          <w:szCs w:val="24"/>
+        </w:rPr>
+      </w:pPr>
+    </w:p>
+    <w:p>
+      <w:pPr>
+        <w:spacing w:after="0" w:line="480" w:lineRule="auto"/>
+        <w:rPr>
+          <w:rFonts w:ascii="Arial" w:hAnsi="Arial" w:cs="Arial"/>
+          <w:b/>
+          <w:sz w:val="24"/>
+          <w:szCs w:val="24"/>
+        </w:rPr>
+      </w:pPr>
+      <w:r>
+        <w:rPr>
+          <w:rFonts w:ascii="Arial" w:hAnsi="Arial" w:cs="Arial"/>
+          <w:b/>
+          <w:sz w:val="24"/>
+          <w:szCs w:val="24"/>
+        </w:rPr>
+        <w:lastRenderedPageBreak/>
         <w:t>Workflow – Manual Process</w:t>
       </w:r>
     </w:p>
@@ -10131,13 +11205,58 @@
           <w:szCs w:val="24"/>
         </w:rPr>
       </w:pPr>
-      <w:r>
+    </w:p>
+    <w:p>
+      <w:pPr>
+        <w:spacing w:after="0" w:line="480" w:lineRule="auto"/>
         <w:rPr>
           <w:rFonts w:ascii="Arial" w:hAnsi="Arial" w:cs="Arial"/>
           <w:b/>
           <w:sz w:val="24"/>
           <w:szCs w:val="24"/>
         </w:rPr>
+      </w:pPr>
+    </w:p>
+    <w:p>
+      <w:pPr>
+        <w:spacing w:after="0" w:line="480" w:lineRule="auto"/>
+        <w:rPr>
+          <w:rFonts w:ascii="Arial" w:hAnsi="Arial" w:cs="Arial"/>
+          <w:b/>
+          <w:sz w:val="24"/>
+          <w:szCs w:val="24"/>
+        </w:rPr>
+      </w:pPr>
+    </w:p>
+    <w:p>
+      <w:pPr>
+        <w:spacing w:after="0" w:line="480" w:lineRule="auto"/>
+        <w:rPr>
+          <w:rFonts w:ascii="Arial" w:hAnsi="Arial" w:cs="Arial"/>
+          <w:b/>
+          <w:sz w:val="24"/>
+          <w:szCs w:val="24"/>
+        </w:rPr>
+      </w:pPr>
+    </w:p>
+    <w:p>
+      <w:pPr>
+        <w:spacing w:after="0" w:line="480" w:lineRule="auto"/>
+        <w:rPr>
+          <w:rFonts w:ascii="Arial" w:hAnsi="Arial" w:cs="Arial"/>
+          <w:b/>
+          <w:sz w:val="24"/>
+          <w:szCs w:val="24"/>
+        </w:rPr>
+      </w:pPr>
+      <w:r>
+        <w:rPr>
+          <w:rFonts w:ascii="Arial" w:hAnsi="Arial" w:cs="Arial"/>
+          <w:b/>
+          <w:sz w:val="24"/>
+          <w:szCs w:val="24"/>
+        </w:rPr>
+        <w:lastRenderedPageBreak/>
         <w:t>Proposed Flowchart</w:t>
       </w:r>
     </w:p>
@@ -10498,6 +11617,7 @@
           <w:sz w:val="24"/>
           <w:szCs w:val="24"/>
         </w:rPr>
+        <w:lastRenderedPageBreak/>
         <w:t>System Architecture</w:t>
       </w:r>
     </w:p>
@@ -10705,7 +11825,6 @@
           <w:sz w:val="24"/>
           <w:szCs w:val="24"/>
         </w:rPr>
-        <w:lastRenderedPageBreak/>
         <mc:AlternateContent>
           <mc:Choice Requires="wps">
             <w:drawing>
@@ -11031,6 +12150,7 @@
           <w:sz w:val="24"/>
           <w:szCs w:val="24"/>
         </w:rPr>
+        <w:lastRenderedPageBreak/>
         <w:t>Context Diagram</w:t>
       </w:r>
     </w:p>
@@ -11112,7 +12232,6 @@
           <w:sz w:val="24"/>
           <w:szCs w:val="24"/>
         </w:rPr>
-        <w:lastRenderedPageBreak/>
         <w:drawing>
           <wp:inline distT="0" distB="0" distL="0" distR="0" wp14:anchorId="6A0DC2C7" wp14:editId="38E080F0">
             <wp:extent cx="5943600" cy="3326130"/>
@@ -11265,6 +12384,7 @@
           <w:sz w:val="24"/>
           <w:szCs w:val="24"/>
         </w:rPr>
+        <w:lastRenderedPageBreak/>
         <w:t>Data Flow Diagram</w:t>
       </w:r>
     </w:p>
@@ -11284,7 +12404,25 @@
           <w:szCs w:val="24"/>
         </w:rPr>
         <w:tab/>
-        <w:t>A data flow diagram is a graphical representation of the floe of data through an information system.</w:t>
+        <w:t xml:space="preserve">A data flow diagram is a graphical representation of the </w:t>
+      </w:r>
+      <w:proofErr w:type="spellStart"/>
+      <w:r>
+        <w:rPr>
+          <w:rFonts w:ascii="Arial" w:hAnsi="Arial" w:cs="Arial"/>
+          <w:sz w:val="24"/>
+          <w:szCs w:val="24"/>
+        </w:rPr>
+        <w:t>floe</w:t>
+      </w:r>
+      <w:proofErr w:type="spellEnd"/>
+      <w:r>
+        <w:rPr>
+          <w:rFonts w:ascii="Arial" w:hAnsi="Arial" w:cs="Arial"/>
+          <w:sz w:val="24"/>
+          <w:szCs w:val="24"/>
+        </w:rPr>
+        <w:t xml:space="preserve"> of data through an information system.</w:t>
       </w:r>
     </w:p>
     <w:p>
@@ -11313,7 +12451,6 @@
           <w:sz w:val="24"/>
           <w:szCs w:val="24"/>
         </w:rPr>
-        <w:lastRenderedPageBreak/>
         <w:drawing>
           <wp:inline distT="0" distB="0" distL="0" distR="0" wp14:anchorId="06A4BAA3" wp14:editId="5FCAE8CC">
             <wp:extent cx="5486400" cy="3909695"/>
@@ -11588,6 +12725,7 @@
           <w:sz w:val="24"/>
           <w:szCs w:val="24"/>
         </w:rPr>
+        <w:lastRenderedPageBreak/>
         <w:t>Entity Relationship Diagram</w:t>
       </w:r>
     </w:p>
@@ -11949,6 +13087,7 @@
           <w:sz w:val="24"/>
           <w:szCs w:val="24"/>
         </w:rPr>
+        <w:lastRenderedPageBreak/>
         <w:t>Use</w:t>
       </w:r>
       <w:r>
@@ -12262,7 +13401,25 @@
           <w:sz w:val="24"/>
           <w:szCs w:val="24"/>
         </w:rPr>
-        <w:t>. Usecase Diagram</w:t>
+        <w:t xml:space="preserve">. </w:t>
+      </w:r>
+      <w:proofErr w:type="spellStart"/>
+      <w:r>
+        <w:rPr>
+          <w:rFonts w:ascii="Arial" w:hAnsi="Arial" w:cs="Arial"/>
+          <w:sz w:val="24"/>
+          <w:szCs w:val="24"/>
+        </w:rPr>
+        <w:t>Usecase</w:t>
+      </w:r>
+      <w:proofErr w:type="spellEnd"/>
+      <w:r>
+        <w:rPr>
+          <w:rFonts w:ascii="Arial" w:hAnsi="Arial" w:cs="Arial"/>
+          <w:sz w:val="24"/>
+          <w:szCs w:val="24"/>
+        </w:rPr>
+        <w:t xml:space="preserve"> Diagram</w:t>
       </w:r>
     </w:p>
     <w:p>
@@ -12314,6 +13471,7 @@
           <w:sz w:val="24"/>
           <w:szCs w:val="24"/>
         </w:rPr>
+        <w:lastRenderedPageBreak/>
         <w:t>Respondents</w:t>
       </w:r>
     </w:p>
@@ -12335,7 +13493,6 @@
           <w:sz w:val="24"/>
           <w:szCs w:val="24"/>
         </w:rPr>
-        <w:lastRenderedPageBreak/>
         <w:tab/>
       </w:r>
       <w:r>
@@ -12344,23 +13501,7 @@
           <w:sz w:val="24"/>
           <w:szCs w:val="24"/>
         </w:rPr>
-        <w:t xml:space="preserve">The respondents are the </w:t>
-      </w:r>
-      <w:r>
-        <w:rPr>
-          <w:rFonts w:ascii="Arial" w:hAnsi="Arial" w:cs="Arial"/>
-          <w:sz w:val="24"/>
-          <w:szCs w:val="24"/>
-        </w:rPr>
-        <w:t xml:space="preserve">employer, </w:t>
-      </w:r>
-      <w:r>
-        <w:rPr>
-          <w:rFonts w:ascii="Arial" w:hAnsi="Arial" w:cs="Arial"/>
-          <w:sz w:val="24"/>
-          <w:szCs w:val="24"/>
-        </w:rPr>
-        <w:t xml:space="preserve">former students, school personnel, </w:t>
+        <w:t xml:space="preserve">The respondents are the former students, school personnel, </w:t>
       </w:r>
       <w:r>
         <w:rPr>
@@ -12614,24 +13755,6 @@
               <w:t>Alumni</w:t>
             </w:r>
           </w:p>
-          <w:p>
-            <w:pPr>
-              <w:spacing w:line="240" w:lineRule="auto"/>
-              <w:rPr>
-                <w:rFonts w:ascii="Arial" w:hAnsi="Arial" w:cs="Arial"/>
-                <w:sz w:val="24"/>
-                <w:szCs w:val="24"/>
-              </w:rPr>
-            </w:pPr>
-            <w:r>
-              <w:rPr>
-                <w:rFonts w:ascii="Arial" w:hAnsi="Arial" w:cs="Arial"/>
-                <w:sz w:val="24"/>
-                <w:szCs w:val="24"/>
-              </w:rPr>
-              <w:t>Employer</w:t>
-            </w:r>
-          </w:p>
         </w:tc>
         <w:tc>
           <w:tcPr>
@@ -12809,7 +13932,25 @@
           <w:sz w:val="24"/>
           <w:szCs w:val="24"/>
         </w:rPr>
-        <w:t>The proponents conducted the study at the university's location, specifically at Don Justo V. Valmayor Campus in San Carlos City, Negros Occidental. The study focused on the university where the system will be implemented and utilized.</w:t>
+        <w:t xml:space="preserve">The proponents conducted the study at the university's location, specifically at Don Justo V. </w:t>
+      </w:r>
+      <w:proofErr w:type="spellStart"/>
+      <w:r>
+        <w:rPr>
+          <w:rFonts w:ascii="Arial" w:hAnsi="Arial" w:cs="Arial"/>
+          <w:sz w:val="24"/>
+          <w:szCs w:val="24"/>
+        </w:rPr>
+        <w:t>Valmayor</w:t>
+      </w:r>
+      <w:proofErr w:type="spellEnd"/>
+      <w:r>
+        <w:rPr>
+          <w:rFonts w:ascii="Arial" w:hAnsi="Arial" w:cs="Arial"/>
+          <w:sz w:val="24"/>
+          <w:szCs w:val="24"/>
+        </w:rPr>
+        <w:t xml:space="preserve"> Campus in San Carlos City, Negros Occidental. The study focused on the university where the system will be implemented and utilized.</w:t>
       </w:r>
     </w:p>
     <w:p>
@@ -12873,9 +14014,8 @@
           <w:sz w:val="24"/>
           <w:szCs w:val="24"/>
         </w:rPr>
-        <w:lastRenderedPageBreak/>
         <w:drawing>
-          <wp:anchor distT="0" distB="0" distL="114300" distR="114300" simplePos="0" relativeHeight="251747328" behindDoc="0" locked="0" layoutInCell="1" allowOverlap="1" wp14:anchorId="2BE58E22" wp14:editId="0331F9F5">
+          <wp:anchor distT="0" distB="0" distL="114300" distR="114300" simplePos="0" relativeHeight="251747328" behindDoc="0" locked="0" layoutInCell="1" allowOverlap="1" wp14:anchorId="2BE58E22" wp14:editId="0EA07B6E">
             <wp:simplePos x="0" y="0"/>
             <wp:positionH relativeFrom="column">
               <wp:posOffset>650663</wp:posOffset>
@@ -13156,6 +14296,7 @@
           <w:sz w:val="24"/>
           <w:szCs w:val="24"/>
         </w:rPr>
+        <w:lastRenderedPageBreak/>
         <w:t xml:space="preserve">Research </w:t>
       </w:r>
       <w:r>
@@ -13207,39 +14348,23 @@
           <w:sz w:val="24"/>
           <w:szCs w:val="24"/>
         </w:rPr>
-        <w:t>How effective and efficient is the Alumni Track</w:t>
-      </w:r>
-      <w:r>
-        <w:rPr>
-          <w:rFonts w:ascii="Arial" w:hAnsi="Arial" w:cs="Arial"/>
-          <w:sz w:val="24"/>
-          <w:szCs w:val="24"/>
-        </w:rPr>
-        <w:t>er</w:t>
-      </w:r>
-      <w:r>
-        <w:rPr>
-          <w:rFonts w:ascii="Arial" w:hAnsi="Arial" w:cs="Arial"/>
-          <w:sz w:val="24"/>
-          <w:szCs w:val="24"/>
-        </w:rPr>
-        <w:t xml:space="preserve"> with Career Services bridging the Gap between Alumni and </w:t>
-      </w:r>
-      <w:r>
-        <w:rPr>
-          <w:rFonts w:ascii="Arial" w:hAnsi="Arial" w:cs="Arial"/>
-          <w:sz w:val="24"/>
-          <w:szCs w:val="24"/>
-        </w:rPr>
-        <w:t>E</w:t>
-      </w:r>
-      <w:r>
-        <w:rPr>
-          <w:rFonts w:ascii="Arial" w:hAnsi="Arial" w:cs="Arial"/>
-          <w:sz w:val="24"/>
-          <w:szCs w:val="24"/>
-        </w:rPr>
-        <w:t xml:space="preserve">mployment using PIECES Software Evaluation Framework Questionnaire. This standardized questionnaire was used in evaluating the end-users and IT (Information Technology) Expert’s satisfactory rating on the effectiveness, efficiency, and usability of this web application. The areas consist of performance, information, economy, control, efficiency and services were evaluated to assess the functionality of the develop system. For each question in each area, the respondents answered based on a structured 5-point Likert Scale with the verbal description: 1= </w:t>
+        <w:t xml:space="preserve">How effective and efficient is the Alumni </w:t>
+      </w:r>
+      <w:r>
+        <w:rPr>
+          <w:rFonts w:ascii="Arial" w:hAnsi="Arial" w:cs="Arial"/>
+          <w:sz w:val="24"/>
+          <w:szCs w:val="24"/>
+        </w:rPr>
+        <w:t xml:space="preserve">Career Link: A Smart Tracking System bridging Graduates and Employment Opportunities </w:t>
+      </w:r>
+      <w:r>
+        <w:rPr>
+          <w:rFonts w:ascii="Arial" w:hAnsi="Arial" w:cs="Arial"/>
+          <w:sz w:val="24"/>
+          <w:szCs w:val="24"/>
+        </w:rPr>
+        <w:t xml:space="preserve">using PIECES Software Evaluation Framework Questionnaire. This standardized questionnaire was used in evaluating the end-users and IT (Information Technology) Expert’s satisfactory rating on the effectiveness, efficiency, and usability of this web application. The areas consist of performance, information, economy, control, efficiency and services were evaluated to assess the functionality of the develop system. For each question in each area, the respondents answered based on a structured 5-point Likert Scale with the verbal description: 1= </w:t>
       </w:r>
       <w:r>
         <w:rPr>
@@ -13449,6 +14574,7 @@
           <w:sz w:val="24"/>
           <w:szCs w:val="24"/>
         </w:rPr>
+        <w:lastRenderedPageBreak/>
         <w:t>Table 2. Likert Scale</w:t>
       </w:r>
     </w:p>
@@ -13505,7 +14631,6 @@
                 <w:sz w:val="24"/>
                 <w:szCs w:val="24"/>
               </w:rPr>
-              <w:lastRenderedPageBreak/>
               <w:t>Rating</w:t>
             </w:r>
           </w:p>
@@ -14435,6 +15560,7 @@
           <w:szCs w:val="24"/>
         </w:rPr>
       </w:pPr>
+      <w:proofErr w:type="gramStart"/>
       <w:r>
         <w:rPr>
           <w:rFonts w:ascii="Arial" w:hAnsi="Arial" w:cs="Arial"/>
@@ -14443,6 +15569,7 @@
         </w:rPr>
         <w:t>Where</w:t>
       </w:r>
+      <w:proofErr w:type="gramEnd"/>
       <w:r>
         <w:rPr>
           <w:rFonts w:ascii="Arial" w:hAnsi="Arial" w:cs="Arial"/>
@@ -14616,6 +15743,7 @@
           <w:sz w:val="24"/>
           <w:szCs w:val="24"/>
         </w:rPr>
+        <w:lastRenderedPageBreak/>
         <w:t>CHAPTER IV</w:t>
       </w:r>
     </w:p>
@@ -14652,7 +15780,6 @@
           <w:sz w:val="24"/>
           <w:szCs w:val="24"/>
         </w:rPr>
-        <w:lastRenderedPageBreak/>
         <w:t>R</w:t>
       </w:r>
       <w:r>
@@ -15623,7 +16750,25 @@
                 <w:sz w:val="24"/>
                 <w:szCs w:val="24"/>
               </w:rPr>
-              <w:t>Forms use were accurate</w:t>
+              <w:t xml:space="preserve">Forms use </w:t>
+            </w:r>
+            <w:proofErr w:type="gramStart"/>
+            <w:r>
+              <w:rPr>
+                <w:rFonts w:ascii="Arial" w:hAnsi="Arial" w:cs="Arial"/>
+                <w:sz w:val="24"/>
+                <w:szCs w:val="24"/>
+              </w:rPr>
+              <w:t>were</w:t>
+            </w:r>
+            <w:proofErr w:type="gramEnd"/>
+            <w:r>
+              <w:rPr>
+                <w:rFonts w:ascii="Arial" w:hAnsi="Arial" w:cs="Arial"/>
+                <w:sz w:val="24"/>
+                <w:szCs w:val="24"/>
+              </w:rPr>
+              <w:t xml:space="preserve"> accurate</w:t>
             </w:r>
             <w:r>
               <w:rPr>
@@ -28940,7 +30085,25 @@
                 <w:sz w:val="24"/>
                 <w:szCs w:val="24"/>
               </w:rPr>
-              <w:t>(Php)</w:t>
+              <w:t>(</w:t>
+            </w:r>
+            <w:proofErr w:type="spellStart"/>
+            <w:r>
+              <w:rPr>
+                <w:rFonts w:ascii="Arial" w:hAnsi="Arial" w:cs="Arial"/>
+                <w:sz w:val="24"/>
+                <w:szCs w:val="24"/>
+              </w:rPr>
+              <w:t>Php</w:t>
+            </w:r>
+            <w:proofErr w:type="spellEnd"/>
+            <w:r>
+              <w:rPr>
+                <w:rFonts w:ascii="Arial" w:hAnsi="Arial" w:cs="Arial"/>
+                <w:sz w:val="24"/>
+                <w:szCs w:val="24"/>
+              </w:rPr>
+              <w:t>)</w:t>
             </w:r>
           </w:p>
         </w:tc>
@@ -28987,7 +30150,25 @@
                 <w:sz w:val="24"/>
                 <w:szCs w:val="24"/>
               </w:rPr>
-              <w:t>(Php)</w:t>
+              <w:t>(</w:t>
+            </w:r>
+            <w:proofErr w:type="spellStart"/>
+            <w:r>
+              <w:rPr>
+                <w:rFonts w:ascii="Arial" w:hAnsi="Arial" w:cs="Arial"/>
+                <w:sz w:val="24"/>
+                <w:szCs w:val="24"/>
+              </w:rPr>
+              <w:t>Php</w:t>
+            </w:r>
+            <w:proofErr w:type="spellEnd"/>
+            <w:r>
+              <w:rPr>
+                <w:rFonts w:ascii="Arial" w:hAnsi="Arial" w:cs="Arial"/>
+                <w:sz w:val="24"/>
+                <w:szCs w:val="24"/>
+              </w:rPr>
+              <w:t>)</w:t>
             </w:r>
           </w:p>
         </w:tc>
@@ -29311,6 +30492,206 @@
     </w:p>
     <w:p>
       <w:pPr>
+        <w:spacing w:after="0" w:line="480" w:lineRule="auto"/>
+        <w:jc w:val="both"/>
+        <w:rPr>
+          <w:rFonts w:ascii="Arial" w:hAnsi="Arial" w:cs="Arial"/>
+          <w:b/>
+          <w:bCs/>
+          <w:sz w:val="24"/>
+          <w:szCs w:val="24"/>
+        </w:rPr>
+      </w:pPr>
+      <w:r>
+        <w:rPr>
+          <w:rFonts w:ascii="Arial" w:hAnsi="Arial" w:cs="Arial"/>
+          <w:b/>
+          <w:bCs/>
+          <w:sz w:val="24"/>
+          <w:szCs w:val="24"/>
+        </w:rPr>
+        <w:tab/>
+        <w:t xml:space="preserve">d.1. Testing </w:t>
+      </w:r>
+    </w:p>
+    <w:p>
+      <w:pPr>
+        <w:spacing w:after="0" w:line="480" w:lineRule="auto"/>
+        <w:jc w:val="both"/>
+        <w:rPr>
+          <w:rFonts w:ascii="Arial" w:hAnsi="Arial" w:cs="Arial"/>
+          <w:sz w:val="24"/>
+          <w:szCs w:val="24"/>
+        </w:rPr>
+      </w:pPr>
+      <w:r>
+        <w:rPr>
+          <w:rFonts w:ascii="Arial" w:hAnsi="Arial" w:cs="Arial"/>
+          <w:b/>
+          <w:bCs/>
+          <w:sz w:val="24"/>
+          <w:szCs w:val="24"/>
+        </w:rPr>
+        <w:tab/>
+      </w:r>
+      <w:r>
+        <w:rPr>
+          <w:rFonts w:ascii="Arial" w:hAnsi="Arial" w:cs="Arial"/>
+          <w:sz w:val="24"/>
+          <w:szCs w:val="24"/>
+        </w:rPr>
+        <w:t>The system was tested to find out the defects</w:t>
+      </w:r>
+      <w:r>
+        <w:rPr>
+          <w:rFonts w:ascii="Arial" w:hAnsi="Arial" w:cs="Arial"/>
+          <w:sz w:val="24"/>
+          <w:szCs w:val="24"/>
+        </w:rPr>
+        <w:t>,</w:t>
+      </w:r>
+      <w:r>
+        <w:rPr>
+          <w:rFonts w:ascii="Arial" w:hAnsi="Arial" w:cs="Arial"/>
+          <w:sz w:val="24"/>
+          <w:szCs w:val="24"/>
+        </w:rPr>
+        <w:t xml:space="preserve"> errors or bugs of the system whether it met the satisfaction of the end users or of the </w:t>
+      </w:r>
+      <w:r>
+        <w:rPr>
+          <w:rFonts w:ascii="Arial" w:hAnsi="Arial" w:cs="Arial"/>
+          <w:sz w:val="24"/>
+          <w:szCs w:val="24"/>
+        </w:rPr>
+        <w:t>administrator</w:t>
+      </w:r>
+      <w:r>
+        <w:rPr>
+          <w:rFonts w:ascii="Arial" w:hAnsi="Arial" w:cs="Arial"/>
+          <w:sz w:val="24"/>
+          <w:szCs w:val="24"/>
+        </w:rPr>
+        <w:t>s</w:t>
+      </w:r>
+      <w:r>
+        <w:rPr>
+          <w:rFonts w:ascii="Arial" w:hAnsi="Arial" w:cs="Arial"/>
+          <w:sz w:val="24"/>
+          <w:szCs w:val="24"/>
+        </w:rPr>
+        <w:t xml:space="preserve"> of </w:t>
+      </w:r>
+      <w:r>
+        <w:rPr>
+          <w:rFonts w:ascii="Arial" w:hAnsi="Arial" w:cs="Arial"/>
+          <w:sz w:val="24"/>
+          <w:szCs w:val="24"/>
+        </w:rPr>
+        <w:t>CPSU</w:t>
+      </w:r>
+      <w:r>
+        <w:rPr>
+          <w:rFonts w:ascii="Arial" w:hAnsi="Arial" w:cs="Arial"/>
+          <w:sz w:val="24"/>
+          <w:szCs w:val="24"/>
+        </w:rPr>
+        <w:t xml:space="preserve"> San Carlos Campus</w:t>
+      </w:r>
+      <w:r>
+        <w:rPr>
+          <w:rFonts w:ascii="Arial" w:hAnsi="Arial" w:cs="Arial"/>
+          <w:sz w:val="24"/>
+          <w:szCs w:val="24"/>
+        </w:rPr>
+        <w:t xml:space="preserve"> requirements. </w:t>
+      </w:r>
+      <w:r>
+        <w:rPr>
+          <w:rFonts w:ascii="Arial" w:hAnsi="Arial" w:cs="Arial"/>
+          <w:sz w:val="24"/>
+          <w:szCs w:val="24"/>
+        </w:rPr>
+        <w:t xml:space="preserve">The user profile was tested to ensure alumni can create, update and save profiles. The job board </w:t>
+      </w:r>
+      <w:r>
+        <w:rPr>
+          <w:rFonts w:ascii="Arial" w:hAnsi="Arial" w:cs="Arial"/>
+          <w:sz w:val="24"/>
+          <w:szCs w:val="24"/>
+        </w:rPr>
+        <w:t xml:space="preserve">is accessible to all alumni’s profile and it was tested to make sure </w:t>
+      </w:r>
+      <w:r>
+        <w:rPr>
+          <w:rFonts w:ascii="Arial" w:hAnsi="Arial" w:cs="Arial"/>
+          <w:sz w:val="24"/>
+          <w:szCs w:val="24"/>
+        </w:rPr>
+        <w:t xml:space="preserve">that </w:t>
+      </w:r>
+      <w:r>
+        <w:rPr>
+          <w:rFonts w:ascii="Arial" w:hAnsi="Arial" w:cs="Arial"/>
+          <w:sz w:val="24"/>
+          <w:szCs w:val="24"/>
+        </w:rPr>
+        <w:t xml:space="preserve">all the job posts from employers pop up </w:t>
+      </w:r>
+      <w:r>
+        <w:rPr>
+          <w:rFonts w:ascii="Arial" w:hAnsi="Arial" w:cs="Arial"/>
+          <w:sz w:val="24"/>
+          <w:szCs w:val="24"/>
+        </w:rPr>
+        <w:t xml:space="preserve">to </w:t>
+      </w:r>
+      <w:r>
+        <w:rPr>
+          <w:rFonts w:ascii="Arial" w:hAnsi="Arial" w:cs="Arial"/>
+          <w:sz w:val="24"/>
+          <w:szCs w:val="24"/>
+        </w:rPr>
+        <w:t xml:space="preserve">everyone. </w:t>
+      </w:r>
+      <w:r>
+        <w:rPr>
+          <w:rFonts w:ascii="Arial" w:hAnsi="Arial" w:cs="Arial"/>
+          <w:sz w:val="24"/>
+          <w:szCs w:val="24"/>
+        </w:rPr>
+        <w:t>Also, the</w:t>
+      </w:r>
+      <w:r>
+        <w:rPr>
+          <w:rFonts w:ascii="Arial" w:hAnsi="Arial" w:cs="Arial"/>
+          <w:sz w:val="24"/>
+          <w:szCs w:val="24"/>
+        </w:rPr>
+        <w:t xml:space="preserve"> tracking part of the system like job applications and updates when someone got employed</w:t>
+      </w:r>
+      <w:r>
+        <w:rPr>
+          <w:rFonts w:ascii="Arial" w:hAnsi="Arial" w:cs="Arial"/>
+          <w:sz w:val="24"/>
+          <w:szCs w:val="24"/>
+        </w:rPr>
+        <w:t>, employers can add jobs and look profiles easily- everything alumni’s put in shows up and see the latest info. Each part does what its supposed to, helping both administrators and graduates.</w:t>
+      </w:r>
+    </w:p>
+    <w:p>
+      <w:pPr>
+        <w:spacing w:after="0" w:line="480" w:lineRule="auto"/>
+        <w:jc w:val="both"/>
+        <w:rPr>
+          <w:rFonts w:ascii="Arial" w:hAnsi="Arial" w:cs="Arial"/>
+          <w:sz w:val="24"/>
+          <w:szCs w:val="24"/>
+        </w:rPr>
+      </w:pPr>
+    </w:p>
+    <w:p>
+      <w:pPr>
         <w:spacing w:after="0" w:line="240" w:lineRule="auto"/>
         <w:jc w:val="both"/>
         <w:rPr>
@@ -29321,17 +30702,6 @@
           <w:szCs w:val="24"/>
         </w:rPr>
       </w:pPr>
-      <w:r>
-        <w:rPr>
-          <w:rFonts w:ascii="Arial" w:hAnsi="Arial" w:cs="Arial"/>
-          <w:b/>
-          <w:bCs/>
-          <w:sz w:val="24"/>
-          <w:szCs w:val="24"/>
-        </w:rPr>
-        <w:tab/>
-        <w:t xml:space="preserve">d.1. Testing </w:t>
-      </w:r>
     </w:p>
     <w:p>
       <w:pPr>
@@ -29345,6 +30715,41 @@
           <w:szCs w:val="24"/>
         </w:rPr>
       </w:pPr>
+      <w:r>
+        <w:rPr>
+          <w:rFonts w:ascii="Arial" w:hAnsi="Arial" w:cs="Arial"/>
+          <w:b/>
+          <w:bCs/>
+          <w:sz w:val="24"/>
+          <w:szCs w:val="24"/>
+        </w:rPr>
+        <w:tab/>
+      </w:r>
+    </w:p>
+    <w:p>
+      <w:pPr>
+        <w:spacing w:after="0" w:line="240" w:lineRule="auto"/>
+        <w:ind w:firstLine="720"/>
+        <w:jc w:val="both"/>
+        <w:rPr>
+          <w:rFonts w:ascii="Arial" w:hAnsi="Arial" w:cs="Arial"/>
+          <w:b/>
+          <w:bCs/>
+          <w:sz w:val="24"/>
+          <w:szCs w:val="24"/>
+        </w:rPr>
+      </w:pPr>
+      <w:r>
+        <w:rPr>
+          <w:rFonts w:ascii="Arial" w:hAnsi="Arial" w:cs="Arial"/>
+          <w:b/>
+          <w:bCs/>
+          <w:sz w:val="24"/>
+          <w:szCs w:val="24"/>
+        </w:rPr>
+        <w:lastRenderedPageBreak/>
+        <w:t>d.2. Evaluation</w:t>
+      </w:r>
     </w:p>
     <w:p>
       <w:pPr>
@@ -29358,7 +30763,15 @@
           <w:szCs w:val="24"/>
         </w:rPr>
       </w:pPr>
-      <w:r>
+    </w:p>
+    <w:p>
+      <w:pPr>
+        <w:tabs>
+          <w:tab w:val="left" w:pos="270"/>
+        </w:tabs>
+        <w:spacing w:after="0" w:line="480" w:lineRule="auto"/>
+        <w:ind w:hanging="720"/>
+        <w:jc w:val="both"/>
         <w:rPr>
           <w:rFonts w:ascii="Arial" w:hAnsi="Arial" w:cs="Arial"/>
           <w:b/>
@@ -29366,8 +30779,76 @@
           <w:sz w:val="24"/>
           <w:szCs w:val="24"/>
         </w:rPr>
+      </w:pPr>
+      <w:r>
+        <w:rPr>
+          <w:rFonts w:ascii="Arial" w:hAnsi="Arial" w:cs="Arial"/>
+          <w:b/>
+          <w:bCs/>
+          <w:sz w:val="24"/>
+          <w:szCs w:val="24"/>
+        </w:rPr>
         <w:tab/>
-        <w:t>d.2. Evaluation</w:t>
+      </w:r>
+      <w:r>
+        <w:rPr>
+          <w:rFonts w:ascii="Arial" w:hAnsi="Arial" w:cs="Arial"/>
+          <w:b/>
+          <w:bCs/>
+          <w:sz w:val="24"/>
+          <w:szCs w:val="24"/>
+        </w:rPr>
+        <w:tab/>
+      </w:r>
+      <w:r>
+        <w:rPr>
+          <w:rFonts w:ascii="Arial" w:hAnsi="Arial" w:cs="Arial"/>
+          <w:b/>
+          <w:bCs/>
+          <w:sz w:val="24"/>
+          <w:szCs w:val="24"/>
+        </w:rPr>
+        <w:tab/>
+      </w:r>
+      <w:r>
+        <w:rPr>
+          <w:rFonts w:ascii="Arial" w:hAnsi="Arial" w:cs="Arial"/>
+          <w:sz w:val="24"/>
+          <w:szCs w:val="24"/>
+        </w:rPr>
+        <w:t>T</w:t>
+      </w:r>
+      <w:r>
+        <w:rPr>
+          <w:rFonts w:ascii="Arial" w:hAnsi="Arial" w:cs="Arial"/>
+          <w:sz w:val="24"/>
+          <w:szCs w:val="24"/>
+        </w:rPr>
+        <w:t xml:space="preserve">he profile feature </w:t>
+      </w:r>
+      <w:r>
+        <w:rPr>
+          <w:rFonts w:ascii="Arial" w:hAnsi="Arial" w:cs="Arial"/>
+          <w:sz w:val="24"/>
+          <w:szCs w:val="24"/>
+        </w:rPr>
+        <w:t xml:space="preserve">allows alumni to create edit and save their personal information. Testing confirmed that this functionality performs flawlessly and data is stored accurately. The system can maintain their information consistently. The job board, integrated into every alumnus profile, also the job postings uploaded by the employers approved successful in testing with no instances of missing </w:t>
+      </w:r>
+      <w:r>
+        <w:rPr>
+          <w:rFonts w:ascii="Arial" w:hAnsi="Arial" w:cs="Arial"/>
+          <w:sz w:val="24"/>
+          <w:szCs w:val="24"/>
+        </w:rPr>
+        <w:t>or incorrect listings. It makes sure every graduate can access to all employment opportunities. The career tracking functionality, which monitors job applications or track the employment status by the updated employment statuses by alumni, performed very well. The post jobs and check profiles worked smoothly too. Test shows that the job posted shows</w:t>
+      </w:r>
+      <w:r>
+        <w:rPr>
+          <w:rFonts w:ascii="Arial" w:hAnsi="Arial" w:cs="Arial"/>
+          <w:sz w:val="24"/>
+          <w:szCs w:val="24"/>
+        </w:rPr>
+        <w:t xml:space="preserve"> in every alumnus job board. Overall, the system works like it should, a tool for CPSU San Carlos Campus administrators to easily track alumni employment status or whereabouts that also give alumni opportunities.</w:t>
       </w:r>
     </w:p>
     <w:p>
@@ -35176,10 +36657,6 @@
 </file>
 
 <file path=customXml/item1.xml><?xml version="1.0" encoding="utf-8"?>
-<b:Sources xmlns:b="http://schemas.openxmlformats.org/officeDocument/2006/bibliography" xmlns="http://schemas.openxmlformats.org/officeDocument/2006/bibliography" SelectedStyle="\APASixthEditionOfficeOnline.xsl" StyleName="APA" Version="6"/>
-</file>
-
-<file path=customXml/item2.xml><?xml version="1.0" encoding="utf-8"?>
 <s:customData xmlns="http://www.wps.cn/officeDocument/2013/wpsCustomData" xmlns:s="http://www.wps.cn/officeDocument/2013/wpsCustomData">
   <customSectProps>
     <customSectPr/>
@@ -35190,18 +36667,22 @@
 </s:customData>
 </file>
 
+<file path=customXml/item2.xml><?xml version="1.0" encoding="utf-8"?>
+<b:Sources xmlns:b="http://schemas.openxmlformats.org/officeDocument/2006/bibliography" xmlns="http://schemas.openxmlformats.org/officeDocument/2006/bibliography" SelectedStyle="\APASixthEditionOfficeOnline.xsl" StyleName="APA" Version="6"/>
+</file>
+
 <file path=customXml/itemProps1.xml><?xml version="1.0" encoding="utf-8"?>
+<ds:datastoreItem xmlns:ds="http://schemas.openxmlformats.org/officeDocument/2006/customXml" ds:itemID="{B1977F7D-205B-4081-913C-38D41E755F92}">
+  <ds:schemaRefs>
+    <ds:schemaRef ds:uri="http://www.wps.cn/officeDocument/2013/wpsCustomData"/>
+  </ds:schemaRefs>
+</ds:datastoreItem>
+</file>
+
+<file path=customXml/itemProps2.xml><?xml version="1.0" encoding="utf-8"?>
 <ds:datastoreItem xmlns:ds="http://schemas.openxmlformats.org/officeDocument/2006/customXml" ds:itemID="{0E5DBF86-A100-4434-B10A-55DC07DA6B1B}">
   <ds:schemaRefs>
     <ds:schemaRef ds:uri="http://schemas.openxmlformats.org/officeDocument/2006/bibliography"/>
   </ds:schemaRefs>
 </ds:datastoreItem>
-</file>
-
-<file path=customXml/itemProps2.xml><?xml version="1.0" encoding="utf-8"?>
-<ds:datastoreItem xmlns:ds="http://schemas.openxmlformats.org/officeDocument/2006/customXml" ds:itemID="{B1977F7D-205B-4081-913C-38D41E755F92}">
-  <ds:schemaRefs>
-    <ds:schemaRef ds:uri="http://www.wps.cn/officeDocument/2013/wpsCustomData"/>
-  </ds:schemaRefs>
-</ds:datastoreItem>
 </file>
</xml_diff>

<commit_message>
chore: remove outdated description of respondents in alumni tracking document
</commit_message>
<xml_diff>
--- a/docs/Alumni Career Link A Smart Tracking System Bridging Graduates and Employment Opportunities.docx
+++ b/docs/Alumni Career Link A Smart Tracking System Bridging Graduates and Employment Opportunities.docx
@@ -174,25 +174,7 @@
           <w:sz w:val="24"/>
           <w:szCs w:val="24"/>
         </w:rPr>
-        <w:t xml:space="preserve">According to </w:t>
-      </w:r>
-      <w:proofErr w:type="spellStart"/>
-      <w:r>
-        <w:rPr>
-          <w:rFonts w:ascii="Arial" w:hAnsi="Arial" w:cs="Arial"/>
-          <w:sz w:val="24"/>
-          <w:szCs w:val="24"/>
-        </w:rPr>
-        <w:t>Gopakumar</w:t>
-      </w:r>
-      <w:proofErr w:type="spellEnd"/>
-      <w:r>
-        <w:rPr>
-          <w:rFonts w:ascii="Arial" w:hAnsi="Arial" w:cs="Arial"/>
-          <w:sz w:val="24"/>
-          <w:szCs w:val="24"/>
-        </w:rPr>
-        <w:t>, V.  T. (2023), alumni act as ambassadors, serving as reflection of the quality of education provided through their professionalism evidenced by employment</w:t>
+        <w:t>According to Gopakumar, V.  T. (2023), alumni act as ambassadors, serving as reflection of the quality of education provided through their professionalism evidenced by employment</w:t>
       </w:r>
       <w:r>
         <w:rPr>
@@ -587,27 +569,7 @@
           <w:sz w:val="24"/>
           <w:szCs w:val="24"/>
         </w:rPr>
-        <w:t xml:space="preserve">. As stated by </w:t>
-      </w:r>
-      <w:proofErr w:type="spellStart"/>
-      <w:r>
-        <w:rPr>
-          <w:rFonts w:ascii="Arial" w:hAnsi="Arial" w:cs="Arial"/>
-          <w:bCs/>
-          <w:sz w:val="24"/>
-          <w:szCs w:val="24"/>
-        </w:rPr>
-        <w:t>MihirJayavant</w:t>
-      </w:r>
-      <w:proofErr w:type="spellEnd"/>
-      <w:r>
-        <w:rPr>
-          <w:rFonts w:ascii="Arial" w:hAnsi="Arial" w:cs="Arial"/>
-          <w:bCs/>
-          <w:sz w:val="24"/>
-          <w:szCs w:val="24"/>
-        </w:rPr>
-        <w:t xml:space="preserve"> (2018), the alumni tracking system web-based application helps to track former students which can improve the tracking of graduates in a modernize way, making it more advanced and faster in </w:t>
+        <w:t xml:space="preserve">. As stated by MihirJayavant (2018), the alumni tracking system web-based application helps to track former students which can improve the tracking of graduates in a modernize way, making it more advanced and faster in </w:t>
       </w:r>
       <w:r>
         <w:rPr>
@@ -1593,47 +1555,7 @@
           <w:sz w:val="24"/>
           <w:szCs w:val="24"/>
         </w:rPr>
-        <w:t xml:space="preserve">resources according to </w:t>
-      </w:r>
-      <w:proofErr w:type="spellStart"/>
-      <w:r>
-        <w:rPr>
-          <w:rFonts w:ascii="Arial" w:hAnsi="Arial" w:cs="Arial"/>
-          <w:bCs/>
-          <w:sz w:val="24"/>
-          <w:szCs w:val="24"/>
-        </w:rPr>
-        <w:t>Tulankar</w:t>
-      </w:r>
-      <w:proofErr w:type="spellEnd"/>
-      <w:r>
-        <w:rPr>
-          <w:rFonts w:ascii="Arial" w:hAnsi="Arial" w:cs="Arial"/>
-          <w:bCs/>
-          <w:sz w:val="24"/>
-          <w:szCs w:val="24"/>
-        </w:rPr>
-        <w:t xml:space="preserve">, S., &amp; </w:t>
-      </w:r>
-      <w:proofErr w:type="spellStart"/>
-      <w:r>
-        <w:rPr>
-          <w:rFonts w:ascii="Arial" w:hAnsi="Arial" w:cs="Arial"/>
-          <w:bCs/>
-          <w:sz w:val="24"/>
-          <w:szCs w:val="24"/>
-        </w:rPr>
-        <w:t>Grampurohit</w:t>
-      </w:r>
-      <w:proofErr w:type="spellEnd"/>
-      <w:r>
-        <w:rPr>
-          <w:rFonts w:ascii="Arial" w:hAnsi="Arial" w:cs="Arial"/>
-          <w:bCs/>
-          <w:sz w:val="24"/>
-          <w:szCs w:val="24"/>
-        </w:rPr>
-        <w:t>, B (2020), as alumni</w:t>
+        <w:t>resources according to Tulankar, S., &amp; Grampurohit, B (2020), as alumni</w:t>
       </w:r>
       <w:r>
         <w:rPr>
@@ -3827,25 +3749,7 @@
           <w:sz w:val="24"/>
           <w:szCs w:val="24"/>
         </w:rPr>
-        <w:t xml:space="preserve">Thomas, G. G., &amp; </w:t>
-      </w:r>
-      <w:proofErr w:type="spellStart"/>
-      <w:r>
-        <w:rPr>
-          <w:rFonts w:ascii="Arial" w:hAnsi="Arial" w:cs="Arial"/>
-          <w:sz w:val="24"/>
-          <w:szCs w:val="24"/>
-        </w:rPr>
-        <w:t>Wagiu</w:t>
-      </w:r>
-      <w:proofErr w:type="spellEnd"/>
-      <w:r>
-        <w:rPr>
-          <w:rFonts w:ascii="Arial" w:hAnsi="Arial" w:cs="Arial"/>
-          <w:sz w:val="24"/>
-          <w:szCs w:val="24"/>
-        </w:rPr>
-        <w:t xml:space="preserve">, E. (2019), </w:t>
+        <w:t xml:space="preserve">Thomas, G. G., &amp; Wagiu, E. (2019), </w:t>
       </w:r>
       <w:r>
         <w:rPr>
@@ -3865,59 +3769,13 @@
         </w:rPr>
         <w:t xml:space="preserve"> which also stated by </w:t>
       </w:r>
-      <w:proofErr w:type="spellStart"/>
-      <w:r>
-        <w:rPr>
-          <w:rFonts w:ascii="Arial" w:hAnsi="Arial" w:cs="Arial"/>
-          <w:sz w:val="24"/>
-          <w:szCs w:val="24"/>
-        </w:rPr>
-        <w:t>Anggraeeny</w:t>
-      </w:r>
-      <w:proofErr w:type="spellEnd"/>
-      <w:r>
-        <w:rPr>
-          <w:rFonts w:ascii="Arial" w:hAnsi="Arial" w:cs="Arial"/>
-          <w:sz w:val="24"/>
-          <w:szCs w:val="24"/>
-        </w:rPr>
-        <w:t xml:space="preserve">, L., </w:t>
-      </w:r>
-      <w:proofErr w:type="spellStart"/>
-      <w:r>
-        <w:rPr>
-          <w:rFonts w:ascii="Arial" w:hAnsi="Arial" w:cs="Arial"/>
-          <w:sz w:val="24"/>
-          <w:szCs w:val="24"/>
-        </w:rPr>
-        <w:t>Oktafia</w:t>
-      </w:r>
-      <w:proofErr w:type="spellEnd"/>
-      <w:r>
-        <w:rPr>
-          <w:rFonts w:ascii="Arial" w:hAnsi="Arial" w:cs="Arial"/>
-          <w:sz w:val="24"/>
-          <w:szCs w:val="24"/>
-        </w:rPr>
-        <w:t xml:space="preserve">, R., &amp; </w:t>
-      </w:r>
-      <w:proofErr w:type="spellStart"/>
-      <w:r>
-        <w:rPr>
-          <w:rFonts w:ascii="Arial" w:hAnsi="Arial" w:cs="Arial"/>
-          <w:sz w:val="24"/>
-          <w:szCs w:val="24"/>
-        </w:rPr>
-        <w:t>Hidayatulloh</w:t>
-      </w:r>
-      <w:proofErr w:type="spellEnd"/>
-      <w:r>
-        <w:rPr>
-          <w:rFonts w:ascii="Arial" w:hAnsi="Arial" w:cs="Arial"/>
-          <w:sz w:val="24"/>
-          <w:szCs w:val="24"/>
-        </w:rPr>
-        <w:t xml:space="preserve">, H. (2020), the alumni are the representatives of the institution's quality, greatly influence community perceptions and school choices. The study explores alumni contributions to extracurricular activities, advocacy for school quality, networking, mentoring, event support, and curriculum evaluation and observation. </w:t>
+      <w:r>
+        <w:rPr>
+          <w:rFonts w:ascii="Arial" w:hAnsi="Arial" w:cs="Arial"/>
+          <w:sz w:val="24"/>
+          <w:szCs w:val="24"/>
+        </w:rPr>
+        <w:t xml:space="preserve">Anggraeeny, L., Oktafia, R., &amp; Hidayatulloh, H. (2020), the alumni are the representatives of the institution's quality, greatly influence community perceptions and school choices. The study explores alumni contributions to extracurricular activities, advocacy for school quality, networking, mentoring, event support, and curriculum evaluation and observation. </w:t>
       </w:r>
       <w:r>
         <w:rPr>
@@ -4010,9 +3868,8 @@
           <w:szCs w:val="24"/>
           <w:shd w:val="clear" w:color="auto" w:fill="FFFFFF"/>
         </w:rPr>
-        <w:t xml:space="preserve">According to D. </w:t>
-      </w:r>
-      <w:proofErr w:type="spellStart"/>
+        <w:t xml:space="preserve">According to D. Yuniarto, A. Subiyakto, E. Firmansyah, I. Fadil, A. Sani and M. Irfan, </w:t>
+      </w:r>
       <w:r>
         <w:rPr>
           <w:rFonts w:ascii="Arial" w:hAnsi="Arial" w:cs="Arial"/>
@@ -4020,9 +3877,8 @@
           <w:szCs w:val="24"/>
           <w:shd w:val="clear" w:color="auto" w:fill="FFFFFF"/>
         </w:rPr>
-        <w:t>Yuniarto</w:t>
-      </w:r>
-      <w:proofErr w:type="spellEnd"/>
+        <w:t>the</w:t>
+      </w:r>
       <w:r>
         <w:rPr>
           <w:rFonts w:ascii="Arial" w:hAnsi="Arial" w:cs="Arial"/>
@@ -4030,9 +3886,8 @@
           <w:szCs w:val="24"/>
           <w:shd w:val="clear" w:color="auto" w:fill="FFFFFF"/>
         </w:rPr>
-        <w:t xml:space="preserve">, A. </w:t>
-      </w:r>
-      <w:proofErr w:type="spellStart"/>
+        <w:t xml:space="preserve"> use </w:t>
+      </w:r>
       <w:r>
         <w:rPr>
           <w:rFonts w:ascii="Arial" w:hAnsi="Arial" w:cs="Arial"/>
@@ -4040,9 +3895,8 @@
           <w:szCs w:val="24"/>
           <w:shd w:val="clear" w:color="auto" w:fill="FFFFFF"/>
         </w:rPr>
-        <w:t>Subiyakto</w:t>
-      </w:r>
-      <w:proofErr w:type="spellEnd"/>
+        <w:t xml:space="preserve">of </w:t>
+      </w:r>
       <w:r>
         <w:rPr>
           <w:rFonts w:ascii="Arial" w:hAnsi="Arial" w:cs="Arial"/>
@@ -4050,7 +3904,7 @@
           <w:szCs w:val="24"/>
           <w:shd w:val="clear" w:color="auto" w:fill="FFFFFF"/>
         </w:rPr>
-        <w:t xml:space="preserve">, E. Firmansyah, I. Fadil, A. Sani and M. Irfan, </w:t>
+        <w:t xml:space="preserve">Information Systems for Alumni Tracking has become a major dilemma. </w:t>
       </w:r>
       <w:r>
         <w:rPr>
@@ -4059,7 +3913,7 @@
           <w:szCs w:val="24"/>
           <w:shd w:val="clear" w:color="auto" w:fill="FFFFFF"/>
         </w:rPr>
-        <w:t>the</w:t>
+        <w:t>But the Tracer Study Information Systems in private higher education found that the system is not fully effective yet an unable to provide satisfactory solutions for alumni tracking.</w:t>
       </w:r>
       <w:r>
         <w:rPr>
@@ -4068,7 +3922,7 @@
           <w:szCs w:val="24"/>
           <w:shd w:val="clear" w:color="auto" w:fill="FFFFFF"/>
         </w:rPr>
-        <w:t xml:space="preserve"> use </w:t>
+        <w:t xml:space="preserve"> The purpose of this study is to determine the success of using </w:t>
       </w:r>
       <w:r>
         <w:rPr>
@@ -4077,7 +3931,7 @@
           <w:szCs w:val="24"/>
           <w:shd w:val="clear" w:color="auto" w:fill="FFFFFF"/>
         </w:rPr>
-        <w:t xml:space="preserve">of </w:t>
+        <w:t>t</w:t>
       </w:r>
       <w:r>
         <w:rPr>
@@ -4086,7 +3940,7 @@
           <w:szCs w:val="24"/>
           <w:shd w:val="clear" w:color="auto" w:fill="FFFFFF"/>
         </w:rPr>
-        <w:t xml:space="preserve">Information Systems for Alumni Tracking has become a major dilemma. </w:t>
+        <w:t xml:space="preserve">racer </w:t>
       </w:r>
       <w:r>
         <w:rPr>
@@ -4095,7 +3949,7 @@
           <w:szCs w:val="24"/>
           <w:shd w:val="clear" w:color="auto" w:fill="FFFFFF"/>
         </w:rPr>
-        <w:t>But the Tracer Study Information Systems in private higher education found that the system is not fully effective yet an unable to provide satisfactory solutions for alumni tracking.</w:t>
+        <w:t>s</w:t>
       </w:r>
       <w:r>
         <w:rPr>
@@ -4104,7 +3958,7 @@
           <w:szCs w:val="24"/>
           <w:shd w:val="clear" w:color="auto" w:fill="FFFFFF"/>
         </w:rPr>
-        <w:t xml:space="preserve"> The purpose of this study is to determine the success of using </w:t>
+        <w:t>tud</w:t>
       </w:r>
       <w:r>
         <w:rPr>
@@ -4113,7 +3967,7 @@
           <w:szCs w:val="24"/>
           <w:shd w:val="clear" w:color="auto" w:fill="FFFFFF"/>
         </w:rPr>
-        <w:t>t</w:t>
+        <w:t>y</w:t>
       </w:r>
       <w:r>
         <w:rPr>
@@ -4122,7 +3976,7 @@
           <w:szCs w:val="24"/>
           <w:shd w:val="clear" w:color="auto" w:fill="FFFFFF"/>
         </w:rPr>
-        <w:t xml:space="preserve">racer </w:t>
+        <w:t>.</w:t>
       </w:r>
       <w:r>
         <w:rPr>
@@ -4131,7 +3985,7 @@
           <w:szCs w:val="24"/>
           <w:shd w:val="clear" w:color="auto" w:fill="FFFFFF"/>
         </w:rPr>
-        <w:t>s</w:t>
+        <w:t xml:space="preserve"> As </w:t>
       </w:r>
       <w:r>
         <w:rPr>
@@ -4140,7 +3994,7 @@
           <w:szCs w:val="24"/>
           <w:shd w:val="clear" w:color="auto" w:fill="FFFFFF"/>
         </w:rPr>
-        <w:t>tud</w:t>
+        <w:t>stated</w:t>
       </w:r>
       <w:r>
         <w:rPr>
@@ -4149,79 +4003,15 @@
           <w:szCs w:val="24"/>
           <w:shd w:val="clear" w:color="auto" w:fill="FFFFFF"/>
         </w:rPr>
-        <w:t>y</w:t>
-      </w:r>
-      <w:r>
-        <w:rPr>
-          <w:rFonts w:ascii="Arial" w:hAnsi="Arial" w:cs="Arial"/>
-          <w:sz w:val="24"/>
-          <w:szCs w:val="24"/>
-          <w:shd w:val="clear" w:color="auto" w:fill="FFFFFF"/>
-        </w:rPr>
-        <w:t>.</w:t>
-      </w:r>
-      <w:r>
-        <w:rPr>
-          <w:rFonts w:ascii="Arial" w:hAnsi="Arial" w:cs="Arial"/>
-          <w:sz w:val="24"/>
-          <w:szCs w:val="24"/>
-          <w:shd w:val="clear" w:color="auto" w:fill="FFFFFF"/>
-        </w:rPr>
-        <w:t xml:space="preserve"> As </w:t>
-      </w:r>
-      <w:r>
-        <w:rPr>
-          <w:rFonts w:ascii="Arial" w:hAnsi="Arial" w:cs="Arial"/>
-          <w:sz w:val="24"/>
-          <w:szCs w:val="24"/>
-          <w:shd w:val="clear" w:color="auto" w:fill="FFFFFF"/>
-        </w:rPr>
-        <w:t>stated</w:t>
-      </w:r>
-      <w:r>
-        <w:rPr>
-          <w:rFonts w:ascii="Arial" w:hAnsi="Arial" w:cs="Arial"/>
-          <w:sz w:val="24"/>
-          <w:szCs w:val="24"/>
-          <w:shd w:val="clear" w:color="auto" w:fill="FFFFFF"/>
-        </w:rPr>
         <w:t xml:space="preserve"> by </w:t>
       </w:r>
-      <w:proofErr w:type="spellStart"/>
-      <w:r>
-        <w:rPr>
-          <w:rFonts w:ascii="Arial" w:hAnsi="Arial" w:cs="Arial"/>
-          <w:sz w:val="24"/>
-          <w:szCs w:val="24"/>
-        </w:rPr>
-        <w:t>Safi’i</w:t>
-      </w:r>
-      <w:proofErr w:type="spellEnd"/>
-      <w:r>
-        <w:rPr>
-          <w:rFonts w:ascii="Arial" w:hAnsi="Arial" w:cs="Arial"/>
-          <w:sz w:val="24"/>
-          <w:szCs w:val="24"/>
-        </w:rPr>
-        <w:t xml:space="preserve">, </w:t>
-      </w:r>
-      <w:proofErr w:type="spellStart"/>
-      <w:r>
-        <w:rPr>
-          <w:rFonts w:ascii="Arial" w:hAnsi="Arial" w:cs="Arial"/>
-          <w:sz w:val="24"/>
-          <w:szCs w:val="24"/>
-        </w:rPr>
-        <w:t>Priyo</w:t>
-      </w:r>
-      <w:proofErr w:type="spellEnd"/>
-      <w:r>
-        <w:rPr>
-          <w:rFonts w:ascii="Arial" w:hAnsi="Arial" w:cs="Arial"/>
-          <w:sz w:val="24"/>
-          <w:szCs w:val="24"/>
-        </w:rPr>
-        <w:t xml:space="preserve"> Priyantoro (2019), </w:t>
+      <w:r>
+        <w:rPr>
+          <w:rFonts w:ascii="Arial" w:hAnsi="Arial" w:cs="Arial"/>
+          <w:sz w:val="24"/>
+          <w:szCs w:val="24"/>
+        </w:rPr>
+        <w:t xml:space="preserve">Safi’i, Priyo Priyantoro (2019), </w:t>
       </w:r>
       <w:r>
         <w:rPr>
@@ -4368,25 +4158,7 @@
           <w:sz w:val="24"/>
           <w:szCs w:val="24"/>
         </w:rPr>
-        <w:t xml:space="preserve">Ali Fikri </w:t>
-      </w:r>
-      <w:proofErr w:type="spellStart"/>
-      <w:r>
-        <w:rPr>
-          <w:rFonts w:ascii="Arial" w:hAnsi="Arial" w:cs="Arial"/>
-          <w:sz w:val="24"/>
-          <w:szCs w:val="24"/>
-        </w:rPr>
-        <w:t>Hasibuan</w:t>
-      </w:r>
-      <w:proofErr w:type="spellEnd"/>
-      <w:r>
-        <w:rPr>
-          <w:rFonts w:ascii="Arial" w:hAnsi="Arial" w:cs="Arial"/>
-          <w:sz w:val="24"/>
-          <w:szCs w:val="24"/>
-        </w:rPr>
-        <w:t xml:space="preserve"> and colleagues (2022) emphasize the role of alumni in evaluating teaching quality at Medan State University. They conducted a study using surveys and data analysis to assess alumni skills and job status. Findings indicated that graduates were well-prepared for jobs, quickly found employment, and satisfied their employers. This study highlights the importance of </w:t>
+        <w:t xml:space="preserve">Ali Fikri Hasibuan and colleagues (2022) emphasize the role of alumni in evaluating teaching quality at Medan State University. They conducted a study using surveys and data analysis to assess alumni skills and job status. Findings indicated that graduates were well-prepared for jobs, quickly found employment, and satisfied their employers. This study highlights the importance of </w:t>
       </w:r>
       <w:r>
         <w:rPr>
@@ -4566,61 +4338,54 @@
           <w:szCs w:val="24"/>
           <w:shd w:val="clear" w:color="auto" w:fill="FFFFFF"/>
         </w:rPr>
-        <w:t xml:space="preserve">According to Akbar, R., </w:t>
-      </w:r>
-      <w:proofErr w:type="spellStart"/>
-      <w:r>
-        <w:rPr>
-          <w:rFonts w:ascii="Arial" w:hAnsi="Arial" w:cs="Arial"/>
-          <w:color w:val="000000" w:themeColor="text1"/>
+        <w:t>According to Akbar, R., Imilda, Sarboini, &amp; Junaidi. (2022)</w:t>
+      </w:r>
+      <w:r>
+        <w:rPr>
+          <w:rFonts w:ascii="Arial" w:hAnsi="Arial" w:cs="Arial"/>
+          <w:color w:val="555555"/>
           <w:sz w:val="24"/>
           <w:szCs w:val="24"/>
           <w:shd w:val="clear" w:color="auto" w:fill="FFFFFF"/>
         </w:rPr>
-        <w:t>Imilda</w:t>
-      </w:r>
-      <w:proofErr w:type="spellEnd"/>
-      <w:r>
-        <w:rPr>
-          <w:rFonts w:ascii="Arial" w:hAnsi="Arial" w:cs="Arial"/>
-          <w:color w:val="000000" w:themeColor="text1"/>
+        <w:t>, the</w:t>
+      </w:r>
+      <w:r>
+        <w:rPr>
+          <w:rFonts w:ascii="Arial" w:hAnsi="Arial" w:cs="Arial"/>
           <w:sz w:val="24"/>
           <w:szCs w:val="24"/>
           <w:shd w:val="clear" w:color="auto" w:fill="FFFFFF"/>
         </w:rPr>
-        <w:t xml:space="preserve">, </w:t>
-      </w:r>
-      <w:proofErr w:type="spellStart"/>
-      <w:r>
-        <w:rPr>
-          <w:rFonts w:ascii="Arial" w:hAnsi="Arial" w:cs="Arial"/>
-          <w:color w:val="000000" w:themeColor="text1"/>
+        <w:t xml:space="preserve"> socialization of e-tracer study for college of alumni aimed to educate alumni about the significance of mapping graduates as a quality measurement standard for universities.</w:t>
+      </w:r>
+      <w:r>
+        <w:rPr>
+          <w:rFonts w:ascii="Arial" w:hAnsi="Arial" w:cs="Arial"/>
           <w:sz w:val="24"/>
           <w:szCs w:val="24"/>
           <w:shd w:val="clear" w:color="auto" w:fill="FFFFFF"/>
         </w:rPr>
-        <w:t>Sarboini</w:t>
-      </w:r>
-      <w:proofErr w:type="spellEnd"/>
-      <w:r>
-        <w:rPr>
-          <w:rFonts w:ascii="Arial" w:hAnsi="Arial" w:cs="Arial"/>
-          <w:color w:val="000000" w:themeColor="text1"/>
+        <w:t xml:space="preserve"> </w:t>
+      </w:r>
+      <w:r>
+        <w:rPr>
+          <w:rFonts w:ascii="Arial" w:hAnsi="Arial" w:cs="Arial"/>
           <w:sz w:val="24"/>
           <w:szCs w:val="24"/>
           <w:shd w:val="clear" w:color="auto" w:fill="FFFFFF"/>
         </w:rPr>
-        <w:t>, &amp; Junaidi. (2022)</w:t>
-      </w:r>
-      <w:r>
-        <w:rPr>
-          <w:rFonts w:ascii="Arial" w:hAnsi="Arial" w:cs="Arial"/>
-          <w:color w:val="555555"/>
+        <w:t xml:space="preserve">In relation of the </w:t>
+      </w:r>
+      <w:r>
+        <w:rPr>
+          <w:rFonts w:ascii="Arial" w:hAnsi="Arial" w:cs="Arial"/>
+          <w:bCs/>
           <w:sz w:val="24"/>
           <w:szCs w:val="24"/>
           <w:shd w:val="clear" w:color="auto" w:fill="FFFFFF"/>
         </w:rPr>
-        <w:t>, the</w:t>
+        <w:t xml:space="preserve">Alumni Career Link: A Smart Tracking System Bridging Graduates and Employment Opportunities </w:t>
       </w:r>
       <w:r>
         <w:rPr>
@@ -4629,7 +4394,7 @@
           <w:szCs w:val="24"/>
           <w:shd w:val="clear" w:color="auto" w:fill="FFFFFF"/>
         </w:rPr>
-        <w:t xml:space="preserve"> socialization of e-tracer study for college of alumni aimed to educate alumni about the significance of mapping graduates as a quality measurement standard for universities.</w:t>
+        <w:t>is to facilitate</w:t>
       </w:r>
       <w:r>
         <w:rPr>
@@ -4638,6 +4403,42 @@
           <w:szCs w:val="24"/>
           <w:shd w:val="clear" w:color="auto" w:fill="FFFFFF"/>
         </w:rPr>
+        <w:t xml:space="preserve"> a communication platform to </w:t>
+      </w:r>
+      <w:r>
+        <w:rPr>
+          <w:rFonts w:ascii="Arial" w:hAnsi="Arial" w:cs="Arial"/>
+          <w:sz w:val="24"/>
+          <w:szCs w:val="24"/>
+          <w:shd w:val="clear" w:color="auto" w:fill="FFFFFF"/>
+        </w:rPr>
+        <w:t xml:space="preserve">have a better </w:t>
+      </w:r>
+      <w:r>
+        <w:rPr>
+          <w:rFonts w:ascii="Arial" w:hAnsi="Arial" w:cs="Arial"/>
+          <w:sz w:val="24"/>
+          <w:szCs w:val="24"/>
+          <w:shd w:val="clear" w:color="auto" w:fill="FFFFFF"/>
+        </w:rPr>
+        <w:t>engage</w:t>
+      </w:r>
+      <w:r>
+        <w:rPr>
+          <w:rFonts w:ascii="Arial" w:hAnsi="Arial" w:cs="Arial"/>
+          <w:sz w:val="24"/>
+          <w:szCs w:val="24"/>
+          <w:shd w:val="clear" w:color="auto" w:fill="FFFFFF"/>
+        </w:rPr>
+        <w:t>ment</w:t>
+      </w:r>
+      <w:r>
+        <w:rPr>
+          <w:rFonts w:ascii="Arial" w:hAnsi="Arial" w:cs="Arial"/>
+          <w:sz w:val="24"/>
+          <w:szCs w:val="24"/>
+          <w:shd w:val="clear" w:color="auto" w:fill="FFFFFF"/>
+        </w:rPr>
         <w:t xml:space="preserve"> </w:t>
       </w:r>
       <w:r>
@@ -4647,17 +4448,16 @@
           <w:szCs w:val="24"/>
           <w:shd w:val="clear" w:color="auto" w:fill="FFFFFF"/>
         </w:rPr>
-        <w:t xml:space="preserve">In relation of the </w:t>
-      </w:r>
-      <w:r>
-        <w:rPr>
-          <w:rFonts w:ascii="Arial" w:hAnsi="Arial" w:cs="Arial"/>
-          <w:bCs/>
+        <w:t>of</w:t>
+      </w:r>
+      <w:r>
+        <w:rPr>
+          <w:rFonts w:ascii="Arial" w:hAnsi="Arial" w:cs="Arial"/>
           <w:sz w:val="24"/>
           <w:szCs w:val="24"/>
           <w:shd w:val="clear" w:color="auto" w:fill="FFFFFF"/>
         </w:rPr>
-        <w:t xml:space="preserve">Alumni Career Link: A Smart Tracking System Bridging Graduates and Employment Opportunities </w:t>
+        <w:t xml:space="preserve"> alumni</w:t>
       </w:r>
       <w:r>
         <w:rPr>
@@ -4666,7 +4466,7 @@
           <w:szCs w:val="24"/>
           <w:shd w:val="clear" w:color="auto" w:fill="FFFFFF"/>
         </w:rPr>
-        <w:t>is to facilitate</w:t>
+        <w:t xml:space="preserve">, such as </w:t>
       </w:r>
       <w:r>
         <w:rPr>
@@ -4675,99 +4475,7 @@
           <w:szCs w:val="24"/>
           <w:shd w:val="clear" w:color="auto" w:fill="FFFFFF"/>
         </w:rPr>
-        <w:t xml:space="preserve"> a communication platform to </w:t>
-      </w:r>
-      <w:r>
-        <w:rPr>
-          <w:rFonts w:ascii="Arial" w:hAnsi="Arial" w:cs="Arial"/>
-          <w:sz w:val="24"/>
-          <w:szCs w:val="24"/>
-          <w:shd w:val="clear" w:color="auto" w:fill="FFFFFF"/>
-        </w:rPr>
-        <w:t xml:space="preserve">have a better </w:t>
-      </w:r>
-      <w:r>
-        <w:rPr>
-          <w:rFonts w:ascii="Arial" w:hAnsi="Arial" w:cs="Arial"/>
-          <w:sz w:val="24"/>
-          <w:szCs w:val="24"/>
-          <w:shd w:val="clear" w:color="auto" w:fill="FFFFFF"/>
-        </w:rPr>
-        <w:t>engage</w:t>
-      </w:r>
-      <w:r>
-        <w:rPr>
-          <w:rFonts w:ascii="Arial" w:hAnsi="Arial" w:cs="Arial"/>
-          <w:sz w:val="24"/>
-          <w:szCs w:val="24"/>
-          <w:shd w:val="clear" w:color="auto" w:fill="FFFFFF"/>
-        </w:rPr>
-        <w:t>ment</w:t>
-      </w:r>
-      <w:r>
-        <w:rPr>
-          <w:rFonts w:ascii="Arial" w:hAnsi="Arial" w:cs="Arial"/>
-          <w:sz w:val="24"/>
-          <w:szCs w:val="24"/>
-          <w:shd w:val="clear" w:color="auto" w:fill="FFFFFF"/>
-        </w:rPr>
-        <w:t xml:space="preserve"> </w:t>
-      </w:r>
-      <w:r>
-        <w:rPr>
-          <w:rFonts w:ascii="Arial" w:hAnsi="Arial" w:cs="Arial"/>
-          <w:sz w:val="24"/>
-          <w:szCs w:val="24"/>
-          <w:shd w:val="clear" w:color="auto" w:fill="FFFFFF"/>
-        </w:rPr>
-        <w:t>of</w:t>
-      </w:r>
-      <w:r>
-        <w:rPr>
-          <w:rFonts w:ascii="Arial" w:hAnsi="Arial" w:cs="Arial"/>
-          <w:sz w:val="24"/>
-          <w:szCs w:val="24"/>
-          <w:shd w:val="clear" w:color="auto" w:fill="FFFFFF"/>
-        </w:rPr>
-        <w:t xml:space="preserve"> alumni</w:t>
-      </w:r>
-      <w:r>
-        <w:rPr>
-          <w:rFonts w:ascii="Arial" w:hAnsi="Arial" w:cs="Arial"/>
-          <w:sz w:val="24"/>
-          <w:szCs w:val="24"/>
-          <w:shd w:val="clear" w:color="auto" w:fill="FFFFFF"/>
-        </w:rPr>
-        <w:t xml:space="preserve">, such as </w:t>
-      </w:r>
-      <w:r>
-        <w:rPr>
-          <w:rFonts w:ascii="Arial" w:hAnsi="Arial" w:cs="Arial"/>
-          <w:sz w:val="24"/>
-          <w:szCs w:val="24"/>
-          <w:shd w:val="clear" w:color="auto" w:fill="FFFFFF"/>
-        </w:rPr>
-        <w:t xml:space="preserve">group chats </w:t>
-      </w:r>
-      <w:proofErr w:type="gramStart"/>
-      <w:r>
-        <w:rPr>
-          <w:rFonts w:ascii="Arial" w:hAnsi="Arial" w:cs="Arial"/>
-          <w:sz w:val="24"/>
-          <w:szCs w:val="24"/>
-          <w:shd w:val="clear" w:color="auto" w:fill="FFFFFF"/>
-        </w:rPr>
-        <w:t>to  inform</w:t>
-      </w:r>
-      <w:proofErr w:type="gramEnd"/>
-      <w:r>
-        <w:rPr>
-          <w:rFonts w:ascii="Arial" w:hAnsi="Arial" w:cs="Arial"/>
-          <w:sz w:val="24"/>
-          <w:szCs w:val="24"/>
-          <w:shd w:val="clear" w:color="auto" w:fill="FFFFFF"/>
-        </w:rPr>
-        <w:t xml:space="preserve"> alumni </w:t>
+        <w:t xml:space="preserve">group chats to  inform alumni </w:t>
       </w:r>
       <w:r>
         <w:rPr>
@@ -4820,67 +4528,7 @@
           <w:szCs w:val="24"/>
           <w:shd w:val="clear" w:color="auto" w:fill="FFFFFF"/>
         </w:rPr>
-        <w:t xml:space="preserve">According to </w:t>
-      </w:r>
-      <w:proofErr w:type="spellStart"/>
-      <w:r>
-        <w:rPr>
-          <w:rFonts w:ascii="Arial" w:hAnsi="Arial" w:cs="Arial"/>
-          <w:sz w:val="24"/>
-          <w:szCs w:val="24"/>
-          <w:shd w:val="clear" w:color="auto" w:fill="FFFFFF"/>
-        </w:rPr>
-        <w:t>Setyaningsih</w:t>
-      </w:r>
-      <w:proofErr w:type="spellEnd"/>
-      <w:r>
-        <w:rPr>
-          <w:rFonts w:ascii="Arial" w:hAnsi="Arial" w:cs="Arial"/>
-          <w:sz w:val="24"/>
-          <w:szCs w:val="24"/>
-          <w:shd w:val="clear" w:color="auto" w:fill="FFFFFF"/>
-        </w:rPr>
-        <w:t xml:space="preserve">, R., </w:t>
-      </w:r>
-      <w:proofErr w:type="spellStart"/>
-      <w:r>
-        <w:rPr>
-          <w:rFonts w:ascii="Arial" w:hAnsi="Arial" w:cs="Arial"/>
-          <w:sz w:val="24"/>
-          <w:szCs w:val="24"/>
-          <w:shd w:val="clear" w:color="auto" w:fill="FFFFFF"/>
-        </w:rPr>
-        <w:t>Hustinawaty</w:t>
-      </w:r>
-      <w:proofErr w:type="spellEnd"/>
-      <w:r>
-        <w:rPr>
-          <w:rFonts w:ascii="Arial" w:hAnsi="Arial" w:cs="Arial"/>
-          <w:sz w:val="24"/>
-          <w:szCs w:val="24"/>
-          <w:shd w:val="clear" w:color="auto" w:fill="FFFFFF"/>
-        </w:rPr>
-        <w:t xml:space="preserve">, Abdullah, &amp; </w:t>
-      </w:r>
-      <w:proofErr w:type="spellStart"/>
-      <w:r>
-        <w:rPr>
-          <w:rFonts w:ascii="Arial" w:hAnsi="Arial" w:cs="Arial"/>
-          <w:sz w:val="24"/>
-          <w:szCs w:val="24"/>
-          <w:shd w:val="clear" w:color="auto" w:fill="FFFFFF"/>
-        </w:rPr>
-        <w:t>Prihantoro</w:t>
-      </w:r>
-      <w:proofErr w:type="spellEnd"/>
-      <w:r>
-        <w:rPr>
-          <w:rFonts w:ascii="Arial" w:hAnsi="Arial" w:cs="Arial"/>
-          <w:sz w:val="24"/>
-          <w:szCs w:val="24"/>
-          <w:shd w:val="clear" w:color="auto" w:fill="FFFFFF"/>
-        </w:rPr>
-        <w:t>, E. (2022), the study aimed to improve higher education management. The university's Alumni Bureau requiring effective communication management. The study identified a communication management model comprising adjustment, communication planning, action, and evaluation at boarding university. It somehow related to the researchers’ system because it aims to enhance how universities interact with alumni and manage the information. The researchers seek to make tracer studies more effective in engaging alumni</w:t>
+        <w:t>According to Setyaningsih, R., Hustinawaty, Abdullah, &amp; Prihantoro, E. (2022), the study aimed to improve higher education management. The university's Alumni Bureau requiring effective communication management. The study identified a communication management model comprising adjustment, communication planning, action, and evaluation at boarding university. It somehow related to the researchers’ system because it aims to enhance how universities interact with alumni and manage the information. The researchers seek to make tracer studies more effective in engaging alumni</w:t>
       </w:r>
       <w:r>
         <w:rPr>
@@ -5007,43 +4655,7 @@
           <w:sz w:val="24"/>
           <w:szCs w:val="24"/>
         </w:rPr>
-        <w:t xml:space="preserve">According to </w:t>
-      </w:r>
-      <w:proofErr w:type="spellStart"/>
-      <w:r>
-        <w:rPr>
-          <w:rFonts w:ascii="Arial" w:hAnsi="Arial" w:cs="Arial"/>
-          <w:sz w:val="24"/>
-          <w:szCs w:val="24"/>
-        </w:rPr>
-        <w:t>Julianto</w:t>
-      </w:r>
-      <w:proofErr w:type="spellEnd"/>
-      <w:r>
-        <w:rPr>
-          <w:rFonts w:ascii="Arial" w:hAnsi="Arial" w:cs="Arial"/>
-          <w:sz w:val="24"/>
-          <w:szCs w:val="24"/>
-        </w:rPr>
-        <w:t xml:space="preserve"> </w:t>
-      </w:r>
-      <w:proofErr w:type="spellStart"/>
-      <w:r>
-        <w:rPr>
-          <w:rFonts w:ascii="Arial" w:hAnsi="Arial" w:cs="Arial"/>
-          <w:sz w:val="24"/>
-          <w:szCs w:val="24"/>
-        </w:rPr>
-        <w:t>Sampun</w:t>
-      </w:r>
-      <w:proofErr w:type="spellEnd"/>
-      <w:r>
-        <w:rPr>
-          <w:rFonts w:ascii="Arial" w:hAnsi="Arial" w:cs="Arial"/>
-          <w:sz w:val="24"/>
-          <w:szCs w:val="24"/>
-        </w:rPr>
-        <w:t xml:space="preserve"> (2022), </w:t>
+        <w:t xml:space="preserve">According to Julianto Sampun (2022), </w:t>
       </w:r>
       <w:r>
         <w:rPr>
@@ -5052,67 +4664,7 @@
           <w:szCs w:val="24"/>
           <w:shd w:val="clear" w:color="auto" w:fill="FFFFFF"/>
         </w:rPr>
-        <w:t xml:space="preserve">the study conducted at the State University of Surabaya aims to identify and understand the satisfaction levels of graduates who participated in the PPG program from 2018 to 2020. By using interviews and questionnaires which is manual methods to collect a data from PPG graduates in the </w:t>
-      </w:r>
-      <w:proofErr w:type="spellStart"/>
-      <w:r>
-        <w:rPr>
-          <w:rFonts w:ascii="Arial" w:hAnsi="Arial" w:cs="Arial"/>
-          <w:sz w:val="24"/>
-          <w:szCs w:val="24"/>
-          <w:shd w:val="clear" w:color="auto" w:fill="FFFFFF"/>
-        </w:rPr>
-        <w:t>Madiun</w:t>
-      </w:r>
-      <w:proofErr w:type="spellEnd"/>
-      <w:r>
-        <w:rPr>
-          <w:rFonts w:ascii="Arial" w:hAnsi="Arial" w:cs="Arial"/>
-          <w:sz w:val="24"/>
-          <w:szCs w:val="24"/>
-          <w:shd w:val="clear" w:color="auto" w:fill="FFFFFF"/>
-        </w:rPr>
-        <w:t xml:space="preserve">, </w:t>
-      </w:r>
-      <w:proofErr w:type="spellStart"/>
-      <w:r>
-        <w:rPr>
-          <w:rFonts w:ascii="Arial" w:hAnsi="Arial" w:cs="Arial"/>
-          <w:sz w:val="24"/>
-          <w:szCs w:val="24"/>
-          <w:shd w:val="clear" w:color="auto" w:fill="FFFFFF"/>
-        </w:rPr>
-        <w:t>Ngawi</w:t>
-      </w:r>
-      <w:proofErr w:type="spellEnd"/>
-      <w:r>
-        <w:rPr>
-          <w:rFonts w:ascii="Arial" w:hAnsi="Arial" w:cs="Arial"/>
-          <w:sz w:val="24"/>
-          <w:szCs w:val="24"/>
-          <w:shd w:val="clear" w:color="auto" w:fill="FFFFFF"/>
-        </w:rPr>
-        <w:t xml:space="preserve">, and </w:t>
-      </w:r>
-      <w:proofErr w:type="spellStart"/>
-      <w:r>
-        <w:rPr>
-          <w:rFonts w:ascii="Arial" w:hAnsi="Arial" w:cs="Arial"/>
-          <w:sz w:val="24"/>
-          <w:szCs w:val="24"/>
-          <w:shd w:val="clear" w:color="auto" w:fill="FFFFFF"/>
-        </w:rPr>
-        <w:t>Magetan</w:t>
-      </w:r>
-      <w:proofErr w:type="spellEnd"/>
-      <w:r>
-        <w:rPr>
-          <w:rFonts w:ascii="Arial" w:hAnsi="Arial" w:cs="Arial"/>
-          <w:sz w:val="24"/>
-          <w:szCs w:val="24"/>
-          <w:shd w:val="clear" w:color="auto" w:fill="FFFFFF"/>
-        </w:rPr>
-        <w:t xml:space="preserve"> areas, as well as from the principals of schools where these graduates teach. </w:t>
+        <w:t xml:space="preserve">the study conducted at the State University of Surabaya aims to identify and understand the satisfaction levels of graduates who participated in the PPG program from 2018 to 2020. By using interviews and questionnaires which is manual methods to collect a data from PPG graduates in the Madiun, Ngawi, and Magetan areas, as well as from the principals of schools where these graduates teach. </w:t>
       </w:r>
       <w:r>
         <w:rPr>
@@ -5211,22 +4763,8 @@
             <w:u w:val="none"/>
             <w:bdr w:val="none" w:sz="0" w:space="0" w:color="auto" w:frame="1"/>
           </w:rPr>
-          <w:t>Kathleen B. Solon-</w:t>
+          <w:t>Kathleen B. Solon-Villaneza</w:t>
         </w:r>
-        <w:proofErr w:type="spellStart"/>
-        <w:r>
-          <w:rPr>
-            <w:rStyle w:val="Hyperlink"/>
-            <w:rFonts w:ascii="Arial" w:hAnsi="Arial" w:cs="Arial"/>
-            <w:color w:val="auto"/>
-            <w:sz w:val="24"/>
-            <w:szCs w:val="24"/>
-            <w:u w:val="none"/>
-            <w:bdr w:val="none" w:sz="0" w:space="0" w:color="auto" w:frame="1"/>
-          </w:rPr>
-          <w:t>Villaneza</w:t>
-        </w:r>
-        <w:proofErr w:type="spellEnd"/>
       </w:hyperlink>
       <w:r>
         <w:rPr>
@@ -5254,9 +4792,18 @@
           <w:szCs w:val="24"/>
           <w:shd w:val="clear" w:color="auto" w:fill="FFFFFF"/>
         </w:rPr>
-        <w:t xml:space="preserve">Tayco, R. O., </w:t>
-      </w:r>
-      <w:proofErr w:type="spellStart"/>
+        <w:t xml:space="preserve">Tayco, R. O., Supat, P. S., &amp; Estrop, C. P. (2022), </w:t>
+      </w:r>
+      <w:r>
+        <w:rPr>
+          <w:rFonts w:ascii="Arial" w:eastAsia="Times New Roman" w:hAnsi="Arial" w:cs="Arial"/>
+          <w:spacing w:val="-1"/>
+          <w:sz w:val="24"/>
+          <w:szCs w:val="24"/>
+          <w:shd w:val="clear" w:color="auto" w:fill="FFFFFF"/>
+        </w:rPr>
+        <w:t>that study shows the most of the</w:t>
+      </w:r>
       <w:r>
         <w:rPr>
           <w:rFonts w:ascii="Arial" w:eastAsia="Times New Roman" w:hAnsi="Arial" w:cs="Arial"/>
@@ -5265,9 +4812,18 @@
           <w:szCs w:val="24"/>
           <w:shd w:val="clear" w:color="auto" w:fill="FFFFFF"/>
         </w:rPr>
-        <w:t>Supat</w:t>
-      </w:r>
-      <w:proofErr w:type="spellEnd"/>
+        <w:t xml:space="preserve"> respondents are presently employed and work locally</w:t>
+      </w:r>
+      <w:r>
+        <w:rPr>
+          <w:rFonts w:ascii="Arial" w:eastAsia="Times New Roman" w:hAnsi="Arial" w:cs="Arial"/>
+          <w:spacing w:val="-1"/>
+          <w:sz w:val="24"/>
+          <w:szCs w:val="24"/>
+          <w:shd w:val="clear" w:color="auto" w:fill="FFFFFF"/>
+        </w:rPr>
+        <w:t xml:space="preserve"> </w:t>
+      </w:r>
       <w:r>
         <w:rPr>
           <w:rFonts w:ascii="Arial" w:eastAsia="Times New Roman" w:hAnsi="Arial" w:cs="Arial"/>
@@ -5276,29 +4832,16 @@
           <w:szCs w:val="24"/>
           <w:shd w:val="clear" w:color="auto" w:fill="FFFFFF"/>
         </w:rPr>
-        <w:t xml:space="preserve">, P. S., &amp; </w:t>
-      </w:r>
-      <w:proofErr w:type="spellStart"/>
+        <w:t>related to the courses they have</w:t>
+      </w:r>
       <w:r>
         <w:rPr>
           <w:rFonts w:ascii="Arial" w:eastAsia="Times New Roman" w:hAnsi="Arial" w:cs="Arial"/>
-          <w:spacing w:val="-2"/>
           <w:sz w:val="24"/>
           <w:szCs w:val="24"/>
           <w:shd w:val="clear" w:color="auto" w:fill="FFFFFF"/>
         </w:rPr>
-        <w:t>Estrop</w:t>
-      </w:r>
-      <w:proofErr w:type="spellEnd"/>
-      <w:r>
-        <w:rPr>
-          <w:rFonts w:ascii="Arial" w:eastAsia="Times New Roman" w:hAnsi="Arial" w:cs="Arial"/>
-          <w:spacing w:val="-2"/>
-          <w:sz w:val="24"/>
-          <w:szCs w:val="24"/>
-          <w:shd w:val="clear" w:color="auto" w:fill="FFFFFF"/>
-        </w:rPr>
-        <w:t xml:space="preserve">, C. P. (2022), </w:t>
+        <w:t xml:space="preserve"> </w:t>
       </w:r>
       <w:r>
         <w:rPr>
@@ -5308,17 +4851,7 @@
           <w:szCs w:val="24"/>
           <w:shd w:val="clear" w:color="auto" w:fill="FFFFFF"/>
         </w:rPr>
-        <w:t>that study shows the most of the</w:t>
-      </w:r>
-      <w:r>
-        <w:rPr>
-          <w:rFonts w:ascii="Arial" w:eastAsia="Times New Roman" w:hAnsi="Arial" w:cs="Arial"/>
-          <w:spacing w:val="-2"/>
-          <w:sz w:val="24"/>
-          <w:szCs w:val="24"/>
-          <w:shd w:val="clear" w:color="auto" w:fill="FFFFFF"/>
-        </w:rPr>
-        <w:t xml:space="preserve"> respondents are presently employed and work locally</w:t>
+        <w:t>taken in college. It helps the researchers to develop a</w:t>
       </w:r>
       <w:r>
         <w:rPr>
@@ -5333,21 +4866,12 @@
       <w:r>
         <w:rPr>
           <w:rFonts w:ascii="Arial" w:eastAsia="Times New Roman" w:hAnsi="Arial" w:cs="Arial"/>
-          <w:spacing w:val="-2"/>
+          <w:spacing w:val="-1"/>
           <w:sz w:val="24"/>
           <w:szCs w:val="24"/>
           <w:shd w:val="clear" w:color="auto" w:fill="FFFFFF"/>
         </w:rPr>
-        <w:t>related to the courses they have</w:t>
-      </w:r>
-      <w:r>
-        <w:rPr>
-          <w:rFonts w:ascii="Arial" w:eastAsia="Times New Roman" w:hAnsi="Arial" w:cs="Arial"/>
-          <w:sz w:val="24"/>
-          <w:szCs w:val="24"/>
-          <w:shd w:val="clear" w:color="auto" w:fill="FFFFFF"/>
-        </w:rPr>
-        <w:t xml:space="preserve"> </w:t>
+        <w:t xml:space="preserve">web application </w:t>
       </w:r>
       <w:r>
         <w:rPr>
@@ -5357,7 +4881,7 @@
           <w:szCs w:val="24"/>
           <w:shd w:val="clear" w:color="auto" w:fill="FFFFFF"/>
         </w:rPr>
-        <w:t>taken in college. It helps the researchers to develop a</w:t>
+        <w:t xml:space="preserve">system </w:t>
       </w:r>
       <w:r>
         <w:rPr>
@@ -5367,36 +4891,6 @@
           <w:szCs w:val="24"/>
           <w:shd w:val="clear" w:color="auto" w:fill="FFFFFF"/>
         </w:rPr>
-        <w:t xml:space="preserve"> </w:t>
-      </w:r>
-      <w:r>
-        <w:rPr>
-          <w:rFonts w:ascii="Arial" w:eastAsia="Times New Roman" w:hAnsi="Arial" w:cs="Arial"/>
-          <w:spacing w:val="-1"/>
-          <w:sz w:val="24"/>
-          <w:szCs w:val="24"/>
-          <w:shd w:val="clear" w:color="auto" w:fill="FFFFFF"/>
-        </w:rPr>
-        <w:t xml:space="preserve">web application </w:t>
-      </w:r>
-      <w:r>
-        <w:rPr>
-          <w:rFonts w:ascii="Arial" w:eastAsia="Times New Roman" w:hAnsi="Arial" w:cs="Arial"/>
-          <w:spacing w:val="-1"/>
-          <w:sz w:val="24"/>
-          <w:szCs w:val="24"/>
-          <w:shd w:val="clear" w:color="auto" w:fill="FFFFFF"/>
-        </w:rPr>
-        <w:t xml:space="preserve">system </w:t>
-      </w:r>
-      <w:r>
-        <w:rPr>
-          <w:rFonts w:ascii="Arial" w:eastAsia="Times New Roman" w:hAnsi="Arial" w:cs="Arial"/>
-          <w:spacing w:val="-1"/>
-          <w:sz w:val="24"/>
-          <w:szCs w:val="24"/>
-          <w:shd w:val="clear" w:color="auto" w:fill="FFFFFF"/>
-        </w:rPr>
         <w:t>to trace alumni employment status and determine the job alignment of graduates.</w:t>
       </w:r>
       <w:r>
@@ -5405,25 +4899,7 @@
           <w:sz w:val="24"/>
           <w:szCs w:val="24"/>
         </w:rPr>
-        <w:t xml:space="preserve"> It also supported in this literature by </w:t>
-      </w:r>
-      <w:proofErr w:type="spellStart"/>
-      <w:r>
-        <w:rPr>
-          <w:rFonts w:ascii="Arial" w:hAnsi="Arial" w:cs="Arial"/>
-          <w:sz w:val="24"/>
-          <w:szCs w:val="24"/>
-        </w:rPr>
-        <w:t>Pentang</w:t>
-      </w:r>
-      <w:proofErr w:type="spellEnd"/>
-      <w:r>
-        <w:rPr>
-          <w:rFonts w:ascii="Arial" w:hAnsi="Arial" w:cs="Arial"/>
-          <w:sz w:val="24"/>
-          <w:szCs w:val="24"/>
-        </w:rPr>
-        <w:t xml:space="preserve"> et al., (2022), the results found out that many were being employable with their related courses. The researcher’s </w:t>
+        <w:t xml:space="preserve"> It also supported in this literature by Pentang et al., (2022), the results found out that many were being employable with their related courses. The researcher’s </w:t>
       </w:r>
       <w:r>
         <w:rPr>
@@ -5577,25 +5053,7 @@
           <w:sz w:val="24"/>
           <w:szCs w:val="24"/>
         </w:rPr>
-        <w:t xml:space="preserve">According to Grace L. </w:t>
-      </w:r>
-      <w:proofErr w:type="spellStart"/>
-      <w:r>
-        <w:rPr>
-          <w:rFonts w:ascii="Arial" w:hAnsi="Arial" w:cs="Arial"/>
-          <w:sz w:val="24"/>
-          <w:szCs w:val="24"/>
-        </w:rPr>
-        <w:t>Lopena</w:t>
-      </w:r>
-      <w:proofErr w:type="spellEnd"/>
-      <w:r>
-        <w:rPr>
-          <w:rFonts w:ascii="Arial" w:hAnsi="Arial" w:cs="Arial"/>
-          <w:sz w:val="24"/>
-          <w:szCs w:val="24"/>
-        </w:rPr>
-        <w:t xml:space="preserve"> &amp; Dennis V. Madrigal (March 26, 2023), in this literature, the presented study evaluates the success of degree programs in business management by examining the employment performance of its graduates, as they provide and uphold the satisfaction of the school. </w:t>
+        <w:t xml:space="preserve">According to Grace L. Lopena &amp; Dennis V. Madrigal (March 26, 2023), in this literature, the presented study evaluates the success of degree programs in business management by examining the employment performance of its graduates, as they provide and uphold the satisfaction of the school. </w:t>
       </w:r>
       <w:r>
         <w:rPr>
@@ -5722,61 +5180,7 @@
           <w:sz w:val="24"/>
           <w:szCs w:val="24"/>
         </w:rPr>
-        <w:t xml:space="preserve">According to Penera, L.K., T., </w:t>
-      </w:r>
-      <w:proofErr w:type="spellStart"/>
-      <w:r>
-        <w:rPr>
-          <w:rFonts w:ascii="Arial" w:hAnsi="Arial" w:cs="Arial"/>
-          <w:sz w:val="24"/>
-          <w:szCs w:val="24"/>
-        </w:rPr>
-        <w:t>Beduya</w:t>
-      </w:r>
-      <w:proofErr w:type="spellEnd"/>
-      <w:r>
-        <w:rPr>
-          <w:rFonts w:ascii="Arial" w:hAnsi="Arial" w:cs="Arial"/>
-          <w:sz w:val="24"/>
-          <w:szCs w:val="24"/>
-        </w:rPr>
-        <w:t xml:space="preserve">, N.L., Mantos, T.L. &amp; </w:t>
-      </w:r>
-      <w:proofErr w:type="spellStart"/>
-      <w:r>
-        <w:rPr>
-          <w:rFonts w:ascii="Arial" w:hAnsi="Arial" w:cs="Arial"/>
-          <w:sz w:val="24"/>
-          <w:szCs w:val="24"/>
-        </w:rPr>
-        <w:t>Gulbe</w:t>
-      </w:r>
-      <w:proofErr w:type="spellEnd"/>
-      <w:r>
-        <w:rPr>
-          <w:rFonts w:ascii="Arial" w:hAnsi="Arial" w:cs="Arial"/>
-          <w:sz w:val="24"/>
-          <w:szCs w:val="24"/>
-        </w:rPr>
-        <w:t>, I.L. (2021), in this literature, the findings indicate the majority graduates of Cebu Technological University-</w:t>
-      </w:r>
-      <w:proofErr w:type="spellStart"/>
-      <w:r>
-        <w:rPr>
-          <w:rFonts w:ascii="Arial" w:hAnsi="Arial" w:cs="Arial"/>
-          <w:sz w:val="24"/>
-          <w:szCs w:val="24"/>
-        </w:rPr>
-        <w:t>Daanbantayan</w:t>
-      </w:r>
-      <w:proofErr w:type="spellEnd"/>
-      <w:r>
-        <w:rPr>
-          <w:rFonts w:ascii="Arial" w:hAnsi="Arial" w:cs="Arial"/>
-          <w:sz w:val="24"/>
-          <w:szCs w:val="24"/>
-        </w:rPr>
-        <w:t xml:space="preserve"> Campus are employed with permanent status. The researchers learned how important the</w:t>
+        <w:t>According to Penera, L.K., T., Beduya, N.L., Mantos, T.L. &amp; Gulbe, I.L. (2021), in this literature, the findings indicate the majority graduates of Cebu Technological University-Daanbantayan Campus are employed with permanent status. The researchers learned how important the</w:t>
       </w:r>
       <w:r>
         <w:rPr>
@@ -6011,21 +5415,7 @@
         <w:rPr>
           <w:rFonts w:ascii="Arial" w:hAnsi="Arial" w:cs="Arial"/>
         </w:rPr>
-        <w:t xml:space="preserve">According to the </w:t>
-      </w:r>
-      <w:proofErr w:type="spellStart"/>
-      <w:r>
-        <w:rPr>
-          <w:rFonts w:ascii="Arial" w:hAnsi="Arial" w:cs="Arial"/>
-        </w:rPr>
-        <w:t>MihirJayavant</w:t>
-      </w:r>
-      <w:proofErr w:type="spellEnd"/>
-      <w:r>
-        <w:rPr>
-          <w:rFonts w:ascii="Arial" w:hAnsi="Arial" w:cs="Arial"/>
-        </w:rPr>
-        <w:t xml:space="preserve"> (2018), Alumni Tracking System is an online-based application that helps to enhance the tracking of college graduates and provides alumni data to college faculties. It aims at developing a mobile application and web portal which will be useful for the college to monitor the alumni's and for the alumni to update their current status and get notified about the college activities which also stated by Bista B. et al., (2021), the alumni portal and tracking system integrates and manages alumni data, providing a portal for alumni to update their information. Both systems are enhancing alumni engagement, improves data management, and aids in understanding alumni trajectories. In relation, the proponent system aims to have an alumni engagement that provides a</w:t>
+        <w:t>According to the MihirJayavant (2018), Alumni Tracking System is an online-based application that helps to enhance the tracking of college graduates and provides alumni data to college faculties. It aims at developing a mobile application and web portal which will be useful for the college to monitor the alumni's and for the alumni to update their current status and get notified about the college activities which also stated by Bista B. et al., (2021), the alumni portal and tracking system integrates and manages alumni data, providing a portal for alumni to update their information. Both systems are enhancing alumni engagement, improves data management, and aids in understanding alumni trajectories. In relation, the proponent system aims to have an alumni engagement that provides a</w:t>
       </w:r>
       <w:r>
         <w:rPr>
@@ -6150,47 +5540,7 @@
           <w:sz w:val="24"/>
           <w:szCs w:val="24"/>
         </w:rPr>
-        <w:t xml:space="preserve">According Sadi, S., </w:t>
-      </w:r>
-      <w:proofErr w:type="spellStart"/>
-      <w:r>
-        <w:rPr>
-          <w:rFonts w:ascii="Arial" w:eastAsia="Times New Roman" w:hAnsi="Arial" w:cs="Arial"/>
-          <w:kern w:val="36"/>
-          <w:sz w:val="24"/>
-          <w:szCs w:val="24"/>
-        </w:rPr>
-        <w:t>Rachmawati</w:t>
-      </w:r>
-      <w:proofErr w:type="spellEnd"/>
-      <w:r>
-        <w:rPr>
-          <w:rFonts w:ascii="Arial" w:eastAsia="Times New Roman" w:hAnsi="Arial" w:cs="Arial"/>
-          <w:kern w:val="36"/>
-          <w:sz w:val="24"/>
-          <w:szCs w:val="24"/>
-        </w:rPr>
-        <w:t xml:space="preserve">, D. L., &amp; </w:t>
-      </w:r>
-      <w:proofErr w:type="spellStart"/>
-      <w:r>
-        <w:rPr>
-          <w:rFonts w:ascii="Arial" w:eastAsia="Times New Roman" w:hAnsi="Arial" w:cs="Arial"/>
-          <w:kern w:val="36"/>
-          <w:sz w:val="24"/>
-          <w:szCs w:val="24"/>
-        </w:rPr>
-        <w:t>Khannan</w:t>
-      </w:r>
-      <w:proofErr w:type="spellEnd"/>
-      <w:r>
-        <w:rPr>
-          <w:rFonts w:ascii="Arial" w:eastAsia="Times New Roman" w:hAnsi="Arial" w:cs="Arial"/>
-          <w:kern w:val="36"/>
-          <w:sz w:val="24"/>
-          <w:szCs w:val="24"/>
-        </w:rPr>
-        <w:t>, M. S. A. (2015).</w:t>
+        <w:t>According Sadi, S., Rachmawati, D. L., &amp; Khannan, M. S. A. (2015).</w:t>
       </w:r>
       <w:r>
         <w:rPr>
@@ -6209,51 +5559,7 @@
           <w:szCs w:val="24"/>
           <w:shd w:val="clear" w:color="auto" w:fill="FFFFFF"/>
         </w:rPr>
-        <w:t xml:space="preserve"> Sadi, S., </w:t>
-      </w:r>
-      <w:proofErr w:type="spellStart"/>
-      <w:r>
-        <w:rPr>
-          <w:rStyle w:val="personname"/>
-          <w:rFonts w:ascii="Arial" w:hAnsi="Arial" w:cs="Arial"/>
-          <w:sz w:val="24"/>
-          <w:szCs w:val="24"/>
-          <w:shd w:val="clear" w:color="auto" w:fill="FFFFFF"/>
-        </w:rPr>
-        <w:t>Rachmawati</w:t>
-      </w:r>
-      <w:proofErr w:type="spellEnd"/>
-      <w:r>
-        <w:rPr>
-          <w:rStyle w:val="personname"/>
-          <w:rFonts w:ascii="Arial" w:hAnsi="Arial" w:cs="Arial"/>
-          <w:sz w:val="24"/>
-          <w:szCs w:val="24"/>
-          <w:shd w:val="clear" w:color="auto" w:fill="FFFFFF"/>
-        </w:rPr>
-        <w:t xml:space="preserve">, D. L., &amp; </w:t>
-      </w:r>
-      <w:proofErr w:type="spellStart"/>
-      <w:r>
-        <w:rPr>
-          <w:rStyle w:val="personname"/>
-          <w:rFonts w:ascii="Arial" w:hAnsi="Arial" w:cs="Arial"/>
-          <w:sz w:val="24"/>
-          <w:szCs w:val="24"/>
-          <w:shd w:val="clear" w:color="auto" w:fill="FFFFFF"/>
-        </w:rPr>
-        <w:t>Khannan</w:t>
-      </w:r>
-      <w:proofErr w:type="spellEnd"/>
-      <w:r>
-        <w:rPr>
-          <w:rStyle w:val="personname"/>
-          <w:rFonts w:ascii="Arial" w:hAnsi="Arial" w:cs="Arial"/>
-          <w:sz w:val="24"/>
-          <w:szCs w:val="24"/>
-          <w:shd w:val="clear" w:color="auto" w:fill="FFFFFF"/>
-        </w:rPr>
-        <w:t>, M. S. A. (2015)</w:t>
+        <w:t xml:space="preserve"> Sadi, S., Rachmawati, D. L., &amp; Khannan, M. S. A. (2015)</w:t>
       </w:r>
       <w:r>
         <w:rPr>
@@ -6350,25 +5656,7 @@
           <w:sz w:val="24"/>
           <w:szCs w:val="24"/>
         </w:rPr>
-        <w:t xml:space="preserve">According to the </w:t>
-      </w:r>
-      <w:proofErr w:type="spellStart"/>
-      <w:r>
-        <w:rPr>
-          <w:rFonts w:ascii="Arial" w:hAnsi="Arial" w:cs="Arial"/>
-          <w:sz w:val="24"/>
-          <w:szCs w:val="24"/>
-        </w:rPr>
-        <w:t>Miftahul</w:t>
-      </w:r>
-      <w:proofErr w:type="spellEnd"/>
-      <w:r>
-        <w:rPr>
-          <w:rFonts w:ascii="Arial" w:hAnsi="Arial" w:cs="Arial"/>
-          <w:sz w:val="24"/>
-          <w:szCs w:val="24"/>
-        </w:rPr>
-        <w:t xml:space="preserve"> Khair (2016), this system efficiently collects and organizes alumni data, facilitating better information dissemination to alumni, current students, and faculty members. It serves as a communication, providing useful information to its users and tracking the career progress and employment status of alumni. Similarly, Sucipto, S., </w:t>
+        <w:t xml:space="preserve">According to the Miftahul Khair (2016), this system efficiently collects and organizes alumni data, facilitating better information dissemination to alumni, current students, and faculty members. It serves as a communication, providing useful information to its users and tracking the career progress and employment status of alumni. Similarly, Sucipto, S., </w:t>
       </w:r>
       <w:r>
         <w:rPr>
@@ -6402,27 +5690,7 @@
           <w:szCs w:val="24"/>
           <w:bdr w:val="none" w:sz="0" w:space="0" w:color="auto" w:frame="1"/>
         </w:rPr>
-        <w:t xml:space="preserve">P W </w:t>
-      </w:r>
-      <w:proofErr w:type="spellStart"/>
-      <w:r>
-        <w:rPr>
-          <w:rFonts w:ascii="Arial" w:hAnsi="Arial" w:cs="Arial"/>
-          <w:sz w:val="24"/>
-          <w:szCs w:val="24"/>
-          <w:bdr w:val="none" w:sz="0" w:space="0" w:color="auto" w:frame="1"/>
-        </w:rPr>
-        <w:t>Yunanto</w:t>
-      </w:r>
-      <w:proofErr w:type="spellEnd"/>
-      <w:r>
-        <w:rPr>
-          <w:rFonts w:ascii="Arial" w:hAnsi="Arial" w:cs="Arial"/>
-          <w:sz w:val="24"/>
-          <w:szCs w:val="24"/>
-          <w:bdr w:val="none" w:sz="0" w:space="0" w:color="auto" w:frame="1"/>
-        </w:rPr>
-        <w:t> </w:t>
+        <w:t>P W Yunanto </w:t>
       </w:r>
       <w:r>
         <w:rPr>
@@ -6755,23 +6023,7 @@
           <w:rFonts w:ascii="Arial" w:eastAsia="SimSun" w:hAnsi="Arial" w:cs="Arial"/>
           <w:shd w:val="clear" w:color="auto" w:fill="FFFFFF"/>
         </w:rPr>
-        <w:t xml:space="preserve">According to </w:t>
-      </w:r>
-      <w:proofErr w:type="spellStart"/>
-      <w:r>
-        <w:rPr>
-          <w:rFonts w:ascii="Arial" w:eastAsia="SimSun" w:hAnsi="Arial" w:cs="Arial"/>
-          <w:shd w:val="clear" w:color="auto" w:fill="FFFFFF"/>
-        </w:rPr>
-        <w:t>Aramil</w:t>
-      </w:r>
-      <w:proofErr w:type="spellEnd"/>
-      <w:r>
-        <w:rPr>
-          <w:rFonts w:ascii="Arial" w:eastAsia="SimSun" w:hAnsi="Arial" w:cs="Arial"/>
-          <w:shd w:val="clear" w:color="auto" w:fill="FFFFFF"/>
-        </w:rPr>
-        <w:t xml:space="preserve">, J. A., et al., (2015), </w:t>
+        <w:t xml:space="preserve">According to Aramil, J. A., et al., (2015), </w:t>
       </w:r>
       <w:r>
         <w:rPr>
@@ -6850,43 +6102,7 @@
           <w:sz w:val="24"/>
           <w:szCs w:val="24"/>
         </w:rPr>
-        <w:t xml:space="preserve">According to </w:t>
-      </w:r>
-      <w:proofErr w:type="spellStart"/>
-      <w:r>
-        <w:rPr>
-          <w:rFonts w:ascii="Arial" w:hAnsi="Arial" w:cs="Arial"/>
-          <w:sz w:val="24"/>
-          <w:szCs w:val="24"/>
-        </w:rPr>
-        <w:t>Arbaja</w:t>
-      </w:r>
-      <w:proofErr w:type="spellEnd"/>
-      <w:r>
-        <w:rPr>
-          <w:rFonts w:ascii="Arial" w:hAnsi="Arial" w:cs="Arial"/>
-          <w:sz w:val="24"/>
-          <w:szCs w:val="24"/>
-        </w:rPr>
-        <w:t xml:space="preserve">, J. S., Sarmiento, J. R., &amp; </w:t>
-      </w:r>
-      <w:proofErr w:type="spellStart"/>
-      <w:r>
-        <w:rPr>
-          <w:rFonts w:ascii="Arial" w:hAnsi="Arial" w:cs="Arial"/>
-          <w:sz w:val="24"/>
-          <w:szCs w:val="24"/>
-        </w:rPr>
-        <w:t>Bausa</w:t>
-      </w:r>
-      <w:proofErr w:type="spellEnd"/>
-      <w:r>
-        <w:rPr>
-          <w:rFonts w:ascii="Arial" w:hAnsi="Arial" w:cs="Arial"/>
-          <w:sz w:val="24"/>
-          <w:szCs w:val="24"/>
-        </w:rPr>
-        <w:t xml:space="preserve">, M. E. (2023), this system helps the institution effectively track, manage, and analyze alumni data, ultimately contributing to better educational strategies and outcomes. To trace the ACI alumni employment status, work alignment, and job whereabouts, as well as collect a high rate of data collection from the alumni utilizing an internet-based </w:t>
+        <w:t xml:space="preserve">According to Arbaja, J. S., Sarmiento, J. R., &amp; Bausa, M. E. (2023), this system helps the institution effectively track, manage, and analyze alumni data, ultimately contributing to better educational strategies and outcomes. To trace the ACI alumni employment status, work alignment, and job whereabouts, as well as collect a high rate of data collection from the alumni utilizing an internet-based </w:t>
       </w:r>
       <w:r>
         <w:rPr>
@@ -7009,27 +6225,7 @@
           <w:szCs w:val="24"/>
           <w:shd w:val="clear" w:color="auto" w:fill="FFFFFF"/>
         </w:rPr>
-        <w:t xml:space="preserve">According to </w:t>
-      </w:r>
-      <w:proofErr w:type="spellStart"/>
-      <w:r>
-        <w:rPr>
-          <w:rFonts w:ascii="Arial" w:hAnsi="Arial" w:cs="Arial"/>
-          <w:sz w:val="24"/>
-          <w:szCs w:val="24"/>
-          <w:shd w:val="clear" w:color="auto" w:fill="FFFFFF"/>
-        </w:rPr>
-        <w:t>Etcuban</w:t>
-      </w:r>
-      <w:proofErr w:type="spellEnd"/>
-      <w:r>
-        <w:rPr>
-          <w:rFonts w:ascii="Arial" w:hAnsi="Arial" w:cs="Arial"/>
-          <w:sz w:val="24"/>
-          <w:szCs w:val="24"/>
-          <w:shd w:val="clear" w:color="auto" w:fill="FFFFFF"/>
-        </w:rPr>
-        <w:t xml:space="preserve">, J. O. &amp; Durano, D. S. (2015), databases for alumni are vital to every learning institution. The data and information are needed by the school to communicate, verify, archive and research the alumni. The study aimed to design and develop an alumni database of the University of Cebu that would provide solutions to problems in tracing alumni. The proposed system would enable users to register as well as generate information for the purpose of tracing the whereabouts of the alumni. This system managing alumni information and </w:t>
+        <w:t xml:space="preserve">According to Etcuban, J. O. &amp; Durano, D. S. (2015), databases for alumni are vital to every learning institution. The data and information are needed by the school to communicate, verify, archive and research the alumni. The study aimed to design and develop an alumni database of the University of Cebu that would provide solutions to problems in tracing alumni. The proposed system would enable users to register as well as generate information for the purpose of tracing the whereabouts of the alumni. This system managing alumni information and </w:t>
       </w:r>
       <w:r>
         <w:rPr>
@@ -7401,7 +6597,6 @@
         </w:rPr>
         <w:t xml:space="preserve">aims to provide a centralized platform. This system is used to enhance student monitoring which also related to the system of </w:t>
       </w:r>
-      <w:proofErr w:type="spellStart"/>
       <w:r>
         <w:rPr>
           <w:rFonts w:ascii="Arial" w:hAnsi="Arial" w:cs="Arial"/>
@@ -7409,9 +6604,16 @@
           <w:szCs w:val="24"/>
           <w:shd w:val="clear" w:color="auto" w:fill="FFFFFF"/>
         </w:rPr>
-        <w:t>Borlio</w:t>
-      </w:r>
-      <w:proofErr w:type="spellEnd"/>
+        <w:t xml:space="preserve">Borlio et al., (2015), </w:t>
+      </w:r>
+      <w:r>
+        <w:rPr>
+          <w:rFonts w:ascii="Arial" w:hAnsi="Arial" w:cs="Arial"/>
+          <w:sz w:val="24"/>
+          <w:szCs w:val="24"/>
+        </w:rPr>
+        <w:t xml:space="preserve">aimed to create a tracking system to monitor the current location of visitors or students inside the University. In relation of </w:t>
+      </w:r>
       <w:r>
         <w:rPr>
           <w:rFonts w:ascii="Arial" w:hAnsi="Arial" w:cs="Arial"/>
@@ -7419,44 +6621,7 @@
           <w:szCs w:val="24"/>
           <w:shd w:val="clear" w:color="auto" w:fill="FFFFFF"/>
         </w:rPr>
-        <w:t xml:space="preserve"> et al., (2015), </w:t>
-      </w:r>
-      <w:r>
-        <w:rPr>
-          <w:rFonts w:ascii="Arial" w:hAnsi="Arial" w:cs="Arial"/>
-          <w:sz w:val="24"/>
-          <w:szCs w:val="24"/>
-        </w:rPr>
-        <w:t xml:space="preserve">aimed to create a tracking system to monitor the current location of visitors or students inside the University. In relation of </w:t>
-      </w:r>
-      <w:r>
-        <w:rPr>
-          <w:rFonts w:ascii="Arial" w:hAnsi="Arial" w:cs="Arial"/>
-          <w:sz w:val="24"/>
-          <w:szCs w:val="24"/>
-          <w:shd w:val="clear" w:color="auto" w:fill="FFFFFF"/>
-        </w:rPr>
-        <w:t>Capili-Kummer, M. G., &amp; Corpuz-</w:t>
-      </w:r>
-      <w:proofErr w:type="spellStart"/>
-      <w:r>
-        <w:rPr>
-          <w:rFonts w:ascii="Arial" w:hAnsi="Arial" w:cs="Arial"/>
-          <w:sz w:val="24"/>
-          <w:szCs w:val="24"/>
-          <w:shd w:val="clear" w:color="auto" w:fill="FFFFFF"/>
-        </w:rPr>
-        <w:t>Batuga</w:t>
-      </w:r>
-      <w:proofErr w:type="spellEnd"/>
-      <w:r>
-        <w:rPr>
-          <w:rFonts w:ascii="Arial" w:hAnsi="Arial" w:cs="Arial"/>
-          <w:sz w:val="24"/>
-          <w:szCs w:val="24"/>
-          <w:shd w:val="clear" w:color="auto" w:fill="FFFFFF"/>
-        </w:rPr>
-        <w:t xml:space="preserve">, M. L. (2021) system, was developed to centralized a platform for alumni </w:t>
+        <w:t xml:space="preserve">Capili-Kummer, M. G., &amp; Corpuz-Batuga, M. L. (2021) system, was developed to centralized a platform for alumni </w:t>
       </w:r>
       <w:r>
         <w:rPr>
@@ -8327,140 +7492,7 @@
           <w:shd w:val="clear" w:color="auto" w:fill="FFFFFF"/>
           <w:lang w:eastAsia="en-PH"/>
         </w:rPr>
-        <w:t xml:space="preserve"> will begin developing the system using </w:t>
-      </w:r>
-      <w:proofErr w:type="spellStart"/>
-      <w:proofErr w:type="gramStart"/>
-      <w:r>
-        <w:rPr>
-          <w:rFonts w:ascii="Arial" w:eastAsia="Times New Roman" w:hAnsi="Arial" w:cs="Arial"/>
-          <w:color w:val="1C1F23"/>
-          <w:sz w:val="24"/>
-          <w:szCs w:val="24"/>
-          <w:shd w:val="clear" w:color="auto" w:fill="FFFFFF"/>
-          <w:lang w:eastAsia="en-PH"/>
-        </w:rPr>
-        <w:t>Vuejs</w:t>
-      </w:r>
-      <w:proofErr w:type="spellEnd"/>
-      <w:r>
-        <w:rPr>
-          <w:rFonts w:ascii="Arial" w:eastAsia="Times New Roman" w:hAnsi="Arial" w:cs="Arial"/>
-          <w:color w:val="1C1F23"/>
-          <w:sz w:val="24"/>
-          <w:szCs w:val="24"/>
-          <w:shd w:val="clear" w:color="auto" w:fill="FFFFFF"/>
-          <w:lang w:eastAsia="en-PH"/>
-        </w:rPr>
-        <w:t>(</w:t>
-      </w:r>
-      <w:proofErr w:type="gramEnd"/>
-      <w:r>
-        <w:rPr>
-          <w:rFonts w:ascii="Arial" w:eastAsia="Times New Roman" w:hAnsi="Arial" w:cs="Arial"/>
-          <w:color w:val="1C1F23"/>
-          <w:sz w:val="24"/>
-          <w:szCs w:val="24"/>
-          <w:shd w:val="clear" w:color="auto" w:fill="FFFFFF"/>
-          <w:lang w:eastAsia="en-PH"/>
-        </w:rPr>
-        <w:t xml:space="preserve">JavaScript framework), </w:t>
-      </w:r>
-      <w:proofErr w:type="spellStart"/>
-      <w:r>
-        <w:rPr>
-          <w:rFonts w:ascii="Arial" w:eastAsia="Times New Roman" w:hAnsi="Arial" w:cs="Arial"/>
-          <w:color w:val="1C1F23"/>
-          <w:sz w:val="24"/>
-          <w:szCs w:val="24"/>
-          <w:shd w:val="clear" w:color="auto" w:fill="FFFFFF"/>
-          <w:lang w:eastAsia="en-PH"/>
-        </w:rPr>
-        <w:t>Tailwindcss</w:t>
-      </w:r>
-      <w:proofErr w:type="spellEnd"/>
-      <w:r>
-        <w:rPr>
-          <w:rFonts w:ascii="Arial" w:eastAsia="Times New Roman" w:hAnsi="Arial" w:cs="Arial"/>
-          <w:color w:val="1C1F23"/>
-          <w:sz w:val="24"/>
-          <w:szCs w:val="24"/>
-          <w:shd w:val="clear" w:color="auto" w:fill="FFFFFF"/>
-          <w:lang w:eastAsia="en-PH"/>
-        </w:rPr>
-        <w:t xml:space="preserve">, and </w:t>
-      </w:r>
-      <w:proofErr w:type="spellStart"/>
-      <w:r>
-        <w:rPr>
-          <w:rFonts w:ascii="Arial" w:eastAsia="Times New Roman" w:hAnsi="Arial" w:cs="Arial"/>
-          <w:color w:val="1C1F23"/>
-          <w:sz w:val="24"/>
-          <w:szCs w:val="24"/>
-          <w:shd w:val="clear" w:color="auto" w:fill="FFFFFF"/>
-          <w:lang w:eastAsia="en-PH"/>
-        </w:rPr>
-        <w:t>primevue</w:t>
-      </w:r>
-      <w:proofErr w:type="spellEnd"/>
-      <w:r>
-        <w:rPr>
-          <w:rFonts w:ascii="Arial" w:eastAsia="Times New Roman" w:hAnsi="Arial" w:cs="Arial"/>
-          <w:color w:val="1C1F23"/>
-          <w:sz w:val="24"/>
-          <w:szCs w:val="24"/>
-          <w:shd w:val="clear" w:color="auto" w:fill="FFFFFF"/>
-          <w:lang w:eastAsia="en-PH"/>
-        </w:rPr>
-        <w:t xml:space="preserve"> for the front-end, and Express </w:t>
-      </w:r>
-      <w:proofErr w:type="spellStart"/>
-      <w:r>
-        <w:rPr>
-          <w:rFonts w:ascii="Arial" w:eastAsia="Times New Roman" w:hAnsi="Arial" w:cs="Arial"/>
-          <w:color w:val="1C1F23"/>
-          <w:sz w:val="24"/>
-          <w:szCs w:val="24"/>
-          <w:shd w:val="clear" w:color="auto" w:fill="FFFFFF"/>
-          <w:lang w:eastAsia="en-PH"/>
-        </w:rPr>
-        <w:t>js</w:t>
-      </w:r>
-      <w:proofErr w:type="spellEnd"/>
-      <w:r>
-        <w:rPr>
-          <w:rFonts w:ascii="Arial" w:eastAsia="Times New Roman" w:hAnsi="Arial" w:cs="Arial"/>
-          <w:color w:val="1C1F23"/>
-          <w:sz w:val="24"/>
-          <w:szCs w:val="24"/>
-          <w:shd w:val="clear" w:color="auto" w:fill="FFFFFF"/>
-          <w:lang w:eastAsia="en-PH"/>
-        </w:rPr>
-        <w:t xml:space="preserve"> (Node. </w:t>
-      </w:r>
-      <w:proofErr w:type="spellStart"/>
-      <w:r>
-        <w:rPr>
-          <w:rFonts w:ascii="Arial" w:eastAsia="Times New Roman" w:hAnsi="Arial" w:cs="Arial"/>
-          <w:color w:val="1C1F23"/>
-          <w:sz w:val="24"/>
-          <w:szCs w:val="24"/>
-          <w:shd w:val="clear" w:color="auto" w:fill="FFFFFF"/>
-          <w:lang w:eastAsia="en-PH"/>
-        </w:rPr>
-        <w:t>js</w:t>
-      </w:r>
-      <w:proofErr w:type="spellEnd"/>
-      <w:r>
-        <w:rPr>
-          <w:rFonts w:ascii="Arial" w:eastAsia="Times New Roman" w:hAnsi="Arial" w:cs="Arial"/>
-          <w:color w:val="1C1F23"/>
-          <w:sz w:val="24"/>
-          <w:szCs w:val="24"/>
-          <w:shd w:val="clear" w:color="auto" w:fill="FFFFFF"/>
-          <w:lang w:eastAsia="en-PH"/>
-        </w:rPr>
-        <w:t xml:space="preserve"> framework) and Firebase for the backend. This phase marks the transition from design to the creation of a functional and interactive system.  Collectively, the combination of this technologies ensures a visually appealing and responsive front-end interface. </w:t>
+        <w:t xml:space="preserve"> will begin developing the system using Vuejs(JavaScript framework), Tailwindcss, and primevue for the front-end, and Express js (Node. js framework) and Firebase for the backend. This phase marks the transition from design to the creation of a functional and interactive system.  Collectively, the combination of this technologies ensures a visually appealing and responsive front-end interface. </w:t>
       </w:r>
     </w:p>
     <w:p>
@@ -12404,25 +11436,7 @@
           <w:szCs w:val="24"/>
         </w:rPr>
         <w:tab/>
-        <w:t xml:space="preserve">A data flow diagram is a graphical representation of the </w:t>
-      </w:r>
-      <w:proofErr w:type="spellStart"/>
-      <w:r>
-        <w:rPr>
-          <w:rFonts w:ascii="Arial" w:hAnsi="Arial" w:cs="Arial"/>
-          <w:sz w:val="24"/>
-          <w:szCs w:val="24"/>
-        </w:rPr>
-        <w:t>floe</w:t>
-      </w:r>
-      <w:proofErr w:type="spellEnd"/>
-      <w:r>
-        <w:rPr>
-          <w:rFonts w:ascii="Arial" w:hAnsi="Arial" w:cs="Arial"/>
-          <w:sz w:val="24"/>
-          <w:szCs w:val="24"/>
-        </w:rPr>
-        <w:t xml:space="preserve"> of data through an information system.</w:t>
+        <w:t>A data flow diagram is a graphical representation of the floe of data through an information system.</w:t>
       </w:r>
     </w:p>
     <w:p>
@@ -13401,25 +12415,7 @@
           <w:sz w:val="24"/>
           <w:szCs w:val="24"/>
         </w:rPr>
-        <w:t xml:space="preserve">. </w:t>
-      </w:r>
-      <w:proofErr w:type="spellStart"/>
-      <w:r>
-        <w:rPr>
-          <w:rFonts w:ascii="Arial" w:hAnsi="Arial" w:cs="Arial"/>
-          <w:sz w:val="24"/>
-          <w:szCs w:val="24"/>
-        </w:rPr>
-        <w:t>Usecase</w:t>
-      </w:r>
-      <w:proofErr w:type="spellEnd"/>
-      <w:r>
-        <w:rPr>
-          <w:rFonts w:ascii="Arial" w:hAnsi="Arial" w:cs="Arial"/>
-          <w:sz w:val="24"/>
-          <w:szCs w:val="24"/>
-        </w:rPr>
-        <w:t xml:space="preserve"> Diagram</w:t>
+        <w:t>. Usecase Diagram</w:t>
       </w:r>
     </w:p>
     <w:p>
@@ -13494,6 +12490,16 @@
           <w:szCs w:val="24"/>
         </w:rPr>
         <w:tab/>
+      </w:r>
+      <w:r>
+        <w:rPr>
+          <w:rFonts w:ascii="Arial" w:hAnsi="Arial" w:cs="Arial"/>
+          <w:b/>
+          <w:bCs/>
+          <w:sz w:val="24"/>
+          <w:szCs w:val="24"/>
+        </w:rPr>
+        <w:t xml:space="preserve">Delete </w:t>
       </w:r>
       <w:r>
         <w:rPr>
@@ -13932,25 +12938,7 @@
           <w:sz w:val="24"/>
           <w:szCs w:val="24"/>
         </w:rPr>
-        <w:t xml:space="preserve">The proponents conducted the study at the university's location, specifically at Don Justo V. </w:t>
-      </w:r>
-      <w:proofErr w:type="spellStart"/>
-      <w:r>
-        <w:rPr>
-          <w:rFonts w:ascii="Arial" w:hAnsi="Arial" w:cs="Arial"/>
-          <w:sz w:val="24"/>
-          <w:szCs w:val="24"/>
-        </w:rPr>
-        <w:t>Valmayor</w:t>
-      </w:r>
-      <w:proofErr w:type="spellEnd"/>
-      <w:r>
-        <w:rPr>
-          <w:rFonts w:ascii="Arial" w:hAnsi="Arial" w:cs="Arial"/>
-          <w:sz w:val="24"/>
-          <w:szCs w:val="24"/>
-        </w:rPr>
-        <w:t xml:space="preserve"> Campus in San Carlos City, Negros Occidental. The study focused on the university where the system will be implemented and utilized.</w:t>
+        <w:t>The proponents conducted the study at the university's location, specifically at Don Justo V. Valmayor Campus in San Carlos City, Negros Occidental. The study focused on the university where the system will be implemented and utilized.</w:t>
       </w:r>
     </w:p>
     <w:p>
@@ -14015,7 +13003,7 @@
           <w:szCs w:val="24"/>
         </w:rPr>
         <w:drawing>
-          <wp:anchor distT="0" distB="0" distL="114300" distR="114300" simplePos="0" relativeHeight="251747328" behindDoc="0" locked="0" layoutInCell="1" allowOverlap="1" wp14:anchorId="2BE58E22" wp14:editId="0EA07B6E">
+          <wp:anchor distT="0" distB="0" distL="114300" distR="114300" simplePos="0" relativeHeight="251747328" behindDoc="0" locked="0" layoutInCell="1" allowOverlap="1" wp14:anchorId="2BE58E22" wp14:editId="6040DC29">
             <wp:simplePos x="0" y="0"/>
             <wp:positionH relativeFrom="column">
               <wp:posOffset>650663</wp:posOffset>
@@ -15560,7 +14548,6 @@
           <w:szCs w:val="24"/>
         </w:rPr>
       </w:pPr>
-      <w:proofErr w:type="gramStart"/>
       <w:r>
         <w:rPr>
           <w:rFonts w:ascii="Arial" w:hAnsi="Arial" w:cs="Arial"/>
@@ -15569,7 +14556,6 @@
         </w:rPr>
         <w:t>Where</w:t>
       </w:r>
-      <w:proofErr w:type="gramEnd"/>
       <w:r>
         <w:rPr>
           <w:rFonts w:ascii="Arial" w:hAnsi="Arial" w:cs="Arial"/>
@@ -16750,25 +15736,7 @@
                 <w:sz w:val="24"/>
                 <w:szCs w:val="24"/>
               </w:rPr>
-              <w:t xml:space="preserve">Forms use </w:t>
-            </w:r>
-            <w:proofErr w:type="gramStart"/>
-            <w:r>
-              <w:rPr>
-                <w:rFonts w:ascii="Arial" w:hAnsi="Arial" w:cs="Arial"/>
-                <w:sz w:val="24"/>
-                <w:szCs w:val="24"/>
-              </w:rPr>
-              <w:t>were</w:t>
-            </w:r>
-            <w:proofErr w:type="gramEnd"/>
-            <w:r>
-              <w:rPr>
-                <w:rFonts w:ascii="Arial" w:hAnsi="Arial" w:cs="Arial"/>
-                <w:sz w:val="24"/>
-                <w:szCs w:val="24"/>
-              </w:rPr>
-              <w:t xml:space="preserve"> accurate</w:t>
+              <w:t>Forms use were accurate</w:t>
             </w:r>
             <w:r>
               <w:rPr>
@@ -30085,25 +29053,7 @@
                 <w:sz w:val="24"/>
                 <w:szCs w:val="24"/>
               </w:rPr>
-              <w:t>(</w:t>
-            </w:r>
-            <w:proofErr w:type="spellStart"/>
-            <w:r>
-              <w:rPr>
-                <w:rFonts w:ascii="Arial" w:hAnsi="Arial" w:cs="Arial"/>
-                <w:sz w:val="24"/>
-                <w:szCs w:val="24"/>
-              </w:rPr>
-              <w:t>Php</w:t>
-            </w:r>
-            <w:proofErr w:type="spellEnd"/>
-            <w:r>
-              <w:rPr>
-                <w:rFonts w:ascii="Arial" w:hAnsi="Arial" w:cs="Arial"/>
-                <w:sz w:val="24"/>
-                <w:szCs w:val="24"/>
-              </w:rPr>
-              <w:t>)</w:t>
+              <w:t>(Php)</w:t>
             </w:r>
           </w:p>
         </w:tc>
@@ -30150,25 +29100,7 @@
                 <w:sz w:val="24"/>
                 <w:szCs w:val="24"/>
               </w:rPr>
-              <w:t>(</w:t>
-            </w:r>
-            <w:proofErr w:type="spellStart"/>
-            <w:r>
-              <w:rPr>
-                <w:rFonts w:ascii="Arial" w:hAnsi="Arial" w:cs="Arial"/>
-                <w:sz w:val="24"/>
-                <w:szCs w:val="24"/>
-              </w:rPr>
-              <w:t>Php</w:t>
-            </w:r>
-            <w:proofErr w:type="spellEnd"/>
-            <w:r>
-              <w:rPr>
-                <w:rFonts w:ascii="Arial" w:hAnsi="Arial" w:cs="Arial"/>
-                <w:sz w:val="24"/>
-                <w:szCs w:val="24"/>
-              </w:rPr>
-              <w:t>)</w:t>
+              <w:t>(Php)</w:t>
             </w:r>
           </w:p>
         </w:tc>
@@ -36657,6 +35589,10 @@
 </file>
 
 <file path=customXml/item1.xml><?xml version="1.0" encoding="utf-8"?>
+<b:Sources xmlns:b="http://schemas.openxmlformats.org/officeDocument/2006/bibliography" xmlns="http://schemas.openxmlformats.org/officeDocument/2006/bibliography" SelectedStyle="\APASixthEditionOfficeOnline.xsl" StyleName="APA" Version="6"/>
+</file>
+
+<file path=customXml/item2.xml><?xml version="1.0" encoding="utf-8"?>
 <s:customData xmlns="http://www.wps.cn/officeDocument/2013/wpsCustomData" xmlns:s="http://www.wps.cn/officeDocument/2013/wpsCustomData">
   <customSectProps>
     <customSectPr/>
@@ -36667,22 +35603,18 @@
 </s:customData>
 </file>
 
-<file path=customXml/item2.xml><?xml version="1.0" encoding="utf-8"?>
-<b:Sources xmlns:b="http://schemas.openxmlformats.org/officeDocument/2006/bibliography" xmlns="http://schemas.openxmlformats.org/officeDocument/2006/bibliography" SelectedStyle="\APASixthEditionOfficeOnline.xsl" StyleName="APA" Version="6"/>
+<file path=customXml/itemProps1.xml><?xml version="1.0" encoding="utf-8"?>
+<ds:datastoreItem xmlns:ds="http://schemas.openxmlformats.org/officeDocument/2006/customXml" ds:itemID="{0E5DBF86-A100-4434-B10A-55DC07DA6B1B}">
+  <ds:schemaRefs>
+    <ds:schemaRef ds:uri="http://schemas.openxmlformats.org/officeDocument/2006/bibliography"/>
+  </ds:schemaRefs>
+</ds:datastoreItem>
 </file>
 
-<file path=customXml/itemProps1.xml><?xml version="1.0" encoding="utf-8"?>
+<file path=customXml/itemProps2.xml><?xml version="1.0" encoding="utf-8"?>
 <ds:datastoreItem xmlns:ds="http://schemas.openxmlformats.org/officeDocument/2006/customXml" ds:itemID="{B1977F7D-205B-4081-913C-38D41E755F92}">
   <ds:schemaRefs>
     <ds:schemaRef ds:uri="http://www.wps.cn/officeDocument/2013/wpsCustomData"/>
   </ds:schemaRefs>
 </ds:datastoreItem>
-</file>
-
-<file path=customXml/itemProps2.xml><?xml version="1.0" encoding="utf-8"?>
-<ds:datastoreItem xmlns:ds="http://schemas.openxmlformats.org/officeDocument/2006/customXml" ds:itemID="{0E5DBF86-A100-4434-B10A-55DC07DA6B1B}">
-  <ds:schemaRefs>
-    <ds:schemaRef ds:uri="http://schemas.openxmlformats.org/officeDocument/2006/bibliography"/>
-  </ds:schemaRefs>
-</ds:datastoreItem>
 </file>
</xml_diff>

<commit_message>
feat: update documentation to reflect change from 'Reports' to 'Personnel information'
</commit_message>
<xml_diff>
--- a/docs/Alumni Career Link A Smart Tracking System Bridging Graduates and Employment Opportunities.docx
+++ b/docs/Alumni Career Link A Smart Tracking System Bridging Graduates and Employment Opportunities.docx
@@ -174,7 +174,25 @@
           <w:sz w:val="24"/>
           <w:szCs w:val="24"/>
         </w:rPr>
-        <w:t>According to Gopakumar, V.  T. (2023), alumni act as ambassadors, serving as reflection of the quality of education provided through their professionalism evidenced by employment</w:t>
+        <w:t xml:space="preserve">According to </w:t>
+      </w:r>
+      <w:proofErr w:type="spellStart"/>
+      <w:r>
+        <w:rPr>
+          <w:rFonts w:ascii="Arial" w:hAnsi="Arial" w:cs="Arial"/>
+          <w:sz w:val="24"/>
+          <w:szCs w:val="24"/>
+        </w:rPr>
+        <w:t>Gopakumar</w:t>
+      </w:r>
+      <w:proofErr w:type="spellEnd"/>
+      <w:r>
+        <w:rPr>
+          <w:rFonts w:ascii="Arial" w:hAnsi="Arial" w:cs="Arial"/>
+          <w:sz w:val="24"/>
+          <w:szCs w:val="24"/>
+        </w:rPr>
+        <w:t>, V.  T. (2023), alumni act as ambassadors, serving as reflection of the quality of education provided through their professionalism evidenced by employment</w:t>
       </w:r>
       <w:r>
         <w:rPr>
@@ -234,7 +252,16 @@
           <w:sz w:val="24"/>
           <w:szCs w:val="24"/>
         </w:rPr>
-        <w:t xml:space="preserve">time that has passed since they graduated, which may have caused them to lose interest or </w:t>
+        <w:t xml:space="preserve">time that has passed since they graduated, </w:t>
+      </w:r>
+      <w:r>
+        <w:rPr>
+          <w:rFonts w:ascii="Arial" w:hAnsi="Arial" w:cs="Arial"/>
+          <w:sz w:val="24"/>
+          <w:szCs w:val="24"/>
+        </w:rPr>
+        <w:lastRenderedPageBreak/>
+        <w:t xml:space="preserve">which may have caused them to lose interest or </w:t>
       </w:r>
       <w:r>
         <w:rPr>
@@ -258,16 +285,7 @@
           <w:sz w:val="24"/>
           <w:szCs w:val="24"/>
         </w:rPr>
-        <w:t xml:space="preserve"> According </w:t>
-      </w:r>
-      <w:r>
-        <w:rPr>
-          <w:rFonts w:ascii="Arial" w:hAnsi="Arial" w:cs="Arial"/>
-          <w:sz w:val="24"/>
-          <w:szCs w:val="24"/>
-        </w:rPr>
-        <w:lastRenderedPageBreak/>
-        <w:t>to Laila M. Alegado (2015), these are the common issues including a lack of communication with graduates</w:t>
+        <w:t xml:space="preserve"> According to Laila M. Alegado (2015), these are the common issues including a lack of communication with graduates</w:t>
       </w:r>
       <w:r>
         <w:rPr>
@@ -569,7 +587,27 @@
           <w:sz w:val="24"/>
           <w:szCs w:val="24"/>
         </w:rPr>
-        <w:t xml:space="preserve">. As stated by MihirJayavant (2018), the alumni tracking system web-based application helps to track former students which can improve the tracking of graduates in a modernize way, making it more advanced and faster in </w:t>
+        <w:t xml:space="preserve">. As stated by </w:t>
+      </w:r>
+      <w:proofErr w:type="spellStart"/>
+      <w:r>
+        <w:rPr>
+          <w:rFonts w:ascii="Arial" w:hAnsi="Arial" w:cs="Arial"/>
+          <w:bCs/>
+          <w:sz w:val="24"/>
+          <w:szCs w:val="24"/>
+        </w:rPr>
+        <w:t>MihirJayavant</w:t>
+      </w:r>
+      <w:proofErr w:type="spellEnd"/>
+      <w:r>
+        <w:rPr>
+          <w:rFonts w:ascii="Arial" w:hAnsi="Arial" w:cs="Arial"/>
+          <w:bCs/>
+          <w:sz w:val="24"/>
+          <w:szCs w:val="24"/>
+        </w:rPr>
+        <w:t xml:space="preserve"> (2018), the alumni tracking system web-based application helps to track former students which can improve the tracking of graduates in a modernize way, making it more advanced and faster in </w:t>
       </w:r>
       <w:r>
         <w:rPr>
@@ -1555,7 +1593,47 @@
           <w:sz w:val="24"/>
           <w:szCs w:val="24"/>
         </w:rPr>
-        <w:t>resources according to Tulankar, S., &amp; Grampurohit, B (2020), as alumni</w:t>
+        <w:t xml:space="preserve">resources according to </w:t>
+      </w:r>
+      <w:proofErr w:type="spellStart"/>
+      <w:r>
+        <w:rPr>
+          <w:rFonts w:ascii="Arial" w:hAnsi="Arial" w:cs="Arial"/>
+          <w:bCs/>
+          <w:sz w:val="24"/>
+          <w:szCs w:val="24"/>
+        </w:rPr>
+        <w:t>Tulankar</w:t>
+      </w:r>
+      <w:proofErr w:type="spellEnd"/>
+      <w:r>
+        <w:rPr>
+          <w:rFonts w:ascii="Arial" w:hAnsi="Arial" w:cs="Arial"/>
+          <w:bCs/>
+          <w:sz w:val="24"/>
+          <w:szCs w:val="24"/>
+        </w:rPr>
+        <w:t xml:space="preserve">, S., &amp; </w:t>
+      </w:r>
+      <w:proofErr w:type="spellStart"/>
+      <w:r>
+        <w:rPr>
+          <w:rFonts w:ascii="Arial" w:hAnsi="Arial" w:cs="Arial"/>
+          <w:bCs/>
+          <w:sz w:val="24"/>
+          <w:szCs w:val="24"/>
+        </w:rPr>
+        <w:t>Grampurohit</w:t>
+      </w:r>
+      <w:proofErr w:type="spellEnd"/>
+      <w:r>
+        <w:rPr>
+          <w:rFonts w:ascii="Arial" w:hAnsi="Arial" w:cs="Arial"/>
+          <w:bCs/>
+          <w:sz w:val="24"/>
+          <w:szCs w:val="24"/>
+        </w:rPr>
+        <w:t>, B (2020), as alumni</w:t>
       </w:r>
       <w:r>
         <w:rPr>
@@ -3749,7 +3827,25 @@
           <w:sz w:val="24"/>
           <w:szCs w:val="24"/>
         </w:rPr>
-        <w:t xml:space="preserve">Thomas, G. G., &amp; Wagiu, E. (2019), </w:t>
+        <w:t xml:space="preserve">Thomas, G. G., &amp; </w:t>
+      </w:r>
+      <w:proofErr w:type="spellStart"/>
+      <w:r>
+        <w:rPr>
+          <w:rFonts w:ascii="Arial" w:hAnsi="Arial" w:cs="Arial"/>
+          <w:sz w:val="24"/>
+          <w:szCs w:val="24"/>
+        </w:rPr>
+        <w:t>Wagiu</w:t>
+      </w:r>
+      <w:proofErr w:type="spellEnd"/>
+      <w:r>
+        <w:rPr>
+          <w:rFonts w:ascii="Arial" w:hAnsi="Arial" w:cs="Arial"/>
+          <w:sz w:val="24"/>
+          <w:szCs w:val="24"/>
+        </w:rPr>
+        <w:t xml:space="preserve">, E. (2019), </w:t>
       </w:r>
       <w:r>
         <w:rPr>
@@ -3769,13 +3865,59 @@
         </w:rPr>
         <w:t xml:space="preserve"> which also stated by </w:t>
       </w:r>
-      <w:r>
-        <w:rPr>
-          <w:rFonts w:ascii="Arial" w:hAnsi="Arial" w:cs="Arial"/>
-          <w:sz w:val="24"/>
-          <w:szCs w:val="24"/>
-        </w:rPr>
-        <w:t xml:space="preserve">Anggraeeny, L., Oktafia, R., &amp; Hidayatulloh, H. (2020), the alumni are the representatives of the institution's quality, greatly influence community perceptions and school choices. The study explores alumni contributions to extracurricular activities, advocacy for school quality, networking, mentoring, event support, and curriculum evaluation and observation. </w:t>
+      <w:proofErr w:type="spellStart"/>
+      <w:r>
+        <w:rPr>
+          <w:rFonts w:ascii="Arial" w:hAnsi="Arial" w:cs="Arial"/>
+          <w:sz w:val="24"/>
+          <w:szCs w:val="24"/>
+        </w:rPr>
+        <w:t>Anggraeeny</w:t>
+      </w:r>
+      <w:proofErr w:type="spellEnd"/>
+      <w:r>
+        <w:rPr>
+          <w:rFonts w:ascii="Arial" w:hAnsi="Arial" w:cs="Arial"/>
+          <w:sz w:val="24"/>
+          <w:szCs w:val="24"/>
+        </w:rPr>
+        <w:t xml:space="preserve">, L., </w:t>
+      </w:r>
+      <w:proofErr w:type="spellStart"/>
+      <w:r>
+        <w:rPr>
+          <w:rFonts w:ascii="Arial" w:hAnsi="Arial" w:cs="Arial"/>
+          <w:sz w:val="24"/>
+          <w:szCs w:val="24"/>
+        </w:rPr>
+        <w:t>Oktafia</w:t>
+      </w:r>
+      <w:proofErr w:type="spellEnd"/>
+      <w:r>
+        <w:rPr>
+          <w:rFonts w:ascii="Arial" w:hAnsi="Arial" w:cs="Arial"/>
+          <w:sz w:val="24"/>
+          <w:szCs w:val="24"/>
+        </w:rPr>
+        <w:t xml:space="preserve">, R., &amp; </w:t>
+      </w:r>
+      <w:proofErr w:type="spellStart"/>
+      <w:r>
+        <w:rPr>
+          <w:rFonts w:ascii="Arial" w:hAnsi="Arial" w:cs="Arial"/>
+          <w:sz w:val="24"/>
+          <w:szCs w:val="24"/>
+        </w:rPr>
+        <w:t>Hidayatulloh</w:t>
+      </w:r>
+      <w:proofErr w:type="spellEnd"/>
+      <w:r>
+        <w:rPr>
+          <w:rFonts w:ascii="Arial" w:hAnsi="Arial" w:cs="Arial"/>
+          <w:sz w:val="24"/>
+          <w:szCs w:val="24"/>
+        </w:rPr>
+        <w:t xml:space="preserve">, H. (2020), the alumni are the representatives of the institution's quality, greatly influence community perceptions and school choices. The study explores alumni contributions to extracurricular activities, advocacy for school quality, networking, mentoring, event support, and curriculum evaluation and observation. </w:t>
       </w:r>
       <w:r>
         <w:rPr>
@@ -3868,8 +4010,9 @@
           <w:szCs w:val="24"/>
           <w:shd w:val="clear" w:color="auto" w:fill="FFFFFF"/>
         </w:rPr>
-        <w:t xml:space="preserve">According to D. Yuniarto, A. Subiyakto, E. Firmansyah, I. Fadil, A. Sani and M. Irfan, </w:t>
-      </w:r>
+        <w:t xml:space="preserve">According to D. </w:t>
+      </w:r>
+      <w:proofErr w:type="spellStart"/>
       <w:r>
         <w:rPr>
           <w:rFonts w:ascii="Arial" w:hAnsi="Arial" w:cs="Arial"/>
@@ -3877,6 +4020,45 @@
           <w:szCs w:val="24"/>
           <w:shd w:val="clear" w:color="auto" w:fill="FFFFFF"/>
         </w:rPr>
+        <w:t>Yuniarto</w:t>
+      </w:r>
+      <w:proofErr w:type="spellEnd"/>
+      <w:r>
+        <w:rPr>
+          <w:rFonts w:ascii="Arial" w:hAnsi="Arial" w:cs="Arial"/>
+          <w:sz w:val="24"/>
+          <w:szCs w:val="24"/>
+          <w:shd w:val="clear" w:color="auto" w:fill="FFFFFF"/>
+        </w:rPr>
+        <w:t xml:space="preserve">, A. </w:t>
+      </w:r>
+      <w:proofErr w:type="spellStart"/>
+      <w:r>
+        <w:rPr>
+          <w:rFonts w:ascii="Arial" w:hAnsi="Arial" w:cs="Arial"/>
+          <w:sz w:val="24"/>
+          <w:szCs w:val="24"/>
+          <w:shd w:val="clear" w:color="auto" w:fill="FFFFFF"/>
+        </w:rPr>
+        <w:t>Subiyakto</w:t>
+      </w:r>
+      <w:proofErr w:type="spellEnd"/>
+      <w:r>
+        <w:rPr>
+          <w:rFonts w:ascii="Arial" w:hAnsi="Arial" w:cs="Arial"/>
+          <w:sz w:val="24"/>
+          <w:szCs w:val="24"/>
+          <w:shd w:val="clear" w:color="auto" w:fill="FFFFFF"/>
+        </w:rPr>
+        <w:t xml:space="preserve">, E. Firmansyah, I. Fadil, A. Sani and M. Irfan, </w:t>
+      </w:r>
+      <w:r>
+        <w:rPr>
+          <w:rFonts w:ascii="Arial" w:hAnsi="Arial" w:cs="Arial"/>
+          <w:sz w:val="24"/>
+          <w:szCs w:val="24"/>
+          <w:shd w:val="clear" w:color="auto" w:fill="FFFFFF"/>
+        </w:rPr>
         <w:t>the</w:t>
       </w:r>
       <w:r>
@@ -4005,13 +4187,41 @@
         </w:rPr>
         <w:t xml:space="preserve"> by </w:t>
       </w:r>
-      <w:r>
-        <w:rPr>
-          <w:rFonts w:ascii="Arial" w:hAnsi="Arial" w:cs="Arial"/>
-          <w:sz w:val="24"/>
-          <w:szCs w:val="24"/>
-        </w:rPr>
-        <w:t xml:space="preserve">Safi’i, Priyo Priyantoro (2019), </w:t>
+      <w:proofErr w:type="spellStart"/>
+      <w:r>
+        <w:rPr>
+          <w:rFonts w:ascii="Arial" w:hAnsi="Arial" w:cs="Arial"/>
+          <w:sz w:val="24"/>
+          <w:szCs w:val="24"/>
+        </w:rPr>
+        <w:t>Safi’i</w:t>
+      </w:r>
+      <w:proofErr w:type="spellEnd"/>
+      <w:r>
+        <w:rPr>
+          <w:rFonts w:ascii="Arial" w:hAnsi="Arial" w:cs="Arial"/>
+          <w:sz w:val="24"/>
+          <w:szCs w:val="24"/>
+        </w:rPr>
+        <w:t xml:space="preserve">, </w:t>
+      </w:r>
+      <w:proofErr w:type="spellStart"/>
+      <w:r>
+        <w:rPr>
+          <w:rFonts w:ascii="Arial" w:hAnsi="Arial" w:cs="Arial"/>
+          <w:sz w:val="24"/>
+          <w:szCs w:val="24"/>
+        </w:rPr>
+        <w:t>Priyo</w:t>
+      </w:r>
+      <w:proofErr w:type="spellEnd"/>
+      <w:r>
+        <w:rPr>
+          <w:rFonts w:ascii="Arial" w:hAnsi="Arial" w:cs="Arial"/>
+          <w:sz w:val="24"/>
+          <w:szCs w:val="24"/>
+        </w:rPr>
+        <w:t xml:space="preserve"> Priyantoro (2019), </w:t>
       </w:r>
       <w:r>
         <w:rPr>
@@ -4158,7 +4368,25 @@
           <w:sz w:val="24"/>
           <w:szCs w:val="24"/>
         </w:rPr>
-        <w:t xml:space="preserve">Ali Fikri Hasibuan and colleagues (2022) emphasize the role of alumni in evaluating teaching quality at Medan State University. They conducted a study using surveys and data analysis to assess alumni skills and job status. Findings indicated that graduates were well-prepared for jobs, quickly found employment, and satisfied their employers. This study highlights the importance of </w:t>
+        <w:t xml:space="preserve">Ali Fikri </w:t>
+      </w:r>
+      <w:proofErr w:type="spellStart"/>
+      <w:r>
+        <w:rPr>
+          <w:rFonts w:ascii="Arial" w:hAnsi="Arial" w:cs="Arial"/>
+          <w:sz w:val="24"/>
+          <w:szCs w:val="24"/>
+        </w:rPr>
+        <w:t>Hasibuan</w:t>
+      </w:r>
+      <w:proofErr w:type="spellEnd"/>
+      <w:r>
+        <w:rPr>
+          <w:rFonts w:ascii="Arial" w:hAnsi="Arial" w:cs="Arial"/>
+          <w:sz w:val="24"/>
+          <w:szCs w:val="24"/>
+        </w:rPr>
+        <w:t xml:space="preserve"> and colleagues (2022) emphasize the role of alumni in evaluating teaching quality at Medan State University. They conducted a study using surveys and data analysis to assess alumni skills and job status. Findings indicated that graduates were well-prepared for jobs, quickly found employment, and satisfied their employers. This study highlights the importance of </w:t>
       </w:r>
       <w:r>
         <w:rPr>
@@ -4338,7 +4566,51 @@
           <w:szCs w:val="24"/>
           <w:shd w:val="clear" w:color="auto" w:fill="FFFFFF"/>
         </w:rPr>
-        <w:t>According to Akbar, R., Imilda, Sarboini, &amp; Junaidi. (2022)</w:t>
+        <w:t xml:space="preserve">According to Akbar, R., </w:t>
+      </w:r>
+      <w:proofErr w:type="spellStart"/>
+      <w:r>
+        <w:rPr>
+          <w:rFonts w:ascii="Arial" w:hAnsi="Arial" w:cs="Arial"/>
+          <w:color w:val="000000" w:themeColor="text1"/>
+          <w:sz w:val="24"/>
+          <w:szCs w:val="24"/>
+          <w:shd w:val="clear" w:color="auto" w:fill="FFFFFF"/>
+        </w:rPr>
+        <w:t>Imilda</w:t>
+      </w:r>
+      <w:proofErr w:type="spellEnd"/>
+      <w:r>
+        <w:rPr>
+          <w:rFonts w:ascii="Arial" w:hAnsi="Arial" w:cs="Arial"/>
+          <w:color w:val="000000" w:themeColor="text1"/>
+          <w:sz w:val="24"/>
+          <w:szCs w:val="24"/>
+          <w:shd w:val="clear" w:color="auto" w:fill="FFFFFF"/>
+        </w:rPr>
+        <w:t xml:space="preserve">, </w:t>
+      </w:r>
+      <w:proofErr w:type="spellStart"/>
+      <w:r>
+        <w:rPr>
+          <w:rFonts w:ascii="Arial" w:hAnsi="Arial" w:cs="Arial"/>
+          <w:color w:val="000000" w:themeColor="text1"/>
+          <w:sz w:val="24"/>
+          <w:szCs w:val="24"/>
+          <w:shd w:val="clear" w:color="auto" w:fill="FFFFFF"/>
+        </w:rPr>
+        <w:t>Sarboini</w:t>
+      </w:r>
+      <w:proofErr w:type="spellEnd"/>
+      <w:r>
+        <w:rPr>
+          <w:rFonts w:ascii="Arial" w:hAnsi="Arial" w:cs="Arial"/>
+          <w:color w:val="000000" w:themeColor="text1"/>
+          <w:sz w:val="24"/>
+          <w:szCs w:val="24"/>
+          <w:shd w:val="clear" w:color="auto" w:fill="FFFFFF"/>
+        </w:rPr>
+        <w:t>, &amp; Junaidi. (2022)</w:t>
       </w:r>
       <w:r>
         <w:rPr>
@@ -4475,7 +4747,27 @@
           <w:szCs w:val="24"/>
           <w:shd w:val="clear" w:color="auto" w:fill="FFFFFF"/>
         </w:rPr>
-        <w:t xml:space="preserve">group chats to  inform alumni </w:t>
+        <w:t xml:space="preserve">group chats </w:t>
+      </w:r>
+      <w:proofErr w:type="gramStart"/>
+      <w:r>
+        <w:rPr>
+          <w:rFonts w:ascii="Arial" w:hAnsi="Arial" w:cs="Arial"/>
+          <w:sz w:val="24"/>
+          <w:szCs w:val="24"/>
+          <w:shd w:val="clear" w:color="auto" w:fill="FFFFFF"/>
+        </w:rPr>
+        <w:t>to  inform</w:t>
+      </w:r>
+      <w:proofErr w:type="gramEnd"/>
+      <w:r>
+        <w:rPr>
+          <w:rFonts w:ascii="Arial" w:hAnsi="Arial" w:cs="Arial"/>
+          <w:sz w:val="24"/>
+          <w:szCs w:val="24"/>
+          <w:shd w:val="clear" w:color="auto" w:fill="FFFFFF"/>
+        </w:rPr>
+        <w:t xml:space="preserve"> alumni </w:t>
       </w:r>
       <w:r>
         <w:rPr>
@@ -4528,7 +4820,67 @@
           <w:szCs w:val="24"/>
           <w:shd w:val="clear" w:color="auto" w:fill="FFFFFF"/>
         </w:rPr>
-        <w:t>According to Setyaningsih, R., Hustinawaty, Abdullah, &amp; Prihantoro, E. (2022), the study aimed to improve higher education management. The university's Alumni Bureau requiring effective communication management. The study identified a communication management model comprising adjustment, communication planning, action, and evaluation at boarding university. It somehow related to the researchers’ system because it aims to enhance how universities interact with alumni and manage the information. The researchers seek to make tracer studies more effective in engaging alumni</w:t>
+        <w:t xml:space="preserve">According to </w:t>
+      </w:r>
+      <w:proofErr w:type="spellStart"/>
+      <w:r>
+        <w:rPr>
+          <w:rFonts w:ascii="Arial" w:hAnsi="Arial" w:cs="Arial"/>
+          <w:sz w:val="24"/>
+          <w:szCs w:val="24"/>
+          <w:shd w:val="clear" w:color="auto" w:fill="FFFFFF"/>
+        </w:rPr>
+        <w:t>Setyaningsih</w:t>
+      </w:r>
+      <w:proofErr w:type="spellEnd"/>
+      <w:r>
+        <w:rPr>
+          <w:rFonts w:ascii="Arial" w:hAnsi="Arial" w:cs="Arial"/>
+          <w:sz w:val="24"/>
+          <w:szCs w:val="24"/>
+          <w:shd w:val="clear" w:color="auto" w:fill="FFFFFF"/>
+        </w:rPr>
+        <w:t xml:space="preserve">, R., </w:t>
+      </w:r>
+      <w:proofErr w:type="spellStart"/>
+      <w:r>
+        <w:rPr>
+          <w:rFonts w:ascii="Arial" w:hAnsi="Arial" w:cs="Arial"/>
+          <w:sz w:val="24"/>
+          <w:szCs w:val="24"/>
+          <w:shd w:val="clear" w:color="auto" w:fill="FFFFFF"/>
+        </w:rPr>
+        <w:t>Hustinawaty</w:t>
+      </w:r>
+      <w:proofErr w:type="spellEnd"/>
+      <w:r>
+        <w:rPr>
+          <w:rFonts w:ascii="Arial" w:hAnsi="Arial" w:cs="Arial"/>
+          <w:sz w:val="24"/>
+          <w:szCs w:val="24"/>
+          <w:shd w:val="clear" w:color="auto" w:fill="FFFFFF"/>
+        </w:rPr>
+        <w:t xml:space="preserve">, Abdullah, &amp; </w:t>
+      </w:r>
+      <w:proofErr w:type="spellStart"/>
+      <w:r>
+        <w:rPr>
+          <w:rFonts w:ascii="Arial" w:hAnsi="Arial" w:cs="Arial"/>
+          <w:sz w:val="24"/>
+          <w:szCs w:val="24"/>
+          <w:shd w:val="clear" w:color="auto" w:fill="FFFFFF"/>
+        </w:rPr>
+        <w:t>Prihantoro</w:t>
+      </w:r>
+      <w:proofErr w:type="spellEnd"/>
+      <w:r>
+        <w:rPr>
+          <w:rFonts w:ascii="Arial" w:hAnsi="Arial" w:cs="Arial"/>
+          <w:sz w:val="24"/>
+          <w:szCs w:val="24"/>
+          <w:shd w:val="clear" w:color="auto" w:fill="FFFFFF"/>
+        </w:rPr>
+        <w:t>, E. (2022), the study aimed to improve higher education management. The university's Alumni Bureau requiring effective communication management. The study identified a communication management model comprising adjustment, communication planning, action, and evaluation at boarding university. It somehow related to the researchers’ system because it aims to enhance how universities interact with alumni and manage the information. The researchers seek to make tracer studies more effective in engaging alumni</w:t>
       </w:r>
       <w:r>
         <w:rPr>
@@ -4655,7 +5007,43 @@
           <w:sz w:val="24"/>
           <w:szCs w:val="24"/>
         </w:rPr>
-        <w:t xml:space="preserve">According to Julianto Sampun (2022), </w:t>
+        <w:t xml:space="preserve">According to </w:t>
+      </w:r>
+      <w:proofErr w:type="spellStart"/>
+      <w:r>
+        <w:rPr>
+          <w:rFonts w:ascii="Arial" w:hAnsi="Arial" w:cs="Arial"/>
+          <w:sz w:val="24"/>
+          <w:szCs w:val="24"/>
+        </w:rPr>
+        <w:t>Julianto</w:t>
+      </w:r>
+      <w:proofErr w:type="spellEnd"/>
+      <w:r>
+        <w:rPr>
+          <w:rFonts w:ascii="Arial" w:hAnsi="Arial" w:cs="Arial"/>
+          <w:sz w:val="24"/>
+          <w:szCs w:val="24"/>
+        </w:rPr>
+        <w:t xml:space="preserve"> </w:t>
+      </w:r>
+      <w:proofErr w:type="spellStart"/>
+      <w:r>
+        <w:rPr>
+          <w:rFonts w:ascii="Arial" w:hAnsi="Arial" w:cs="Arial"/>
+          <w:sz w:val="24"/>
+          <w:szCs w:val="24"/>
+        </w:rPr>
+        <w:t>Sampun</w:t>
+      </w:r>
+      <w:proofErr w:type="spellEnd"/>
+      <w:r>
+        <w:rPr>
+          <w:rFonts w:ascii="Arial" w:hAnsi="Arial" w:cs="Arial"/>
+          <w:sz w:val="24"/>
+          <w:szCs w:val="24"/>
+        </w:rPr>
+        <w:t xml:space="preserve"> (2022), </w:t>
       </w:r>
       <w:r>
         <w:rPr>
@@ -4664,7 +5052,67 @@
           <w:szCs w:val="24"/>
           <w:shd w:val="clear" w:color="auto" w:fill="FFFFFF"/>
         </w:rPr>
-        <w:t xml:space="preserve">the study conducted at the State University of Surabaya aims to identify and understand the satisfaction levels of graduates who participated in the PPG program from 2018 to 2020. By using interviews and questionnaires which is manual methods to collect a data from PPG graduates in the Madiun, Ngawi, and Magetan areas, as well as from the principals of schools where these graduates teach. </w:t>
+        <w:t xml:space="preserve">the study conducted at the State University of Surabaya aims to identify and understand the satisfaction levels of graduates who participated in the PPG program from 2018 to 2020. By using interviews and questionnaires which is manual methods to collect a data from PPG graduates in the </w:t>
+      </w:r>
+      <w:proofErr w:type="spellStart"/>
+      <w:r>
+        <w:rPr>
+          <w:rFonts w:ascii="Arial" w:hAnsi="Arial" w:cs="Arial"/>
+          <w:sz w:val="24"/>
+          <w:szCs w:val="24"/>
+          <w:shd w:val="clear" w:color="auto" w:fill="FFFFFF"/>
+        </w:rPr>
+        <w:t>Madiun</w:t>
+      </w:r>
+      <w:proofErr w:type="spellEnd"/>
+      <w:r>
+        <w:rPr>
+          <w:rFonts w:ascii="Arial" w:hAnsi="Arial" w:cs="Arial"/>
+          <w:sz w:val="24"/>
+          <w:szCs w:val="24"/>
+          <w:shd w:val="clear" w:color="auto" w:fill="FFFFFF"/>
+        </w:rPr>
+        <w:t xml:space="preserve">, </w:t>
+      </w:r>
+      <w:proofErr w:type="spellStart"/>
+      <w:r>
+        <w:rPr>
+          <w:rFonts w:ascii="Arial" w:hAnsi="Arial" w:cs="Arial"/>
+          <w:sz w:val="24"/>
+          <w:szCs w:val="24"/>
+          <w:shd w:val="clear" w:color="auto" w:fill="FFFFFF"/>
+        </w:rPr>
+        <w:t>Ngawi</w:t>
+      </w:r>
+      <w:proofErr w:type="spellEnd"/>
+      <w:r>
+        <w:rPr>
+          <w:rFonts w:ascii="Arial" w:hAnsi="Arial" w:cs="Arial"/>
+          <w:sz w:val="24"/>
+          <w:szCs w:val="24"/>
+          <w:shd w:val="clear" w:color="auto" w:fill="FFFFFF"/>
+        </w:rPr>
+        <w:t xml:space="preserve">, and </w:t>
+      </w:r>
+      <w:proofErr w:type="spellStart"/>
+      <w:r>
+        <w:rPr>
+          <w:rFonts w:ascii="Arial" w:hAnsi="Arial" w:cs="Arial"/>
+          <w:sz w:val="24"/>
+          <w:szCs w:val="24"/>
+          <w:shd w:val="clear" w:color="auto" w:fill="FFFFFF"/>
+        </w:rPr>
+        <w:t>Magetan</w:t>
+      </w:r>
+      <w:proofErr w:type="spellEnd"/>
+      <w:r>
+        <w:rPr>
+          <w:rFonts w:ascii="Arial" w:hAnsi="Arial" w:cs="Arial"/>
+          <w:sz w:val="24"/>
+          <w:szCs w:val="24"/>
+          <w:shd w:val="clear" w:color="auto" w:fill="FFFFFF"/>
+        </w:rPr>
+        <w:t xml:space="preserve"> areas, as well as from the principals of schools where these graduates teach. </w:t>
       </w:r>
       <w:r>
         <w:rPr>
@@ -4763,8 +5211,22 @@
             <w:u w:val="none"/>
             <w:bdr w:val="none" w:sz="0" w:space="0" w:color="auto" w:frame="1"/>
           </w:rPr>
-          <w:t>Kathleen B. Solon-Villaneza</w:t>
+          <w:t>Kathleen B. Solon-</w:t>
         </w:r>
+        <w:proofErr w:type="spellStart"/>
+        <w:r>
+          <w:rPr>
+            <w:rStyle w:val="Hyperlink"/>
+            <w:rFonts w:ascii="Arial" w:hAnsi="Arial" w:cs="Arial"/>
+            <w:color w:val="auto"/>
+            <w:sz w:val="24"/>
+            <w:szCs w:val="24"/>
+            <w:u w:val="none"/>
+            <w:bdr w:val="none" w:sz="0" w:space="0" w:color="auto" w:frame="1"/>
+          </w:rPr>
+          <w:t>Villaneza</w:t>
+        </w:r>
+        <w:proofErr w:type="spellEnd"/>
       </w:hyperlink>
       <w:r>
         <w:rPr>
@@ -4792,7 +5254,51 @@
           <w:szCs w:val="24"/>
           <w:shd w:val="clear" w:color="auto" w:fill="FFFFFF"/>
         </w:rPr>
-        <w:t xml:space="preserve">Tayco, R. O., Supat, P. S., &amp; Estrop, C. P. (2022), </w:t>
+        <w:t xml:space="preserve">Tayco, R. O., </w:t>
+      </w:r>
+      <w:proofErr w:type="spellStart"/>
+      <w:r>
+        <w:rPr>
+          <w:rFonts w:ascii="Arial" w:eastAsia="Times New Roman" w:hAnsi="Arial" w:cs="Arial"/>
+          <w:spacing w:val="-2"/>
+          <w:sz w:val="24"/>
+          <w:szCs w:val="24"/>
+          <w:shd w:val="clear" w:color="auto" w:fill="FFFFFF"/>
+        </w:rPr>
+        <w:t>Supat</w:t>
+      </w:r>
+      <w:proofErr w:type="spellEnd"/>
+      <w:r>
+        <w:rPr>
+          <w:rFonts w:ascii="Arial" w:eastAsia="Times New Roman" w:hAnsi="Arial" w:cs="Arial"/>
+          <w:spacing w:val="-2"/>
+          <w:sz w:val="24"/>
+          <w:szCs w:val="24"/>
+          <w:shd w:val="clear" w:color="auto" w:fill="FFFFFF"/>
+        </w:rPr>
+        <w:t xml:space="preserve">, P. S., &amp; </w:t>
+      </w:r>
+      <w:proofErr w:type="spellStart"/>
+      <w:r>
+        <w:rPr>
+          <w:rFonts w:ascii="Arial" w:eastAsia="Times New Roman" w:hAnsi="Arial" w:cs="Arial"/>
+          <w:spacing w:val="-2"/>
+          <w:sz w:val="24"/>
+          <w:szCs w:val="24"/>
+          <w:shd w:val="clear" w:color="auto" w:fill="FFFFFF"/>
+        </w:rPr>
+        <w:t>Estrop</w:t>
+      </w:r>
+      <w:proofErr w:type="spellEnd"/>
+      <w:r>
+        <w:rPr>
+          <w:rFonts w:ascii="Arial" w:eastAsia="Times New Roman" w:hAnsi="Arial" w:cs="Arial"/>
+          <w:spacing w:val="-2"/>
+          <w:sz w:val="24"/>
+          <w:szCs w:val="24"/>
+          <w:shd w:val="clear" w:color="auto" w:fill="FFFFFF"/>
+        </w:rPr>
+        <w:t xml:space="preserve">, C. P. (2022), </w:t>
       </w:r>
       <w:r>
         <w:rPr>
@@ -4899,7 +5405,25 @@
           <w:sz w:val="24"/>
           <w:szCs w:val="24"/>
         </w:rPr>
-        <w:t xml:space="preserve"> It also supported in this literature by Pentang et al., (2022), the results found out that many were being employable with their related courses. The researcher’s </w:t>
+        <w:t xml:space="preserve"> It also supported in this literature by </w:t>
+      </w:r>
+      <w:proofErr w:type="spellStart"/>
+      <w:r>
+        <w:rPr>
+          <w:rFonts w:ascii="Arial" w:hAnsi="Arial" w:cs="Arial"/>
+          <w:sz w:val="24"/>
+          <w:szCs w:val="24"/>
+        </w:rPr>
+        <w:t>Pentang</w:t>
+      </w:r>
+      <w:proofErr w:type="spellEnd"/>
+      <w:r>
+        <w:rPr>
+          <w:rFonts w:ascii="Arial" w:hAnsi="Arial" w:cs="Arial"/>
+          <w:sz w:val="24"/>
+          <w:szCs w:val="24"/>
+        </w:rPr>
+        <w:t xml:space="preserve"> et al., (2022), the results found out that many were being employable with their related courses. The researcher’s </w:t>
       </w:r>
       <w:r>
         <w:rPr>
@@ -5053,7 +5577,25 @@
           <w:sz w:val="24"/>
           <w:szCs w:val="24"/>
         </w:rPr>
-        <w:t xml:space="preserve">According to Grace L. Lopena &amp; Dennis V. Madrigal (March 26, 2023), in this literature, the presented study evaluates the success of degree programs in business management by examining the employment performance of its graduates, as they provide and uphold the satisfaction of the school. </w:t>
+        <w:t xml:space="preserve">According to Grace L. </w:t>
+      </w:r>
+      <w:proofErr w:type="spellStart"/>
+      <w:r>
+        <w:rPr>
+          <w:rFonts w:ascii="Arial" w:hAnsi="Arial" w:cs="Arial"/>
+          <w:sz w:val="24"/>
+          <w:szCs w:val="24"/>
+        </w:rPr>
+        <w:t>Lopena</w:t>
+      </w:r>
+      <w:proofErr w:type="spellEnd"/>
+      <w:r>
+        <w:rPr>
+          <w:rFonts w:ascii="Arial" w:hAnsi="Arial" w:cs="Arial"/>
+          <w:sz w:val="24"/>
+          <w:szCs w:val="24"/>
+        </w:rPr>
+        <w:t xml:space="preserve"> &amp; Dennis V. Madrigal (March 26, 2023), in this literature, the presented study evaluates the success of degree programs in business management by examining the employment performance of its graduates, as they provide and uphold the satisfaction of the school. </w:t>
       </w:r>
       <w:r>
         <w:rPr>
@@ -5180,7 +5722,61 @@
           <w:sz w:val="24"/>
           <w:szCs w:val="24"/>
         </w:rPr>
-        <w:t>According to Penera, L.K., T., Beduya, N.L., Mantos, T.L. &amp; Gulbe, I.L. (2021), in this literature, the findings indicate the majority graduates of Cebu Technological University-Daanbantayan Campus are employed with permanent status. The researchers learned how important the</w:t>
+        <w:t xml:space="preserve">According to Penera, L.K., T., </w:t>
+      </w:r>
+      <w:proofErr w:type="spellStart"/>
+      <w:r>
+        <w:rPr>
+          <w:rFonts w:ascii="Arial" w:hAnsi="Arial" w:cs="Arial"/>
+          <w:sz w:val="24"/>
+          <w:szCs w:val="24"/>
+        </w:rPr>
+        <w:t>Beduya</w:t>
+      </w:r>
+      <w:proofErr w:type="spellEnd"/>
+      <w:r>
+        <w:rPr>
+          <w:rFonts w:ascii="Arial" w:hAnsi="Arial" w:cs="Arial"/>
+          <w:sz w:val="24"/>
+          <w:szCs w:val="24"/>
+        </w:rPr>
+        <w:t xml:space="preserve">, N.L., Mantos, T.L. &amp; </w:t>
+      </w:r>
+      <w:proofErr w:type="spellStart"/>
+      <w:r>
+        <w:rPr>
+          <w:rFonts w:ascii="Arial" w:hAnsi="Arial" w:cs="Arial"/>
+          <w:sz w:val="24"/>
+          <w:szCs w:val="24"/>
+        </w:rPr>
+        <w:t>Gulbe</w:t>
+      </w:r>
+      <w:proofErr w:type="spellEnd"/>
+      <w:r>
+        <w:rPr>
+          <w:rFonts w:ascii="Arial" w:hAnsi="Arial" w:cs="Arial"/>
+          <w:sz w:val="24"/>
+          <w:szCs w:val="24"/>
+        </w:rPr>
+        <w:t>, I.L. (2021), in this literature, the findings indicate the majority graduates of Cebu Technological University-</w:t>
+      </w:r>
+      <w:proofErr w:type="spellStart"/>
+      <w:r>
+        <w:rPr>
+          <w:rFonts w:ascii="Arial" w:hAnsi="Arial" w:cs="Arial"/>
+          <w:sz w:val="24"/>
+          <w:szCs w:val="24"/>
+        </w:rPr>
+        <w:t>Daanbantayan</w:t>
+      </w:r>
+      <w:proofErr w:type="spellEnd"/>
+      <w:r>
+        <w:rPr>
+          <w:rFonts w:ascii="Arial" w:hAnsi="Arial" w:cs="Arial"/>
+          <w:sz w:val="24"/>
+          <w:szCs w:val="24"/>
+        </w:rPr>
+        <w:t xml:space="preserve"> Campus are employed with permanent status. The researchers learned how important the</w:t>
       </w:r>
       <w:r>
         <w:rPr>
@@ -5415,7 +6011,21 @@
         <w:rPr>
           <w:rFonts w:ascii="Arial" w:hAnsi="Arial" w:cs="Arial"/>
         </w:rPr>
-        <w:t>According to the MihirJayavant (2018), Alumni Tracking System is an online-based application that helps to enhance the tracking of college graduates and provides alumni data to college faculties. It aims at developing a mobile application and web portal which will be useful for the college to monitor the alumni's and for the alumni to update their current status and get notified about the college activities which also stated by Bista B. et al., (2021), the alumni portal and tracking system integrates and manages alumni data, providing a portal for alumni to update their information. Both systems are enhancing alumni engagement, improves data management, and aids in understanding alumni trajectories. In relation, the proponent system aims to have an alumni engagement that provides a</w:t>
+        <w:t xml:space="preserve">According to the </w:t>
+      </w:r>
+      <w:proofErr w:type="spellStart"/>
+      <w:r>
+        <w:rPr>
+          <w:rFonts w:ascii="Arial" w:hAnsi="Arial" w:cs="Arial"/>
+        </w:rPr>
+        <w:t>MihirJayavant</w:t>
+      </w:r>
+      <w:proofErr w:type="spellEnd"/>
+      <w:r>
+        <w:rPr>
+          <w:rFonts w:ascii="Arial" w:hAnsi="Arial" w:cs="Arial"/>
+        </w:rPr>
+        <w:t xml:space="preserve"> (2018), Alumni Tracking System is an online-based application that helps to enhance the tracking of college graduates and provides alumni data to college faculties. It aims at developing a mobile application and web portal which will be useful for the college to monitor the alumni's and for the alumni to update their current status and get notified about the college activities which also stated by Bista B. et al., (2021), the alumni portal and tracking system integrates and manages alumni data, providing a portal for alumni to update their information. Both systems are enhancing alumni engagement, improves data management, and aids in understanding alumni trajectories. In relation, the proponent system aims to have an alumni engagement that provides a</w:t>
       </w:r>
       <w:r>
         <w:rPr>
@@ -5540,7 +6150,47 @@
           <w:sz w:val="24"/>
           <w:szCs w:val="24"/>
         </w:rPr>
-        <w:t>According Sadi, S., Rachmawati, D. L., &amp; Khannan, M. S. A. (2015).</w:t>
+        <w:t xml:space="preserve">According Sadi, S., </w:t>
+      </w:r>
+      <w:proofErr w:type="spellStart"/>
+      <w:r>
+        <w:rPr>
+          <w:rFonts w:ascii="Arial" w:eastAsia="Times New Roman" w:hAnsi="Arial" w:cs="Arial"/>
+          <w:kern w:val="36"/>
+          <w:sz w:val="24"/>
+          <w:szCs w:val="24"/>
+        </w:rPr>
+        <w:t>Rachmawati</w:t>
+      </w:r>
+      <w:proofErr w:type="spellEnd"/>
+      <w:r>
+        <w:rPr>
+          <w:rFonts w:ascii="Arial" w:eastAsia="Times New Roman" w:hAnsi="Arial" w:cs="Arial"/>
+          <w:kern w:val="36"/>
+          <w:sz w:val="24"/>
+          <w:szCs w:val="24"/>
+        </w:rPr>
+        <w:t xml:space="preserve">, D. L., &amp; </w:t>
+      </w:r>
+      <w:proofErr w:type="spellStart"/>
+      <w:r>
+        <w:rPr>
+          <w:rFonts w:ascii="Arial" w:eastAsia="Times New Roman" w:hAnsi="Arial" w:cs="Arial"/>
+          <w:kern w:val="36"/>
+          <w:sz w:val="24"/>
+          <w:szCs w:val="24"/>
+        </w:rPr>
+        <w:t>Khannan</w:t>
+      </w:r>
+      <w:proofErr w:type="spellEnd"/>
+      <w:r>
+        <w:rPr>
+          <w:rFonts w:ascii="Arial" w:eastAsia="Times New Roman" w:hAnsi="Arial" w:cs="Arial"/>
+          <w:kern w:val="36"/>
+          <w:sz w:val="24"/>
+          <w:szCs w:val="24"/>
+        </w:rPr>
+        <w:t>, M. S. A. (2015).</w:t>
       </w:r>
       <w:r>
         <w:rPr>
@@ -5559,7 +6209,51 @@
           <w:szCs w:val="24"/>
           <w:shd w:val="clear" w:color="auto" w:fill="FFFFFF"/>
         </w:rPr>
-        <w:t xml:space="preserve"> Sadi, S., Rachmawati, D. L., &amp; Khannan, M. S. A. (2015)</w:t>
+        <w:t xml:space="preserve"> Sadi, S., </w:t>
+      </w:r>
+      <w:proofErr w:type="spellStart"/>
+      <w:r>
+        <w:rPr>
+          <w:rStyle w:val="personname"/>
+          <w:rFonts w:ascii="Arial" w:hAnsi="Arial" w:cs="Arial"/>
+          <w:sz w:val="24"/>
+          <w:szCs w:val="24"/>
+          <w:shd w:val="clear" w:color="auto" w:fill="FFFFFF"/>
+        </w:rPr>
+        <w:t>Rachmawati</w:t>
+      </w:r>
+      <w:proofErr w:type="spellEnd"/>
+      <w:r>
+        <w:rPr>
+          <w:rStyle w:val="personname"/>
+          <w:rFonts w:ascii="Arial" w:hAnsi="Arial" w:cs="Arial"/>
+          <w:sz w:val="24"/>
+          <w:szCs w:val="24"/>
+          <w:shd w:val="clear" w:color="auto" w:fill="FFFFFF"/>
+        </w:rPr>
+        <w:t xml:space="preserve">, D. L., &amp; </w:t>
+      </w:r>
+      <w:proofErr w:type="spellStart"/>
+      <w:r>
+        <w:rPr>
+          <w:rStyle w:val="personname"/>
+          <w:rFonts w:ascii="Arial" w:hAnsi="Arial" w:cs="Arial"/>
+          <w:sz w:val="24"/>
+          <w:szCs w:val="24"/>
+          <w:shd w:val="clear" w:color="auto" w:fill="FFFFFF"/>
+        </w:rPr>
+        <w:t>Khannan</w:t>
+      </w:r>
+      <w:proofErr w:type="spellEnd"/>
+      <w:r>
+        <w:rPr>
+          <w:rStyle w:val="personname"/>
+          <w:rFonts w:ascii="Arial" w:hAnsi="Arial" w:cs="Arial"/>
+          <w:sz w:val="24"/>
+          <w:szCs w:val="24"/>
+          <w:shd w:val="clear" w:color="auto" w:fill="FFFFFF"/>
+        </w:rPr>
+        <w:t>, M. S. A. (2015)</w:t>
       </w:r>
       <w:r>
         <w:rPr>
@@ -5656,7 +6350,25 @@
           <w:sz w:val="24"/>
           <w:szCs w:val="24"/>
         </w:rPr>
-        <w:t xml:space="preserve">According to the Miftahul Khair (2016), this system efficiently collects and organizes alumni data, facilitating better information dissemination to alumni, current students, and faculty members. It serves as a communication, providing useful information to its users and tracking the career progress and employment status of alumni. Similarly, Sucipto, S., </w:t>
+        <w:t xml:space="preserve">According to the </w:t>
+      </w:r>
+      <w:proofErr w:type="spellStart"/>
+      <w:r>
+        <w:rPr>
+          <w:rFonts w:ascii="Arial" w:hAnsi="Arial" w:cs="Arial"/>
+          <w:sz w:val="24"/>
+          <w:szCs w:val="24"/>
+        </w:rPr>
+        <w:t>Miftahul</w:t>
+      </w:r>
+      <w:proofErr w:type="spellEnd"/>
+      <w:r>
+        <w:rPr>
+          <w:rFonts w:ascii="Arial" w:hAnsi="Arial" w:cs="Arial"/>
+          <w:sz w:val="24"/>
+          <w:szCs w:val="24"/>
+        </w:rPr>
+        <w:t xml:space="preserve"> Khair (2016), this system efficiently collects and organizes alumni data, facilitating better information dissemination to alumni, current students, and faculty members. It serves as a communication, providing useful information to its users and tracking the career progress and employment status of alumni. Similarly, Sucipto, S., </w:t>
       </w:r>
       <w:r>
         <w:rPr>
@@ -5690,7 +6402,27 @@
           <w:szCs w:val="24"/>
           <w:bdr w:val="none" w:sz="0" w:space="0" w:color="auto" w:frame="1"/>
         </w:rPr>
-        <w:t>P W Yunanto </w:t>
+        <w:t xml:space="preserve">P W </w:t>
+      </w:r>
+      <w:proofErr w:type="spellStart"/>
+      <w:r>
+        <w:rPr>
+          <w:rFonts w:ascii="Arial" w:hAnsi="Arial" w:cs="Arial"/>
+          <w:sz w:val="24"/>
+          <w:szCs w:val="24"/>
+          <w:bdr w:val="none" w:sz="0" w:space="0" w:color="auto" w:frame="1"/>
+        </w:rPr>
+        <w:t>Yunanto</w:t>
+      </w:r>
+      <w:proofErr w:type="spellEnd"/>
+      <w:r>
+        <w:rPr>
+          <w:rFonts w:ascii="Arial" w:hAnsi="Arial" w:cs="Arial"/>
+          <w:sz w:val="24"/>
+          <w:szCs w:val="24"/>
+          <w:bdr w:val="none" w:sz="0" w:space="0" w:color="auto" w:frame="1"/>
+        </w:rPr>
+        <w:t> </w:t>
       </w:r>
       <w:r>
         <w:rPr>
@@ -6023,7 +6755,23 @@
           <w:rFonts w:ascii="Arial" w:eastAsia="SimSun" w:hAnsi="Arial" w:cs="Arial"/>
           <w:shd w:val="clear" w:color="auto" w:fill="FFFFFF"/>
         </w:rPr>
-        <w:t xml:space="preserve">According to Aramil, J. A., et al., (2015), </w:t>
+        <w:t xml:space="preserve">According to </w:t>
+      </w:r>
+      <w:proofErr w:type="spellStart"/>
+      <w:r>
+        <w:rPr>
+          <w:rFonts w:ascii="Arial" w:eastAsia="SimSun" w:hAnsi="Arial" w:cs="Arial"/>
+          <w:shd w:val="clear" w:color="auto" w:fill="FFFFFF"/>
+        </w:rPr>
+        <w:t>Aramil</w:t>
+      </w:r>
+      <w:proofErr w:type="spellEnd"/>
+      <w:r>
+        <w:rPr>
+          <w:rFonts w:ascii="Arial" w:eastAsia="SimSun" w:hAnsi="Arial" w:cs="Arial"/>
+          <w:shd w:val="clear" w:color="auto" w:fill="FFFFFF"/>
+        </w:rPr>
+        <w:t xml:space="preserve">, J. A., et al., (2015), </w:t>
       </w:r>
       <w:r>
         <w:rPr>
@@ -6102,7 +6850,43 @@
           <w:sz w:val="24"/>
           <w:szCs w:val="24"/>
         </w:rPr>
-        <w:t xml:space="preserve">According to Arbaja, J. S., Sarmiento, J. R., &amp; Bausa, M. E. (2023), this system helps the institution effectively track, manage, and analyze alumni data, ultimately contributing to better educational strategies and outcomes. To trace the ACI alumni employment status, work alignment, and job whereabouts, as well as collect a high rate of data collection from the alumni utilizing an internet-based </w:t>
+        <w:t xml:space="preserve">According to </w:t>
+      </w:r>
+      <w:proofErr w:type="spellStart"/>
+      <w:r>
+        <w:rPr>
+          <w:rFonts w:ascii="Arial" w:hAnsi="Arial" w:cs="Arial"/>
+          <w:sz w:val="24"/>
+          <w:szCs w:val="24"/>
+        </w:rPr>
+        <w:t>Arbaja</w:t>
+      </w:r>
+      <w:proofErr w:type="spellEnd"/>
+      <w:r>
+        <w:rPr>
+          <w:rFonts w:ascii="Arial" w:hAnsi="Arial" w:cs="Arial"/>
+          <w:sz w:val="24"/>
+          <w:szCs w:val="24"/>
+        </w:rPr>
+        <w:t xml:space="preserve">, J. S., Sarmiento, J. R., &amp; </w:t>
+      </w:r>
+      <w:proofErr w:type="spellStart"/>
+      <w:r>
+        <w:rPr>
+          <w:rFonts w:ascii="Arial" w:hAnsi="Arial" w:cs="Arial"/>
+          <w:sz w:val="24"/>
+          <w:szCs w:val="24"/>
+        </w:rPr>
+        <w:t>Bausa</w:t>
+      </w:r>
+      <w:proofErr w:type="spellEnd"/>
+      <w:r>
+        <w:rPr>
+          <w:rFonts w:ascii="Arial" w:hAnsi="Arial" w:cs="Arial"/>
+          <w:sz w:val="24"/>
+          <w:szCs w:val="24"/>
+        </w:rPr>
+        <w:t xml:space="preserve">, M. E. (2023), this system helps the institution effectively track, manage, and analyze alumni data, ultimately contributing to better educational strategies and outcomes. To trace the ACI alumni employment status, work alignment, and job whereabouts, as well as collect a high rate of data collection from the alumni utilizing an internet-based </w:t>
       </w:r>
       <w:r>
         <w:rPr>
@@ -6225,7 +7009,27 @@
           <w:szCs w:val="24"/>
           <w:shd w:val="clear" w:color="auto" w:fill="FFFFFF"/>
         </w:rPr>
-        <w:t xml:space="preserve">According to Etcuban, J. O. &amp; Durano, D. S. (2015), databases for alumni are vital to every learning institution. The data and information are needed by the school to communicate, verify, archive and research the alumni. The study aimed to design and develop an alumni database of the University of Cebu that would provide solutions to problems in tracing alumni. The proposed system would enable users to register as well as generate information for the purpose of tracing the whereabouts of the alumni. This system managing alumni information and </w:t>
+        <w:t xml:space="preserve">According to </w:t>
+      </w:r>
+      <w:proofErr w:type="spellStart"/>
+      <w:r>
+        <w:rPr>
+          <w:rFonts w:ascii="Arial" w:hAnsi="Arial" w:cs="Arial"/>
+          <w:sz w:val="24"/>
+          <w:szCs w:val="24"/>
+          <w:shd w:val="clear" w:color="auto" w:fill="FFFFFF"/>
+        </w:rPr>
+        <w:t>Etcuban</w:t>
+      </w:r>
+      <w:proofErr w:type="spellEnd"/>
+      <w:r>
+        <w:rPr>
+          <w:rFonts w:ascii="Arial" w:hAnsi="Arial" w:cs="Arial"/>
+          <w:sz w:val="24"/>
+          <w:szCs w:val="24"/>
+          <w:shd w:val="clear" w:color="auto" w:fill="FFFFFF"/>
+        </w:rPr>
+        <w:t xml:space="preserve">, J. O. &amp; Durano, D. S. (2015), databases for alumni are vital to every learning institution. The data and information are needed by the school to communicate, verify, archive and research the alumni. The study aimed to design and develop an alumni database of the University of Cebu that would provide solutions to problems in tracing alumni. The proposed system would enable users to register as well as generate information for the purpose of tracing the whereabouts of the alumni. This system managing alumni information and </w:t>
       </w:r>
       <w:r>
         <w:rPr>
@@ -6597,6 +7401,7 @@
         </w:rPr>
         <w:t xml:space="preserve">aims to provide a centralized platform. This system is used to enhance student monitoring which also related to the system of </w:t>
       </w:r>
+      <w:proofErr w:type="spellStart"/>
       <w:r>
         <w:rPr>
           <w:rFonts w:ascii="Arial" w:hAnsi="Arial" w:cs="Arial"/>
@@ -6604,7 +7409,17 @@
           <w:szCs w:val="24"/>
           <w:shd w:val="clear" w:color="auto" w:fill="FFFFFF"/>
         </w:rPr>
-        <w:t xml:space="preserve">Borlio et al., (2015), </w:t>
+        <w:t>Borlio</w:t>
+      </w:r>
+      <w:proofErr w:type="spellEnd"/>
+      <w:r>
+        <w:rPr>
+          <w:rFonts w:ascii="Arial" w:hAnsi="Arial" w:cs="Arial"/>
+          <w:sz w:val="24"/>
+          <w:szCs w:val="24"/>
+          <w:shd w:val="clear" w:color="auto" w:fill="FFFFFF"/>
+        </w:rPr>
+        <w:t xml:space="preserve"> et al., (2015), </w:t>
       </w:r>
       <w:r>
         <w:rPr>
@@ -6621,7 +7436,27 @@
           <w:szCs w:val="24"/>
           <w:shd w:val="clear" w:color="auto" w:fill="FFFFFF"/>
         </w:rPr>
-        <w:t xml:space="preserve">Capili-Kummer, M. G., &amp; Corpuz-Batuga, M. L. (2021) system, was developed to centralized a platform for alumni </w:t>
+        <w:t>Capili-Kummer, M. G., &amp; Corpuz-</w:t>
+      </w:r>
+      <w:proofErr w:type="spellStart"/>
+      <w:r>
+        <w:rPr>
+          <w:rFonts w:ascii="Arial" w:hAnsi="Arial" w:cs="Arial"/>
+          <w:sz w:val="24"/>
+          <w:szCs w:val="24"/>
+          <w:shd w:val="clear" w:color="auto" w:fill="FFFFFF"/>
+        </w:rPr>
+        <w:t>Batuga</w:t>
+      </w:r>
+      <w:proofErr w:type="spellEnd"/>
+      <w:r>
+        <w:rPr>
+          <w:rFonts w:ascii="Arial" w:hAnsi="Arial" w:cs="Arial"/>
+          <w:sz w:val="24"/>
+          <w:szCs w:val="24"/>
+          <w:shd w:val="clear" w:color="auto" w:fill="FFFFFF"/>
+        </w:rPr>
+        <w:t xml:space="preserve">, M. L. (2021) system, was developed to centralized a platform for alumni </w:t>
       </w:r>
       <w:r>
         <w:rPr>
@@ -7432,7 +8267,19 @@
           <w:shd w:val="clear" w:color="auto" w:fill="FFFFFF"/>
           <w:lang w:eastAsia="en-PH"/>
         </w:rPr>
-        <w:t>It aims to create a system that not only meets functional requirements but also delivers an intuitive and visually appealing user experience for the Alumni Tracer Management System of Central Philippine State University.</w:t>
+        <w:t xml:space="preserve">It aims to create a system that not only meets functional </w:t>
+      </w:r>
+      <w:r>
+        <w:rPr>
+          <w:rFonts w:ascii="Arial" w:eastAsia="Times New Roman" w:hAnsi="Arial" w:cs="Arial"/>
+          <w:color w:val="1C1F23"/>
+          <w:sz w:val="24"/>
+          <w:szCs w:val="24"/>
+          <w:shd w:val="clear" w:color="auto" w:fill="FFFFFF"/>
+          <w:lang w:eastAsia="en-PH"/>
+        </w:rPr>
+        <w:lastRenderedPageBreak/>
+        <w:t>requirements but also delivers an intuitive and visually appealing user experience for the Alumni Tracer Management System of Central Philippine State University.</w:t>
       </w:r>
     </w:p>
     <w:p>
@@ -7458,7 +8305,6 @@
           <w:shd w:val="clear" w:color="auto" w:fill="FFFFFF"/>
           <w:lang w:eastAsia="en-PH"/>
         </w:rPr>
-        <w:lastRenderedPageBreak/>
         <w:t>Development phase.</w:t>
       </w:r>
       <w:r>
@@ -7492,7 +8338,140 @@
           <w:shd w:val="clear" w:color="auto" w:fill="FFFFFF"/>
           <w:lang w:eastAsia="en-PH"/>
         </w:rPr>
-        <w:t xml:space="preserve"> will begin developing the system using Vuejs(JavaScript framework), Tailwindcss, and primevue for the front-end, and Express js (Node. js framework) and Firebase for the backend. This phase marks the transition from design to the creation of a functional and interactive system.  Collectively, the combination of this technologies ensures a visually appealing and responsive front-end interface. </w:t>
+        <w:t xml:space="preserve"> will begin developing the system using </w:t>
+      </w:r>
+      <w:proofErr w:type="spellStart"/>
+      <w:proofErr w:type="gramStart"/>
+      <w:r>
+        <w:rPr>
+          <w:rFonts w:ascii="Arial" w:eastAsia="Times New Roman" w:hAnsi="Arial" w:cs="Arial"/>
+          <w:color w:val="1C1F23"/>
+          <w:sz w:val="24"/>
+          <w:szCs w:val="24"/>
+          <w:shd w:val="clear" w:color="auto" w:fill="FFFFFF"/>
+          <w:lang w:eastAsia="en-PH"/>
+        </w:rPr>
+        <w:t>Vuejs</w:t>
+      </w:r>
+      <w:proofErr w:type="spellEnd"/>
+      <w:r>
+        <w:rPr>
+          <w:rFonts w:ascii="Arial" w:eastAsia="Times New Roman" w:hAnsi="Arial" w:cs="Arial"/>
+          <w:color w:val="1C1F23"/>
+          <w:sz w:val="24"/>
+          <w:szCs w:val="24"/>
+          <w:shd w:val="clear" w:color="auto" w:fill="FFFFFF"/>
+          <w:lang w:eastAsia="en-PH"/>
+        </w:rPr>
+        <w:t>(</w:t>
+      </w:r>
+      <w:proofErr w:type="gramEnd"/>
+      <w:r>
+        <w:rPr>
+          <w:rFonts w:ascii="Arial" w:eastAsia="Times New Roman" w:hAnsi="Arial" w:cs="Arial"/>
+          <w:color w:val="1C1F23"/>
+          <w:sz w:val="24"/>
+          <w:szCs w:val="24"/>
+          <w:shd w:val="clear" w:color="auto" w:fill="FFFFFF"/>
+          <w:lang w:eastAsia="en-PH"/>
+        </w:rPr>
+        <w:t xml:space="preserve">JavaScript framework), </w:t>
+      </w:r>
+      <w:proofErr w:type="spellStart"/>
+      <w:r>
+        <w:rPr>
+          <w:rFonts w:ascii="Arial" w:eastAsia="Times New Roman" w:hAnsi="Arial" w:cs="Arial"/>
+          <w:color w:val="1C1F23"/>
+          <w:sz w:val="24"/>
+          <w:szCs w:val="24"/>
+          <w:shd w:val="clear" w:color="auto" w:fill="FFFFFF"/>
+          <w:lang w:eastAsia="en-PH"/>
+        </w:rPr>
+        <w:t>Tailwindcss</w:t>
+      </w:r>
+      <w:proofErr w:type="spellEnd"/>
+      <w:r>
+        <w:rPr>
+          <w:rFonts w:ascii="Arial" w:eastAsia="Times New Roman" w:hAnsi="Arial" w:cs="Arial"/>
+          <w:color w:val="1C1F23"/>
+          <w:sz w:val="24"/>
+          <w:szCs w:val="24"/>
+          <w:shd w:val="clear" w:color="auto" w:fill="FFFFFF"/>
+          <w:lang w:eastAsia="en-PH"/>
+        </w:rPr>
+        <w:t xml:space="preserve">, and </w:t>
+      </w:r>
+      <w:proofErr w:type="spellStart"/>
+      <w:r>
+        <w:rPr>
+          <w:rFonts w:ascii="Arial" w:eastAsia="Times New Roman" w:hAnsi="Arial" w:cs="Arial"/>
+          <w:color w:val="1C1F23"/>
+          <w:sz w:val="24"/>
+          <w:szCs w:val="24"/>
+          <w:shd w:val="clear" w:color="auto" w:fill="FFFFFF"/>
+          <w:lang w:eastAsia="en-PH"/>
+        </w:rPr>
+        <w:t>primevue</w:t>
+      </w:r>
+      <w:proofErr w:type="spellEnd"/>
+      <w:r>
+        <w:rPr>
+          <w:rFonts w:ascii="Arial" w:eastAsia="Times New Roman" w:hAnsi="Arial" w:cs="Arial"/>
+          <w:color w:val="1C1F23"/>
+          <w:sz w:val="24"/>
+          <w:szCs w:val="24"/>
+          <w:shd w:val="clear" w:color="auto" w:fill="FFFFFF"/>
+          <w:lang w:eastAsia="en-PH"/>
+        </w:rPr>
+        <w:t xml:space="preserve"> for the front-end, and Express </w:t>
+      </w:r>
+      <w:proofErr w:type="spellStart"/>
+      <w:r>
+        <w:rPr>
+          <w:rFonts w:ascii="Arial" w:eastAsia="Times New Roman" w:hAnsi="Arial" w:cs="Arial"/>
+          <w:color w:val="1C1F23"/>
+          <w:sz w:val="24"/>
+          <w:szCs w:val="24"/>
+          <w:shd w:val="clear" w:color="auto" w:fill="FFFFFF"/>
+          <w:lang w:eastAsia="en-PH"/>
+        </w:rPr>
+        <w:t>js</w:t>
+      </w:r>
+      <w:proofErr w:type="spellEnd"/>
+      <w:r>
+        <w:rPr>
+          <w:rFonts w:ascii="Arial" w:eastAsia="Times New Roman" w:hAnsi="Arial" w:cs="Arial"/>
+          <w:color w:val="1C1F23"/>
+          <w:sz w:val="24"/>
+          <w:szCs w:val="24"/>
+          <w:shd w:val="clear" w:color="auto" w:fill="FFFFFF"/>
+          <w:lang w:eastAsia="en-PH"/>
+        </w:rPr>
+        <w:t xml:space="preserve"> (Node. </w:t>
+      </w:r>
+      <w:proofErr w:type="spellStart"/>
+      <w:r>
+        <w:rPr>
+          <w:rFonts w:ascii="Arial" w:eastAsia="Times New Roman" w:hAnsi="Arial" w:cs="Arial"/>
+          <w:color w:val="1C1F23"/>
+          <w:sz w:val="24"/>
+          <w:szCs w:val="24"/>
+          <w:shd w:val="clear" w:color="auto" w:fill="FFFFFF"/>
+          <w:lang w:eastAsia="en-PH"/>
+        </w:rPr>
+        <w:t>js</w:t>
+      </w:r>
+      <w:proofErr w:type="spellEnd"/>
+      <w:r>
+        <w:rPr>
+          <w:rFonts w:ascii="Arial" w:eastAsia="Times New Roman" w:hAnsi="Arial" w:cs="Arial"/>
+          <w:color w:val="1C1F23"/>
+          <w:sz w:val="24"/>
+          <w:szCs w:val="24"/>
+          <w:shd w:val="clear" w:color="auto" w:fill="FFFFFF"/>
+          <w:lang w:eastAsia="en-PH"/>
+        </w:rPr>
+        <w:t xml:space="preserve"> framework) and Firebase for the backend. This phase marks the transition from design to the creation of a functional and interactive system.  Collectively, the combination of this technologies ensures a visually appealing and responsive front-end interface. </w:t>
       </w:r>
     </w:p>
     <w:p>
@@ -7555,7 +8534,7 @@
           <w:spacing w:val="-2"/>
         </w:rPr>
         <w:tab/>
-        <w:t xml:space="preserve">It also focuses on the review of specific functions and errors to ensure the system functions optimally. Developers can look at the system functions with regard to identifying and fixing issues with the system before the system is released to the end-users. This review also needs to cover UI functions, security functions, and performance functions. The errors review also needs to include deployment errors, </w:t>
+        <w:t xml:space="preserve">It also focuses on the review of specific functions and errors to ensure the system functions optimally. Developers can look at the system functions with regard to identifying and fixing issues with the system before the system is released to the </w:t>
       </w:r>
       <w:r>
         <w:rPr>
@@ -7564,7 +8543,7 @@
           <w:spacing w:val="-2"/>
         </w:rPr>
         <w:lastRenderedPageBreak/>
-        <w:t>compatibility errors, and logical errors to ensure that the system is stable and secure.</w:t>
+        <w:t>end-users. This review also needs to cover UI functions, security functions, and performance functions. The errors review also needs to include deployment errors, compatibility errors, and logical errors to ensure that the system is stable and secure.</w:t>
       </w:r>
     </w:p>
     <w:p>
@@ -7961,7 +8940,6 @@
           <w:sz w:val="24"/>
           <w:szCs w:val="24"/>
         </w:rPr>
-        <w:lastRenderedPageBreak/>
         <w:t>Functional Requirements</w:t>
       </w:r>
     </w:p>
@@ -8096,7 +9074,16 @@
           <w:sz w:val="24"/>
           <w:szCs w:val="24"/>
         </w:rPr>
-        <w:t xml:space="preserve"> Reports</w:t>
+        <w:t xml:space="preserve"> </w:t>
+      </w:r>
+      <w:r>
+        <w:rPr>
+          <w:rFonts w:ascii="Arial" w:hAnsi="Arial" w:cs="Arial"/>
+          <w:bCs/>
+          <w:sz w:val="24"/>
+          <w:szCs w:val="24"/>
+        </w:rPr>
+        <w:t>Personnel information</w:t>
       </w:r>
     </w:p>
     <w:p>
@@ -8436,7 +9423,6 @@
           <w:sz w:val="24"/>
           <w:szCs w:val="24"/>
         </w:rPr>
-        <w:lastRenderedPageBreak/>
         <w:t>Non-functional Requirements</w:t>
       </w:r>
       <w:r>
@@ -8869,6 +9855,7 @@
           <w:sz w:val="24"/>
           <w:szCs w:val="24"/>
         </w:rPr>
+        <w:lastRenderedPageBreak/>
         <w:t>Hours of operation</w:t>
       </w:r>
       <w:r>
@@ -9324,6 +10311,7 @@
           <w:sz w:val="24"/>
           <w:szCs w:val="24"/>
         </w:rPr>
+        <w:lastRenderedPageBreak/>
         <w:t>Compatibility with shared applications</w:t>
       </w:r>
       <w:r>
@@ -9412,7 +10400,6 @@
           <w:sz w:val="24"/>
           <w:szCs w:val="24"/>
         </w:rPr>
-        <w:lastRenderedPageBreak/>
         <w:t>Compatibility on different platforms</w:t>
       </w:r>
       <w:r>
@@ -9913,7 +10900,6 @@
           <w:sz w:val="24"/>
           <w:szCs w:val="24"/>
         </w:rPr>
-        <w:lastRenderedPageBreak/>
         <w:t>Workflow – Manual Process</w:t>
       </w:r>
     </w:p>
@@ -10288,7 +11274,6 @@
           <w:sz w:val="24"/>
           <w:szCs w:val="24"/>
         </w:rPr>
-        <w:lastRenderedPageBreak/>
         <w:t>Proposed Flowchart</w:t>
       </w:r>
     </w:p>
@@ -10649,7 +11634,6 @@
           <w:sz w:val="24"/>
           <w:szCs w:val="24"/>
         </w:rPr>
-        <w:lastRenderedPageBreak/>
         <w:t>System Architecture</w:t>
       </w:r>
     </w:p>
@@ -11182,7 +12166,6 @@
           <w:sz w:val="24"/>
           <w:szCs w:val="24"/>
         </w:rPr>
-        <w:lastRenderedPageBreak/>
         <w:t>Context Diagram</w:t>
       </w:r>
     </w:p>
@@ -11416,7 +12399,6 @@
           <w:sz w:val="24"/>
           <w:szCs w:val="24"/>
         </w:rPr>
-        <w:lastRenderedPageBreak/>
         <w:t>Data Flow Diagram</w:t>
       </w:r>
     </w:p>
@@ -11436,7 +12418,25 @@
           <w:szCs w:val="24"/>
         </w:rPr>
         <w:tab/>
-        <w:t>A data flow diagram is a graphical representation of the floe of data through an information system.</w:t>
+        <w:t xml:space="preserve">A data flow diagram is a graphical representation of the </w:t>
+      </w:r>
+      <w:proofErr w:type="spellStart"/>
+      <w:r>
+        <w:rPr>
+          <w:rFonts w:ascii="Arial" w:hAnsi="Arial" w:cs="Arial"/>
+          <w:sz w:val="24"/>
+          <w:szCs w:val="24"/>
+        </w:rPr>
+        <w:t>floe</w:t>
+      </w:r>
+      <w:proofErr w:type="spellEnd"/>
+      <w:r>
+        <w:rPr>
+          <w:rFonts w:ascii="Arial" w:hAnsi="Arial" w:cs="Arial"/>
+          <w:sz w:val="24"/>
+          <w:szCs w:val="24"/>
+        </w:rPr>
+        <w:t xml:space="preserve"> of data through an information system.</w:t>
       </w:r>
     </w:p>
     <w:p>
@@ -11532,6 +12532,7 @@
           <w:sz w:val="24"/>
           <w:szCs w:val="24"/>
         </w:rPr>
+        <w:lastRenderedPageBreak/>
         <mc:AlternateContent>
           <mc:Choice Requires="wps">
             <w:drawing>
@@ -11739,7 +12740,6 @@
           <w:sz w:val="24"/>
           <w:szCs w:val="24"/>
         </w:rPr>
-        <w:lastRenderedPageBreak/>
         <w:t>Entity Relationship Diagram</w:t>
       </w:r>
     </w:p>
@@ -12101,7 +13101,6 @@
           <w:sz w:val="24"/>
           <w:szCs w:val="24"/>
         </w:rPr>
-        <w:lastRenderedPageBreak/>
         <w:t>Use</w:t>
       </w:r>
       <w:r>
@@ -12415,7 +13414,25 @@
           <w:sz w:val="24"/>
           <w:szCs w:val="24"/>
         </w:rPr>
-        <w:t>. Usecase Diagram</w:t>
+        <w:t xml:space="preserve">. </w:t>
+      </w:r>
+      <w:proofErr w:type="spellStart"/>
+      <w:r>
+        <w:rPr>
+          <w:rFonts w:ascii="Arial" w:hAnsi="Arial" w:cs="Arial"/>
+          <w:sz w:val="24"/>
+          <w:szCs w:val="24"/>
+        </w:rPr>
+        <w:t>Usecase</w:t>
+      </w:r>
+      <w:proofErr w:type="spellEnd"/>
+      <w:r>
+        <w:rPr>
+          <w:rFonts w:ascii="Arial" w:hAnsi="Arial" w:cs="Arial"/>
+          <w:sz w:val="24"/>
+          <w:szCs w:val="24"/>
+        </w:rPr>
+        <w:t xml:space="preserve"> Diagram</w:t>
       </w:r>
     </w:p>
     <w:p>
@@ -12467,7 +13484,6 @@
           <w:sz w:val="24"/>
           <w:szCs w:val="24"/>
         </w:rPr>
-        <w:lastRenderedPageBreak/>
         <w:t>Respondents</w:t>
       </w:r>
     </w:p>
@@ -12938,7 +13954,26 @@
           <w:sz w:val="24"/>
           <w:szCs w:val="24"/>
         </w:rPr>
-        <w:t>The proponents conducted the study at the university's location, specifically at Don Justo V. Valmayor Campus in San Carlos City, Negros Occidental. The study focused on the university where the system will be implemented and utilized.</w:t>
+        <w:lastRenderedPageBreak/>
+        <w:t xml:space="preserve">The proponents conducted the study at the university's location, specifically at Don Justo V. </w:t>
+      </w:r>
+      <w:proofErr w:type="spellStart"/>
+      <w:r>
+        <w:rPr>
+          <w:rFonts w:ascii="Arial" w:hAnsi="Arial" w:cs="Arial"/>
+          <w:sz w:val="24"/>
+          <w:szCs w:val="24"/>
+        </w:rPr>
+        <w:t>Valmayor</w:t>
+      </w:r>
+      <w:proofErr w:type="spellEnd"/>
+      <w:r>
+        <w:rPr>
+          <w:rFonts w:ascii="Arial" w:hAnsi="Arial" w:cs="Arial"/>
+          <w:sz w:val="24"/>
+          <w:szCs w:val="24"/>
+        </w:rPr>
+        <w:t xml:space="preserve"> Campus in San Carlos City, Negros Occidental. The study focused on the university where the system will be implemented and utilized.</w:t>
       </w:r>
     </w:p>
     <w:p>
@@ -13003,7 +14038,7 @@
           <w:szCs w:val="24"/>
         </w:rPr>
         <w:drawing>
-          <wp:anchor distT="0" distB="0" distL="114300" distR="114300" simplePos="0" relativeHeight="251747328" behindDoc="0" locked="0" layoutInCell="1" allowOverlap="1" wp14:anchorId="2BE58E22" wp14:editId="6040DC29">
+          <wp:anchor distT="0" distB="0" distL="114300" distR="114300" simplePos="0" relativeHeight="251747328" behindDoc="0" locked="0" layoutInCell="1" allowOverlap="1" wp14:anchorId="2BE58E22" wp14:editId="095FCCB7">
             <wp:simplePos x="0" y="0"/>
             <wp:positionH relativeFrom="column">
               <wp:posOffset>650663</wp:posOffset>
@@ -13230,6 +14265,7 @@
           <w:sz w:val="24"/>
           <w:szCs w:val="24"/>
         </w:rPr>
+        <w:lastRenderedPageBreak/>
         <w:tab/>
       </w:r>
       <w:r>
@@ -13284,7 +14320,6 @@
           <w:sz w:val="24"/>
           <w:szCs w:val="24"/>
         </w:rPr>
-        <w:lastRenderedPageBreak/>
         <w:t xml:space="preserve">Research </w:t>
       </w:r>
       <w:r>
@@ -13562,7 +14597,6 @@
           <w:sz w:val="24"/>
           <w:szCs w:val="24"/>
         </w:rPr>
-        <w:lastRenderedPageBreak/>
         <w:t>Table 2. Likert Scale</w:t>
       </w:r>
     </w:p>
@@ -14548,6 +15582,7 @@
           <w:szCs w:val="24"/>
         </w:rPr>
       </w:pPr>
+      <w:proofErr w:type="gramStart"/>
       <w:r>
         <w:rPr>
           <w:rFonts w:ascii="Arial" w:hAnsi="Arial" w:cs="Arial"/>
@@ -14556,6 +15591,7 @@
         </w:rPr>
         <w:t>Where</w:t>
       </w:r>
+      <w:proofErr w:type="gramEnd"/>
       <w:r>
         <w:rPr>
           <w:rFonts w:ascii="Arial" w:hAnsi="Arial" w:cs="Arial"/>
@@ -14729,7 +15765,6 @@
           <w:sz w:val="24"/>
           <w:szCs w:val="24"/>
         </w:rPr>
-        <w:lastRenderedPageBreak/>
         <w:t>CHAPTER IV</w:t>
       </w:r>
     </w:p>
@@ -14993,7 +16028,16 @@
           <w:sz w:val="24"/>
           <w:szCs w:val="24"/>
         </w:rPr>
-        <w:t>The findings reveal how well the system met its intended goals, how effectively it supports users in completing tasks, and the overall satisfaction of users with their interactions. By evaluating the system from multiple perspectives, the results offer valuable information on its strengths and areas for improvement, ensuring that the system evolves to better meet the needs of its users. The following sections discuss the detailed evaluation results and their implications for future system enhancements.</w:t>
+        <w:t xml:space="preserve">The findings reveal how well the system met its intended goals, how effectively it supports users in completing tasks, and the overall satisfaction of users with their interactions. By evaluating the system from multiple perspectives, the results offer valuable information on its strengths and areas for improvement, ensuring that the system evolves to better meet the needs of its users. The following sections discuss the </w:t>
+      </w:r>
+      <w:r>
+        <w:rPr>
+          <w:rFonts w:ascii="Arial" w:hAnsi="Arial" w:cs="Arial"/>
+          <w:sz w:val="24"/>
+          <w:szCs w:val="24"/>
+        </w:rPr>
+        <w:lastRenderedPageBreak/>
+        <w:t>detailed evaluation results and their implications for future system enhancements.</w:t>
       </w:r>
     </w:p>
     <w:p>
@@ -15057,7 +16101,6 @@
           <w:sz w:val="24"/>
           <w:szCs w:val="24"/>
         </w:rPr>
-        <w:lastRenderedPageBreak/>
         <w:t xml:space="preserve">Table </w:t>
       </w:r>
       <w:r>
@@ -15550,7 +16593,6 @@
           <w:sz w:val="24"/>
           <w:szCs w:val="24"/>
         </w:rPr>
-        <w:lastRenderedPageBreak/>
         <w:t>Table</w:t>
       </w:r>
       <w:r>
@@ -15736,7 +16778,25 @@
                 <w:sz w:val="24"/>
                 <w:szCs w:val="24"/>
               </w:rPr>
-              <w:t>Forms use were accurate</w:t>
+              <w:t xml:space="preserve">Forms use </w:t>
+            </w:r>
+            <w:proofErr w:type="gramStart"/>
+            <w:r>
+              <w:rPr>
+                <w:rFonts w:ascii="Arial" w:hAnsi="Arial" w:cs="Arial"/>
+                <w:sz w:val="24"/>
+                <w:szCs w:val="24"/>
+              </w:rPr>
+              <w:t>were</w:t>
+            </w:r>
+            <w:proofErr w:type="gramEnd"/>
+            <w:r>
+              <w:rPr>
+                <w:rFonts w:ascii="Arial" w:hAnsi="Arial" w:cs="Arial"/>
+                <w:sz w:val="24"/>
+                <w:szCs w:val="24"/>
+              </w:rPr>
+              <w:t xml:space="preserve"> accurate</w:t>
             </w:r>
             <w:r>
               <w:rPr>
@@ -15917,6 +16977,7 @@
                 <w:sz w:val="24"/>
                 <w:szCs w:val="24"/>
               </w:rPr>
+              <w:lastRenderedPageBreak/>
               <w:t>Reports do</w:t>
             </w:r>
             <w:r>
@@ -16263,7 +17324,6 @@
           <w:sz w:val="24"/>
           <w:szCs w:val="24"/>
         </w:rPr>
-        <w:lastRenderedPageBreak/>
         <w:t>Table</w:t>
       </w:r>
       <w:r>
@@ -16749,7 +17809,6 @@
           <w:sz w:val="24"/>
           <w:szCs w:val="24"/>
         </w:rPr>
-        <w:lastRenderedPageBreak/>
         <w:t xml:space="preserve"> </w:t>
       </w:r>
       <w:r>
@@ -17273,7 +18332,6 @@
                 <w:sz w:val="24"/>
                 <w:szCs w:val="24"/>
               </w:rPr>
-              <w:lastRenderedPageBreak/>
               <w:t>Indicators</w:t>
             </w:r>
           </w:p>
@@ -17751,7 +18809,6 @@
           <w:sz w:val="24"/>
           <w:szCs w:val="24"/>
         </w:rPr>
-        <w:lastRenderedPageBreak/>
         <w:t>Table</w:t>
       </w:r>
       <w:r>
@@ -18275,7 +19332,6 @@
           <w:sz w:val="24"/>
           <w:szCs w:val="24"/>
         </w:rPr>
-        <w:lastRenderedPageBreak/>
         <w:t>Table</w:t>
       </w:r>
       <w:r>
@@ -18863,7 +19919,6 @@
           <w:sz w:val="24"/>
           <w:szCs w:val="24"/>
         </w:rPr>
-        <w:lastRenderedPageBreak/>
         <w:t xml:space="preserve">b. </w:t>
       </w:r>
       <w:r>
@@ -18983,7 +20038,16 @@
           <w:sz w:val="24"/>
           <w:szCs w:val="24"/>
         </w:rPr>
-        <w:t xml:space="preserve">Alumni will be able to manage their profiles, apply for jobs, while employers can post job openings and track alumni applications. </w:t>
+        <w:t xml:space="preserve">Alumni will be able to manage their profiles, apply for jobs, while employers can </w:t>
+      </w:r>
+      <w:r>
+        <w:rPr>
+          <w:rFonts w:ascii="Arial" w:hAnsi="Arial" w:cs="Arial"/>
+          <w:sz w:val="24"/>
+          <w:szCs w:val="24"/>
+        </w:rPr>
+        <w:lastRenderedPageBreak/>
+        <w:t xml:space="preserve">post job openings and track alumni applications. </w:t>
       </w:r>
       <w:r>
         <w:rPr>
@@ -19051,16 +20115,7 @@
           <w:sz w:val="24"/>
           <w:szCs w:val="24"/>
         </w:rPr>
-        <w:t xml:space="preserve">and the alumni. This system will make it easier for faculty members to monitor alumni employment status without the need to contact them individually. It will generate reports about alumni career progress and manage their personal information. The system will also include a job posting feature, where alumni can </w:t>
-      </w:r>
-      <w:r>
-        <w:rPr>
-          <w:rFonts w:ascii="Arial" w:hAnsi="Arial" w:cs="Arial"/>
-          <w:sz w:val="24"/>
-          <w:szCs w:val="24"/>
-        </w:rPr>
-        <w:lastRenderedPageBreak/>
-        <w:t xml:space="preserve">find and apply for job opportunities through the platform. Once the system is finished, it will be tested to ensure it works properly and is secure. After testing, the system will be introduced to users in stages, starting with a small group to gather feedback. This feedback will be used to improve the system by adding features and making it better suited to user needs. Once everything is ready, the system will be fully launched, and support will be provided to help users get started and make the most of the platform. </w:t>
+        <w:t xml:space="preserve">and the alumni. This system will make it easier for faculty members to monitor alumni employment status without the need to contact them individually. It will generate reports about alumni career progress and manage their personal information. The system will also include a job posting feature, where alumni can find and apply for job opportunities through the platform. Once the system is finished, it will be tested to ensure it works properly and is secure. After testing, the system will be introduced to users in stages, starting with a small group to gather feedback. This feedback will be used to improve the system by adding features and making it better suited to user needs. Once everything is ready, the system will be fully launched, and support will be provided to help users get started and make the most of the platform. </w:t>
       </w:r>
     </w:p>
     <w:p>
@@ -19088,7 +20143,16 @@
           <w:sz w:val="24"/>
           <w:szCs w:val="24"/>
         </w:rPr>
-        <w:t xml:space="preserve">n admin will be assigned </w:t>
+        <w:t xml:space="preserve">n admin will </w:t>
+      </w:r>
+      <w:r>
+        <w:rPr>
+          <w:rFonts w:ascii="Arial" w:hAnsi="Arial" w:cs="Arial"/>
+          <w:sz w:val="24"/>
+          <w:szCs w:val="24"/>
+        </w:rPr>
+        <w:lastRenderedPageBreak/>
+        <w:t xml:space="preserve">be assigned </w:t>
       </w:r>
       <w:r>
         <w:rPr>
@@ -20551,16 +21615,7 @@
                 <w:sz w:val="24"/>
                 <w:szCs w:val="24"/>
               </w:rPr>
-              <w:t xml:space="preserve">STATEMENT OF THE </w:t>
-            </w:r>
-            <w:r>
-              <w:rPr>
-                <w:rFonts w:ascii="Arial" w:hAnsi="Arial" w:cs="Arial"/>
-                <w:sz w:val="24"/>
-                <w:szCs w:val="24"/>
-              </w:rPr>
-              <w:lastRenderedPageBreak/>
-              <w:t>PROBLEM</w:t>
+              <w:t>STATEMENT OF THE PROBLEM</w:t>
             </w:r>
           </w:p>
         </w:tc>
@@ -26826,6 +27881,7 @@
                 <w:sz w:val="24"/>
                 <w:szCs w:val="24"/>
               </w:rPr>
+              <w:lastRenderedPageBreak/>
               <w:t>ENTITY RELATIONSHIP DIAGRAM</w:t>
             </w:r>
           </w:p>
@@ -28783,7 +29839,6 @@
           <w:sz w:val="24"/>
           <w:szCs w:val="24"/>
         </w:rPr>
-        <w:lastRenderedPageBreak/>
         <w:t>Budget Recommendation</w:t>
       </w:r>
     </w:p>
@@ -29053,7 +30108,25 @@
                 <w:sz w:val="24"/>
                 <w:szCs w:val="24"/>
               </w:rPr>
-              <w:t>(Php)</w:t>
+              <w:t>(</w:t>
+            </w:r>
+            <w:proofErr w:type="spellStart"/>
+            <w:r>
+              <w:rPr>
+                <w:rFonts w:ascii="Arial" w:hAnsi="Arial" w:cs="Arial"/>
+                <w:sz w:val="24"/>
+                <w:szCs w:val="24"/>
+              </w:rPr>
+              <w:t>Php</w:t>
+            </w:r>
+            <w:proofErr w:type="spellEnd"/>
+            <w:r>
+              <w:rPr>
+                <w:rFonts w:ascii="Arial" w:hAnsi="Arial" w:cs="Arial"/>
+                <w:sz w:val="24"/>
+                <w:szCs w:val="24"/>
+              </w:rPr>
+              <w:t>)</w:t>
             </w:r>
           </w:p>
         </w:tc>
@@ -29100,7 +30173,25 @@
                 <w:sz w:val="24"/>
                 <w:szCs w:val="24"/>
               </w:rPr>
-              <w:t>(Php)</w:t>
+              <w:t>(</w:t>
+            </w:r>
+            <w:proofErr w:type="spellStart"/>
+            <w:r>
+              <w:rPr>
+                <w:rFonts w:ascii="Arial" w:hAnsi="Arial" w:cs="Arial"/>
+                <w:sz w:val="24"/>
+                <w:szCs w:val="24"/>
+              </w:rPr>
+              <w:t>Php</w:t>
+            </w:r>
+            <w:proofErr w:type="spellEnd"/>
+            <w:r>
+              <w:rPr>
+                <w:rFonts w:ascii="Arial" w:hAnsi="Arial" w:cs="Arial"/>
+                <w:sz w:val="24"/>
+                <w:szCs w:val="24"/>
+              </w:rPr>
+              <w:t>)</w:t>
             </w:r>
           </w:p>
         </w:tc>
@@ -29528,7 +30619,16 @@
           <w:sz w:val="24"/>
           <w:szCs w:val="24"/>
         </w:rPr>
-        <w:t xml:space="preserve"> San Carlos Campus</w:t>
+        <w:t xml:space="preserve"> </w:t>
+      </w:r>
+      <w:r>
+        <w:rPr>
+          <w:rFonts w:ascii="Arial" w:hAnsi="Arial" w:cs="Arial"/>
+          <w:sz w:val="24"/>
+          <w:szCs w:val="24"/>
+        </w:rPr>
+        <w:lastRenderedPageBreak/>
+        <w:t>San Carlos Campus</w:t>
       </w:r>
       <w:r>
         <w:rPr>
@@ -29608,7 +30708,25 @@
           <w:sz w:val="24"/>
           <w:szCs w:val="24"/>
         </w:rPr>
-        <w:t>, employers can add jobs and look profiles easily- everything alumni’s put in shows up and see the latest info. Each part does what its supposed to, helping both administrators and graduates.</w:t>
+        <w:t xml:space="preserve">, employers can add jobs and look profiles easily- everything alumni’s put in shows up and see the latest info. Each part does what </w:t>
+      </w:r>
+      <w:proofErr w:type="spellStart"/>
+      <w:r>
+        <w:rPr>
+          <w:rFonts w:ascii="Arial" w:hAnsi="Arial" w:cs="Arial"/>
+          <w:sz w:val="24"/>
+          <w:szCs w:val="24"/>
+        </w:rPr>
+        <w:t>its</w:t>
+      </w:r>
+      <w:proofErr w:type="spellEnd"/>
+      <w:r>
+        <w:rPr>
+          <w:rFonts w:ascii="Arial" w:hAnsi="Arial" w:cs="Arial"/>
+          <w:sz w:val="24"/>
+          <w:szCs w:val="24"/>
+        </w:rPr>
+        <w:t xml:space="preserve"> supposed to, helping both administrators and graduates.</w:t>
       </w:r>
     </w:p>
     <w:p>
@@ -29679,7 +30797,6 @@
           <w:sz w:val="24"/>
           <w:szCs w:val="24"/>
         </w:rPr>
-        <w:lastRenderedPageBreak/>
         <w:t>d.2. Evaluation</w:t>
       </w:r>
     </w:p>
@@ -29780,7 +30897,16 @@
           <w:sz w:val="24"/>
           <w:szCs w:val="24"/>
         </w:rPr>
-        <w:t xml:space="preserve"> in every alumnus job board. Overall, the system works like it should, a tool for CPSU San Carlos Campus administrators to easily track alumni employment status or whereabouts that also give alumni opportunities.</w:t>
+        <w:t xml:space="preserve"> in every alumnus job board. Overall, the system </w:t>
+      </w:r>
+      <w:r>
+        <w:rPr>
+          <w:rFonts w:ascii="Arial" w:hAnsi="Arial" w:cs="Arial"/>
+          <w:sz w:val="24"/>
+          <w:szCs w:val="24"/>
+        </w:rPr>
+        <w:lastRenderedPageBreak/>
+        <w:t>works like it should, a tool for CPSU San Carlos Campus administrators to easily track alumni employment status or whereabouts that also give alumni opportunities.</w:t>
       </w:r>
     </w:p>
     <w:p>
@@ -29798,6 +30924,7 @@
     </w:p>
     <w:sectPr>
       <w:headerReference w:type="default" r:id="rId22"/>
+      <w:footerReference w:type="default" r:id="rId23"/>
       <w:pgSz w:w="12240" w:h="15840"/>
       <w:pgMar w:top="1440" w:right="1440" w:bottom="1440" w:left="2160" w:header="864" w:footer="864" w:gutter="0"/>
       <w:cols w:space="720"/>
@@ -29829,7 +30956,24 @@
       </w:r>
     </w:p>
   </w:endnote>
+  <w:endnote w:type="continuationNotice" w:id="1">
+    <w:p>
+      <w:pPr>
+        <w:spacing w:after="0" w:line="240" w:lineRule="auto"/>
+      </w:pPr>
+    </w:p>
+  </w:endnote>
 </w:endnotes>
+</file>
+
+<file path=word/footer1.xml><?xml version="1.0" encoding="utf-8"?>
+<w:ftr xmlns:wpc="http://schemas.microsoft.com/office/word/2010/wordprocessingCanvas" xmlns:cx="http://schemas.microsoft.com/office/drawing/2014/chartex" xmlns:cx1="http://schemas.microsoft.com/office/drawing/2015/9/8/chartex" xmlns:cx2="http://schemas.microsoft.com/office/drawing/2015/10/21/chartex" xmlns:cx3="http://schemas.microsoft.com/office/drawing/2016/5/9/chartex" xmlns:cx4="http://schemas.microsoft.com/office/drawing/2016/5/10/chartex" xmlns:cx5="http://schemas.microsoft.com/office/drawing/2016/5/11/chartex" xmlns:cx6="http://schemas.microsoft.com/office/drawing/2016/5/12/chartex" xmlns:cx7="http://schemas.microsoft.com/office/drawing/2016/5/13/chartex" xmlns:cx8="http://schemas.microsoft.com/office/drawing/2016/5/14/chartex" xmlns:mc="http://schemas.openxmlformats.org/markup-compatibility/2006" xmlns:aink="http://schemas.microsoft.com/office/drawing/2016/ink" xmlns:am3d="http://schemas.microsoft.com/office/drawing/2017/model3d" xmlns:o="urn:schemas-microsoft-com:office:office" xmlns:oel="http://schemas.microsoft.com/office/2019/extlst" xmlns:r="http://schemas.openxmlformats.org/officeDocument/2006/relationships" xmlns:m="http://schemas.openxmlformats.org/officeDocument/2006/math" xmlns:v="urn:schemas-microsoft-com:vml" xmlns:wp14="http://schemas.microsoft.com/office/word/2010/wordprocessingDrawing" xmlns:wp="http://schemas.openxmlformats.org/drawingml/2006/wordprocessingDrawing" xmlns:w10="urn:schemas-microsoft-com:office:word" xmlns:w="http://schemas.openxmlformats.org/wordprocessingml/2006/main" xmlns:w14="http://schemas.microsoft.com/office/word/2010/wordml" xmlns:w15="http://schemas.microsoft.com/office/word/2012/wordml" xmlns:w16cex="http://schemas.microsoft.com/office/word/2018/wordml/cex" xmlns:w16cid="http://schemas.microsoft.com/office/word/2016/wordml/cid" xmlns:w16="http://schemas.microsoft.com/office/word/2018/wordml" xmlns:w16du="http://schemas.microsoft.com/office/word/2023/wordml/word16du" xmlns:w16sdtdh="http://schemas.microsoft.com/office/word/2020/wordml/sdtdatahash" xmlns:w16sdtfl="http://schemas.microsoft.com/office/word/2024/wordml/sdtformatlock" xmlns:w16se="http://schemas.microsoft.com/office/word/2015/wordml/symex" xmlns:wpg="http://schemas.microsoft.com/office/word/2010/wordprocessingGroup" xmlns:wpi="http://schemas.microsoft.com/office/word/2010/wordprocessingInk" xmlns:wne="http://schemas.microsoft.com/office/word/2006/wordml" xmlns:wps="http://schemas.microsoft.com/office/word/2010/wordprocessingShape" mc:Ignorable="w14 w15 w16se w16cid w16 w16cex w16sdtdh w16sdtfl w16du wp14">
+  <w:p>
+    <w:pPr>
+      <w:pStyle w:val="Footer"/>
+    </w:pPr>
+  </w:p>
+</w:ftr>
 </file>
 
 <file path=word/footnotes.xml><?xml version="1.0" encoding="utf-8"?>
@@ -29852,6 +30996,13 @@
       <w:r>
         <w:continuationSeparator/>
       </w:r>
+    </w:p>
+  </w:footnote>
+  <w:footnote w:type="continuationNotice" w:id="1">
+    <w:p>
+      <w:pPr>
+        <w:spacing w:after="0" w:line="240" w:lineRule="auto"/>
+      </w:pPr>
     </w:p>
   </w:footnote>
 </w:footnotes>
@@ -29989,314 +31140,356 @@
       </mc:AlternateContent>
     </w:r>
   </w:p>
+  <w:customXmlInsRangeStart w:id="2" w:author="Charm Andrie Tarroza" w:date="2025-04-06T12:28:00Z"/>
   <w:sdt>
     <w:sdtPr>
       <w:id w:val="-877861249"/>
     </w:sdtPr>
     <w:sdtContent>
+      <w:customXmlInsRangeEnd w:id="2"/>
+      <w:customXmlInsRangeStart w:id="3" w:author="Charm Andrie Tarroza" w:date="2025-04-06T12:28:00Z"/>
       <w:sdt>
         <w:sdtPr>
           <w:id w:val="2033069312"/>
         </w:sdtPr>
         <w:sdtContent>
+          <w:customXmlInsRangeEnd w:id="3"/>
           <w:sdt>
             <w:sdtPr>
               <w:id w:val="851832765"/>
             </w:sdtPr>
             <w:sdtContent>
-              <w:p>
-                <w:pPr>
-                  <w:pStyle w:val="Header"/>
-                  <w:tabs>
-                    <w:tab w:val="center" w:pos="4320"/>
-                    <w:tab w:val="left" w:pos="7952"/>
-                  </w:tabs>
-                  <w:rPr>
-                    <w:rFonts w:ascii="Arial" w:eastAsia="GulimChe" w:hAnsi="Arial" w:cs="Arial"/>
-                    <w:sz w:val="24"/>
-                    <w:szCs w:val="24"/>
-                  </w:rPr>
-                </w:pPr>
-                <w:r>
-                  <w:rPr>
-                    <w:rFonts w:ascii="Arial" w:hAnsi="Arial" w:cs="Arial"/>
-                    <w:noProof/>
-                  </w:rPr>
-                  <w:drawing>
-                    <wp:anchor distT="0" distB="0" distL="114300" distR="114300" simplePos="0" relativeHeight="251660288" behindDoc="1" locked="0" layoutInCell="1" allowOverlap="1" wp14:anchorId="76EA6F7C" wp14:editId="1AC3D718">
-                      <wp:simplePos x="0" y="0"/>
-                      <wp:positionH relativeFrom="column">
-                        <wp:posOffset>4826635</wp:posOffset>
-                      </wp:positionH>
-                      <wp:positionV relativeFrom="paragraph">
-                        <wp:posOffset>14605</wp:posOffset>
-                      </wp:positionV>
-                      <wp:extent cx="548640" cy="548640"/>
-                      <wp:effectExtent l="0" t="0" r="3810" b="3810"/>
-                      <wp:wrapNone/>
-                      <wp:docPr id="1364649503" name="Picture 1364649503" descr="C:\Users\Acer\AppData\Local\Temp\ksohtml\wps87AC.tmp.png"/>
-                      <wp:cNvGraphicFramePr>
-                        <a:graphicFrameLocks xmlns:a="http://schemas.openxmlformats.org/drawingml/2006/main" noChangeAspect="1"/>
-                      </wp:cNvGraphicFramePr>
-                      <a:graphic xmlns:a="http://schemas.openxmlformats.org/drawingml/2006/main">
-                        <a:graphicData uri="http://schemas.openxmlformats.org/drawingml/2006/picture">
-                          <pic:pic xmlns:pic="http://schemas.openxmlformats.org/drawingml/2006/picture">
-                            <pic:nvPicPr>
-                              <pic:cNvPr id="8" name="Picture 8" descr="C:\Users\Acer\AppData\Local\Temp\ksohtml\wps87AC.tmp.png"/>
-                              <pic:cNvPicPr preferRelativeResize="0">
-                                <a:picLocks noChangeAspect="1" noChangeArrowheads="1"/>
-                              </pic:cNvPicPr>
-                            </pic:nvPicPr>
-                            <pic:blipFill>
-                              <a:blip r:embed="rId1">
-                                <a:extLst>
-                                  <a:ext uri="{28A0092B-C50C-407E-A947-70E740481C1C}">
-                                    <a14:useLocalDpi xmlns:a14="http://schemas.microsoft.com/office/drawing/2010/main" val="0"/>
-                                  </a:ext>
-                                </a:extLst>
-                              </a:blip>
-                              <a:srcRect/>
-                              <a:stretch>
-                                <a:fillRect/>
-                              </a:stretch>
-                            </pic:blipFill>
-                            <pic:spPr>
-                              <a:xfrm>
-                                <a:off x="0" y="0"/>
-                                <a:ext cx="548640" cy="548640"/>
-                              </a:xfrm>
-                              <a:prstGeom prst="rect">
-                                <a:avLst/>
-                              </a:prstGeom>
-                              <a:noFill/>
-                              <a:ln>
-                                <a:noFill/>
-                              </a:ln>
-                            </pic:spPr>
-                          </pic:pic>
-                        </a:graphicData>
-                      </a:graphic>
-                    </wp:anchor>
-                  </w:drawing>
-                </w:r>
-                <w:r>
-                  <w:tab/>
-                </w:r>
-                <w:r>
-                  <w:rPr>
-                    <w:rFonts w:ascii="Arial" w:hAnsi="Arial" w:cs="Arial"/>
-                    <w:noProof/>
-                  </w:rPr>
-                  <w:drawing>
-                    <wp:anchor distT="0" distB="0" distL="114300" distR="114300" simplePos="0" relativeHeight="251661312" behindDoc="1" locked="0" layoutInCell="1" allowOverlap="1" wp14:anchorId="661F6EAF" wp14:editId="5EE62DE7">
-                      <wp:simplePos x="0" y="0"/>
-                      <wp:positionH relativeFrom="column">
-                        <wp:posOffset>501015</wp:posOffset>
-                      </wp:positionH>
-                      <wp:positionV relativeFrom="paragraph">
-                        <wp:posOffset>11430</wp:posOffset>
-                      </wp:positionV>
-                      <wp:extent cx="548640" cy="548640"/>
-                      <wp:effectExtent l="0" t="0" r="3810" b="3810"/>
-                      <wp:wrapNone/>
-                      <wp:docPr id="219242643" name="Picture 219242643" descr="C:\Users\Acer\AppData\Local\Temp\ksohtml\wps87AD.tmp.png"/>
-                      <wp:cNvGraphicFramePr>
-                        <a:graphicFrameLocks xmlns:a="http://schemas.openxmlformats.org/drawingml/2006/main" noChangeAspect="1"/>
-                      </wp:cNvGraphicFramePr>
-                      <a:graphic xmlns:a="http://schemas.openxmlformats.org/drawingml/2006/main">
-                        <a:graphicData uri="http://schemas.openxmlformats.org/drawingml/2006/picture">
-                          <pic:pic xmlns:pic="http://schemas.openxmlformats.org/drawingml/2006/picture">
-                            <pic:nvPicPr>
-                              <pic:cNvPr id="7" name="Picture 7" descr="C:\Users\Acer\AppData\Local\Temp\ksohtml\wps87AD.tmp.png"/>
-                              <pic:cNvPicPr preferRelativeResize="0">
-                                <a:picLocks noChangeAspect="1" noChangeArrowheads="1"/>
-                              </pic:cNvPicPr>
-                            </pic:nvPicPr>
-                            <pic:blipFill>
-                              <a:blip r:embed="rId2">
-                                <a:extLst>
-                                  <a:ext uri="{28A0092B-C50C-407E-A947-70E740481C1C}">
-                                    <a14:useLocalDpi xmlns:a14="http://schemas.microsoft.com/office/drawing/2010/main" val="0"/>
-                                  </a:ext>
-                                </a:extLst>
-                              </a:blip>
-                              <a:srcRect/>
-                              <a:stretch>
-                                <a:fillRect/>
-                              </a:stretch>
-                            </pic:blipFill>
-                            <pic:spPr>
-                              <a:xfrm>
-                                <a:off x="0" y="0"/>
-                                <a:ext cx="548640" cy="548640"/>
-                              </a:xfrm>
-                              <a:prstGeom prst="rect">
-                                <a:avLst/>
-                              </a:prstGeom>
-                              <a:noFill/>
-                              <a:ln>
-                                <a:noFill/>
-                              </a:ln>
-                            </pic:spPr>
-                          </pic:pic>
-                        </a:graphicData>
-                      </a:graphic>
-                    </wp:anchor>
-                  </w:drawing>
-                </w:r>
-                <w:r>
-                  <w:rPr>
-                    <w:rFonts w:ascii="Arial" w:eastAsia="GulimChe" w:hAnsi="Arial" w:cs="Arial"/>
-                    <w:sz w:val="24"/>
-                    <w:szCs w:val="24"/>
-                  </w:rPr>
-                  <w:t>Republic of the Philippines</w:t>
-                </w:r>
-                <w:r>
-                  <w:rPr>
-                    <w:rFonts w:ascii="Arial" w:eastAsia="GulimChe" w:hAnsi="Arial" w:cs="Arial"/>
-                    <w:sz w:val="24"/>
-                    <w:szCs w:val="24"/>
-                  </w:rPr>
-                  <w:tab/>
-                </w:r>
-              </w:p>
-              <w:p>
-                <w:pPr>
-                  <w:tabs>
-                    <w:tab w:val="center" w:pos="4680"/>
-                    <w:tab w:val="left" w:pos="8535"/>
-                  </w:tabs>
-                  <w:spacing w:after="0"/>
-                  <w:rPr>
-                    <w:rFonts w:ascii="Arial" w:eastAsia="GulimChe" w:hAnsi="Arial" w:cs="Arial"/>
-                    <w:sz w:val="24"/>
-                    <w:szCs w:val="24"/>
-                  </w:rPr>
-                </w:pPr>
-                <w:r>
-                  <w:rPr>
-                    <w:rFonts w:ascii="Arial" w:eastAsia="GulimChe" w:hAnsi="Arial" w:cs="Arial"/>
-                    <w:b/>
-                    <w:bCs/>
-                    <w:sz w:val="24"/>
-                    <w:szCs w:val="24"/>
-                  </w:rPr>
-                  <w:tab/>
-                  <w:t>CENTRAL PHILIPPINES STATE UNIVERSITY</w:t>
-                </w:r>
-                <w:r>
-                  <w:rPr>
-                    <w:rFonts w:ascii="Arial" w:eastAsia="GulimChe" w:hAnsi="Arial" w:cs="Arial"/>
-                    <w:b/>
-                    <w:bCs/>
-                    <w:sz w:val="24"/>
-                    <w:szCs w:val="24"/>
-                  </w:rPr>
-                  <w:tab/>
-                </w:r>
-              </w:p>
-              <w:p>
-                <w:pPr>
-                  <w:spacing w:after="0"/>
-                  <w:jc w:val="center"/>
-                  <w:rPr>
-                    <w:rFonts w:ascii="Arial" w:eastAsia="GulimChe" w:hAnsi="Arial" w:cs="Arial"/>
-                    <w:sz w:val="24"/>
-                    <w:szCs w:val="24"/>
-                    <w:lang w:val="es-ES"/>
-                  </w:rPr>
-                </w:pPr>
-                <w:r>
-                  <w:rPr>
-                    <w:rFonts w:ascii="Arial" w:eastAsia="GulimChe" w:hAnsi="Arial" w:cs="Arial"/>
-                    <w:sz w:val="24"/>
-                    <w:szCs w:val="24"/>
-                    <w:lang w:val="es-ES"/>
-                  </w:rPr>
-                  <w:t>Don Justo V. Valmayor Campus</w:t>
-                </w:r>
-              </w:p>
-              <w:p>
-                <w:pPr>
-                  <w:spacing w:after="0"/>
-                  <w:jc w:val="center"/>
-                  <w:rPr>
-                    <w:rFonts w:ascii="Arial" w:eastAsia="GulimChe" w:hAnsi="Arial" w:cs="Arial"/>
-                    <w:sz w:val="24"/>
-                    <w:szCs w:val="24"/>
-                    <w:lang w:val="es-ES"/>
-                  </w:rPr>
-                </w:pPr>
-                <w:r>
-                  <w:rPr>
-                    <w:rFonts w:ascii="Arial" w:eastAsia="GulimChe" w:hAnsi="Arial" w:cs="Arial"/>
-                    <w:sz w:val="24"/>
-                    <w:szCs w:val="24"/>
-                    <w:lang w:val="es-ES"/>
-                  </w:rPr>
-                  <w:t>San Carlos City, Negros Occidental</w:t>
-                </w:r>
-              </w:p>
-              <w:p>
-                <w:pPr>
-                  <w:spacing w:after="0" w:line="240" w:lineRule="auto"/>
-                  <w:jc w:val="center"/>
-                  <w:rPr>
-                    <w:rFonts w:ascii="Edwardian Script ITC" w:eastAsia="GulimChe" w:hAnsi="Edwardian Script ITC"/>
-                    <w:b/>
-                    <w:bCs/>
-                    <w:color w:val="7030A0"/>
-                    <w:sz w:val="30"/>
-                    <w:szCs w:val="30"/>
-                  </w:rPr>
-                </w:pPr>
-                <w:r>
-                  <w:rPr>
-                    <w:rFonts w:ascii="Edwardian Script ITC" w:eastAsia="GulimChe" w:hAnsi="Edwardian Script ITC"/>
-                    <w:b/>
-                    <w:bCs/>
-                    <w:color w:val="7030A0"/>
-                    <w:sz w:val="30"/>
-                    <w:szCs w:val="30"/>
-                  </w:rPr>
-                  <w:t xml:space="preserve">College Of Computer Studies </w:t>
-                </w:r>
-              </w:p>
-              <w:p>
-                <w:pPr>
-                  <w:spacing w:after="0" w:line="240" w:lineRule="auto"/>
-                  <w:jc w:val="center"/>
-                  <w:rPr>
-                    <w:rFonts w:ascii="Edwardian Script ITC" w:eastAsia="GulimChe" w:hAnsi="Edwardian Script ITC"/>
-                    <w:b/>
-                    <w:bCs/>
-                    <w:color w:val="7030A0"/>
-                    <w:sz w:val="30"/>
-                    <w:szCs w:val="30"/>
-                  </w:rPr>
-                </w:pPr>
-              </w:p>
-              <w:p>
-                <w:pPr>
-                  <w:spacing w:after="0" w:line="240" w:lineRule="auto"/>
-                  <w:jc w:val="center"/>
-                  <w:rPr>
-                    <w:rFonts w:ascii="Edwardian Script ITC" w:eastAsia="GulimChe" w:hAnsi="Edwardian Script ITC"/>
-                    <w:b/>
-                    <w:bCs/>
-                    <w:color w:val="7030A0"/>
-                    <w:sz w:val="30"/>
-                    <w:szCs w:val="30"/>
-                  </w:rPr>
-                </w:pPr>
-              </w:p>
+              <w:customXmlInsRangeStart w:id="4" w:author="Charm Andrie Tarroza" w:date="2025-04-06T12:28:00Z"/>
+              <w:sdt>
+                <w:sdtPr>
+                  <w:id w:val="1967546672"/>
+                </w:sdtPr>
+                <w:sdtContent>
+                  <w:customXmlInsRangeEnd w:id="4"/>
+                  <w:p>
+                    <w:pPr>
+                      <w:pStyle w:val="Header"/>
+                      <w:tabs>
+                        <w:tab w:val="center" w:pos="4320"/>
+                        <w:tab w:val="left" w:pos="7952"/>
+                      </w:tabs>
+                      <w:rPr>
+                        <w:ins w:id="5" w:author="Charm Andrie Tarroza" w:date="2025-04-06T12:28:00Z" w16du:dateUtc="2025-04-06T04:28:00Z"/>
+                      </w:rPr>
+                    </w:pPr>
+                  </w:p>
+                  <w:customXmlInsRangeStart w:id="6" w:author="Charm Andrie Tarroza" w:date="2025-04-06T12:28:00Z"/>
+                  <w:sdt>
+                    <w:sdtPr>
+                      <w:id w:val="-1021317961"/>
+                    </w:sdtPr>
+                    <w:sdtContent>
+                      <w:customXmlInsRangeEnd w:id="6"/>
+                      <w:p>
+                        <w:pPr>
+                          <w:pStyle w:val="Header"/>
+                          <w:tabs>
+                            <w:tab w:val="center" w:pos="4320"/>
+                            <w:tab w:val="left" w:pos="7952"/>
+                          </w:tabs>
+                          <w:rPr>
+                            <w:rFonts w:ascii="Arial" w:eastAsia="GulimChe" w:hAnsi="Arial" w:cs="Arial"/>
+                            <w:sz w:val="24"/>
+                            <w:szCs w:val="24"/>
+                          </w:rPr>
+                        </w:pPr>
+                        <w:r>
+                          <w:rPr>
+                            <w:rFonts w:ascii="Arial" w:hAnsi="Arial" w:cs="Arial"/>
+                            <w:noProof/>
+                          </w:rPr>
+                          <w:drawing>
+                            <wp:anchor distT="0" distB="0" distL="114300" distR="114300" simplePos="0" relativeHeight="251660288" behindDoc="1" locked="0" layoutInCell="1" allowOverlap="1" wp14:anchorId="76EA6F7C" wp14:editId="1AC3D718">
+                              <wp:simplePos x="0" y="0"/>
+                              <wp:positionH relativeFrom="column">
+                                <wp:posOffset>4826635</wp:posOffset>
+                              </wp:positionH>
+                              <wp:positionV relativeFrom="paragraph">
+                                <wp:posOffset>14605</wp:posOffset>
+                              </wp:positionV>
+                              <wp:extent cx="548640" cy="548640"/>
+                              <wp:effectExtent l="0" t="0" r="3810" b="3810"/>
+                              <wp:wrapNone/>
+                              <wp:docPr id="1364649503" name="Picture 1364649503" descr="C:\Users\Acer\AppData\Local\Temp\ksohtml\wps87AC.tmp.png"/>
+                              <wp:cNvGraphicFramePr>
+                                <a:graphicFrameLocks xmlns:a="http://schemas.openxmlformats.org/drawingml/2006/main" noChangeAspect="1"/>
+                              </wp:cNvGraphicFramePr>
+                              <a:graphic xmlns:a="http://schemas.openxmlformats.org/drawingml/2006/main">
+                                <a:graphicData uri="http://schemas.openxmlformats.org/drawingml/2006/picture">
+                                  <pic:pic xmlns:pic="http://schemas.openxmlformats.org/drawingml/2006/picture">
+                                    <pic:nvPicPr>
+                                      <pic:cNvPr id="8" name="Picture 8" descr="C:\Users\Acer\AppData\Local\Temp\ksohtml\wps87AC.tmp.png"/>
+                                      <pic:cNvPicPr preferRelativeResize="0">
+                                        <a:picLocks noChangeAspect="1" noChangeArrowheads="1"/>
+                                      </pic:cNvPicPr>
+                                    </pic:nvPicPr>
+                                    <pic:blipFill>
+                                      <a:blip r:embed="rId1">
+                                        <a:extLst>
+                                          <a:ext uri="{28A0092B-C50C-407E-A947-70E740481C1C}">
+                                            <a14:useLocalDpi xmlns:a14="http://schemas.microsoft.com/office/drawing/2010/main" val="0"/>
+                                          </a:ext>
+                                        </a:extLst>
+                                      </a:blip>
+                                      <a:srcRect/>
+                                      <a:stretch>
+                                        <a:fillRect/>
+                                      </a:stretch>
+                                    </pic:blipFill>
+                                    <pic:spPr>
+                                      <a:xfrm>
+                                        <a:off x="0" y="0"/>
+                                        <a:ext cx="548640" cy="548640"/>
+                                      </a:xfrm>
+                                      <a:prstGeom prst="rect">
+                                        <a:avLst/>
+                                      </a:prstGeom>
+                                      <a:noFill/>
+                                      <a:ln>
+                                        <a:noFill/>
+                                      </a:ln>
+                                    </pic:spPr>
+                                  </pic:pic>
+                                </a:graphicData>
+                              </a:graphic>
+                            </wp:anchor>
+                          </w:drawing>
+                        </w:r>
+                        <w:r>
+                          <w:tab/>
+                        </w:r>
+                        <w:r>
+                          <w:rPr>
+                            <w:rFonts w:ascii="Arial" w:hAnsi="Arial" w:cs="Arial"/>
+                            <w:noProof/>
+                          </w:rPr>
+                          <w:drawing>
+                            <wp:anchor distT="0" distB="0" distL="114300" distR="114300" simplePos="0" relativeHeight="251661312" behindDoc="1" locked="0" layoutInCell="1" allowOverlap="1" wp14:anchorId="661F6EAF" wp14:editId="5EE62DE7">
+                              <wp:simplePos x="0" y="0"/>
+                              <wp:positionH relativeFrom="column">
+                                <wp:posOffset>501015</wp:posOffset>
+                              </wp:positionH>
+                              <wp:positionV relativeFrom="paragraph">
+                                <wp:posOffset>11430</wp:posOffset>
+                              </wp:positionV>
+                              <wp:extent cx="548640" cy="548640"/>
+                              <wp:effectExtent l="0" t="0" r="3810" b="3810"/>
+                              <wp:wrapNone/>
+                              <wp:docPr id="219242643" name="Picture 219242643" descr="C:\Users\Acer\AppData\Local\Temp\ksohtml\wps87AD.tmp.png"/>
+                              <wp:cNvGraphicFramePr>
+                                <a:graphicFrameLocks xmlns:a="http://schemas.openxmlformats.org/drawingml/2006/main" noChangeAspect="1"/>
+                              </wp:cNvGraphicFramePr>
+                              <a:graphic xmlns:a="http://schemas.openxmlformats.org/drawingml/2006/main">
+                                <a:graphicData uri="http://schemas.openxmlformats.org/drawingml/2006/picture">
+                                  <pic:pic xmlns:pic="http://schemas.openxmlformats.org/drawingml/2006/picture">
+                                    <pic:nvPicPr>
+                                      <pic:cNvPr id="7" name="Picture 7" descr="C:\Users\Acer\AppData\Local\Temp\ksohtml\wps87AD.tmp.png"/>
+                                      <pic:cNvPicPr preferRelativeResize="0">
+                                        <a:picLocks noChangeAspect="1" noChangeArrowheads="1"/>
+                                      </pic:cNvPicPr>
+                                    </pic:nvPicPr>
+                                    <pic:blipFill>
+                                      <a:blip r:embed="rId2">
+                                        <a:extLst>
+                                          <a:ext uri="{28A0092B-C50C-407E-A947-70E740481C1C}">
+                                            <a14:useLocalDpi xmlns:a14="http://schemas.microsoft.com/office/drawing/2010/main" val="0"/>
+                                          </a:ext>
+                                        </a:extLst>
+                                      </a:blip>
+                                      <a:srcRect/>
+                                      <a:stretch>
+                                        <a:fillRect/>
+                                      </a:stretch>
+                                    </pic:blipFill>
+                                    <pic:spPr>
+                                      <a:xfrm>
+                                        <a:off x="0" y="0"/>
+                                        <a:ext cx="548640" cy="548640"/>
+                                      </a:xfrm>
+                                      <a:prstGeom prst="rect">
+                                        <a:avLst/>
+                                      </a:prstGeom>
+                                      <a:noFill/>
+                                      <a:ln>
+                                        <a:noFill/>
+                                      </a:ln>
+                                    </pic:spPr>
+                                  </pic:pic>
+                                </a:graphicData>
+                              </a:graphic>
+                            </wp:anchor>
+                          </w:drawing>
+                        </w:r>
+                        <w:r>
+                          <w:rPr>
+                            <w:rFonts w:ascii="Arial" w:eastAsia="GulimChe" w:hAnsi="Arial" w:cs="Arial"/>
+                            <w:sz w:val="24"/>
+                            <w:szCs w:val="24"/>
+                          </w:rPr>
+                          <w:t>Republic of the Philippines</w:t>
+                        </w:r>
+                        <w:r>
+                          <w:rPr>
+                            <w:rFonts w:ascii="Arial" w:eastAsia="GulimChe" w:hAnsi="Arial" w:cs="Arial"/>
+                            <w:sz w:val="24"/>
+                            <w:szCs w:val="24"/>
+                          </w:rPr>
+                          <w:tab/>
+                        </w:r>
+                      </w:p>
+                      <w:p>
+                        <w:pPr>
+                          <w:tabs>
+                            <w:tab w:val="center" w:pos="4680"/>
+                            <w:tab w:val="left" w:pos="8535"/>
+                          </w:tabs>
+                          <w:spacing w:after="0"/>
+                          <w:rPr>
+                            <w:rFonts w:ascii="Arial" w:eastAsia="GulimChe" w:hAnsi="Arial" w:cs="Arial"/>
+                            <w:sz w:val="24"/>
+                            <w:szCs w:val="24"/>
+                          </w:rPr>
+                        </w:pPr>
+                        <w:r>
+                          <w:rPr>
+                            <w:rFonts w:ascii="Arial" w:eastAsia="GulimChe" w:hAnsi="Arial" w:cs="Arial"/>
+                            <w:b/>
+                            <w:bCs/>
+                            <w:sz w:val="24"/>
+                            <w:szCs w:val="24"/>
+                          </w:rPr>
+                          <w:tab/>
+                          <w:t>CENTRAL PHILIPPINES STATE UNIVERSITY</w:t>
+                        </w:r>
+                        <w:r>
+                          <w:rPr>
+                            <w:rFonts w:ascii="Arial" w:eastAsia="GulimChe" w:hAnsi="Arial" w:cs="Arial"/>
+                            <w:b/>
+                            <w:bCs/>
+                            <w:sz w:val="24"/>
+                            <w:szCs w:val="24"/>
+                          </w:rPr>
+                          <w:tab/>
+                        </w:r>
+                      </w:p>
+                      <w:p>
+                        <w:pPr>
+                          <w:spacing w:after="0"/>
+                          <w:jc w:val="center"/>
+                          <w:rPr>
+                            <w:rFonts w:ascii="Arial" w:eastAsia="GulimChe" w:hAnsi="Arial" w:cs="Arial"/>
+                            <w:sz w:val="24"/>
+                            <w:szCs w:val="24"/>
+                            <w:lang w:val="es-ES"/>
+                          </w:rPr>
+                        </w:pPr>
+                        <w:r>
+                          <w:rPr>
+                            <w:rFonts w:ascii="Arial" w:eastAsia="GulimChe" w:hAnsi="Arial" w:cs="Arial"/>
+                            <w:sz w:val="24"/>
+                            <w:szCs w:val="24"/>
+                            <w:lang w:val="es-ES"/>
+                          </w:rPr>
+                          <w:t>Don Justo V. Valmayor Campus</w:t>
+                        </w:r>
+                      </w:p>
+                      <w:p>
+                        <w:pPr>
+                          <w:spacing w:after="0"/>
+                          <w:jc w:val="center"/>
+                          <w:rPr>
+                            <w:rFonts w:ascii="Arial" w:eastAsia="GulimChe" w:hAnsi="Arial" w:cs="Arial"/>
+                            <w:sz w:val="24"/>
+                            <w:szCs w:val="24"/>
+                            <w:lang w:val="es-ES"/>
+                          </w:rPr>
+                        </w:pPr>
+                        <w:r>
+                          <w:rPr>
+                            <w:rFonts w:ascii="Arial" w:eastAsia="GulimChe" w:hAnsi="Arial" w:cs="Arial"/>
+                            <w:sz w:val="24"/>
+                            <w:szCs w:val="24"/>
+                            <w:lang w:val="es-ES"/>
+                          </w:rPr>
+                          <w:t>San Carlos City, Negros Occidental</w:t>
+                        </w:r>
+                      </w:p>
+                      <w:p>
+                        <w:pPr>
+                          <w:spacing w:after="0" w:line="240" w:lineRule="auto"/>
+                          <w:jc w:val="center"/>
+                          <w:rPr>
+                            <w:rFonts w:ascii="Edwardian Script ITC" w:eastAsia="GulimChe" w:hAnsi="Edwardian Script ITC"/>
+                            <w:b/>
+                            <w:bCs/>
+                            <w:color w:val="7030A0"/>
+                            <w:sz w:val="30"/>
+                            <w:szCs w:val="30"/>
+                          </w:rPr>
+                        </w:pPr>
+                        <w:r>
+                          <w:rPr>
+                            <w:rFonts w:ascii="Edwardian Script ITC" w:eastAsia="GulimChe" w:hAnsi="Edwardian Script ITC"/>
+                            <w:b/>
+                            <w:bCs/>
+                            <w:color w:val="7030A0"/>
+                            <w:sz w:val="30"/>
+                            <w:szCs w:val="30"/>
+                          </w:rPr>
+                          <w:t xml:space="preserve">College Of Computer Studies </w:t>
+                        </w:r>
+                      </w:p>
+                      <w:p>
+                        <w:pPr>
+                          <w:spacing w:after="0" w:line="240" w:lineRule="auto"/>
+                          <w:jc w:val="center"/>
+                          <w:rPr>
+                            <w:rFonts w:ascii="Edwardian Script ITC" w:eastAsia="GulimChe" w:hAnsi="Edwardian Script ITC"/>
+                            <w:b/>
+                            <w:bCs/>
+                            <w:color w:val="7030A0"/>
+                            <w:sz w:val="30"/>
+                            <w:szCs w:val="30"/>
+                          </w:rPr>
+                        </w:pPr>
+                      </w:p>
+                      <w:p>
+                        <w:pPr>
+                          <w:spacing w:after="0" w:line="240" w:lineRule="auto"/>
+                          <w:jc w:val="center"/>
+                          <w:rPr>
+                            <w:rFonts w:ascii="Edwardian Script ITC" w:eastAsia="GulimChe" w:hAnsi="Edwardian Script ITC"/>
+                            <w:b/>
+                            <w:bCs/>
+                            <w:color w:val="7030A0"/>
+                            <w:sz w:val="30"/>
+                            <w:szCs w:val="30"/>
+                          </w:rPr>
+                        </w:pPr>
+                      </w:p>
+                      <w:customXmlInsRangeStart w:id="7" w:author="Charm Andrie Tarroza" w:date="2025-04-06T12:28:00Z"/>
+                    </w:sdtContent>
+                  </w:sdt>
+                  <w:customXmlInsRangeEnd w:id="7"/>
+                  <w:customXmlInsRangeStart w:id="8" w:author="Charm Andrie Tarroza" w:date="2025-04-06T12:28:00Z"/>
+                </w:sdtContent>
+              </w:sdt>
+              <w:customXmlInsRangeEnd w:id="8"/>
             </w:sdtContent>
           </w:sdt>
+          <w:customXmlInsRangeStart w:id="9" w:author="Charm Andrie Tarroza" w:date="2025-04-06T12:28:00Z"/>
         </w:sdtContent>
       </w:sdt>
+      <w:customXmlInsRangeEnd w:id="9"/>
+      <w:customXmlInsRangeStart w:id="10" w:author="Charm Andrie Tarroza" w:date="2025-04-06T12:28:00Z"/>
     </w:sdtContent>
   </w:sdt>
+  <w:customXmlInsRangeEnd w:id="10"/>
 </w:hdr>
 </file>
 
@@ -35329,6 +36522,18 @@
       </w:tcPr>
     </w:tblStylePr>
   </w:style>
+  <w:style w:type="paragraph" w:styleId="Revision">
+    <w:name w:val="Revision"/>
+    <w:hidden/>
+    <w:uiPriority w:val="99"/>
+    <w:unhideWhenUsed/>
+    <w:rsid w:val="00957D4E"/>
+    <w:rPr>
+      <w:rFonts w:asciiTheme="minorHAnsi" w:eastAsiaTheme="minorHAnsi" w:hAnsiTheme="minorHAnsi" w:cstheme="minorBidi"/>
+      <w:sz w:val="22"/>
+      <w:szCs w:val="22"/>
+    </w:rPr>
+  </w:style>
 </w:styles>
 </file>
 
@@ -35589,10 +36794,6 @@
 </file>
 
 <file path=customXml/item1.xml><?xml version="1.0" encoding="utf-8"?>
-<b:Sources xmlns:b="http://schemas.openxmlformats.org/officeDocument/2006/bibliography" xmlns="http://schemas.openxmlformats.org/officeDocument/2006/bibliography" SelectedStyle="\APASixthEditionOfficeOnline.xsl" StyleName="APA" Version="6"/>
-</file>
-
-<file path=customXml/item2.xml><?xml version="1.0" encoding="utf-8"?>
 <s:customData xmlns="http://www.wps.cn/officeDocument/2013/wpsCustomData" xmlns:s="http://www.wps.cn/officeDocument/2013/wpsCustomData">
   <customSectProps>
     <customSectPr/>
@@ -35603,18 +36804,22 @@
 </s:customData>
 </file>
 
+<file path=customXml/item2.xml><?xml version="1.0" encoding="utf-8"?>
+<b:Sources xmlns:b="http://schemas.openxmlformats.org/officeDocument/2006/bibliography" xmlns="http://schemas.openxmlformats.org/officeDocument/2006/bibliography" SelectedStyle="\APASixthEditionOfficeOnline.xsl" StyleName="APA" Version="6"/>
+</file>
+
 <file path=customXml/itemProps1.xml><?xml version="1.0" encoding="utf-8"?>
+<ds:datastoreItem xmlns:ds="http://schemas.openxmlformats.org/officeDocument/2006/customXml" ds:itemID="{B1977F7D-205B-4081-913C-38D41E755F92}">
+  <ds:schemaRefs>
+    <ds:schemaRef ds:uri="http://www.wps.cn/officeDocument/2013/wpsCustomData"/>
+  </ds:schemaRefs>
+</ds:datastoreItem>
+</file>
+
+<file path=customXml/itemProps2.xml><?xml version="1.0" encoding="utf-8"?>
 <ds:datastoreItem xmlns:ds="http://schemas.openxmlformats.org/officeDocument/2006/customXml" ds:itemID="{0E5DBF86-A100-4434-B10A-55DC07DA6B1B}">
   <ds:schemaRefs>
     <ds:schemaRef ds:uri="http://schemas.openxmlformats.org/officeDocument/2006/bibliography"/>
   </ds:schemaRefs>
 </ds:datastoreItem>
-</file>
-
-<file path=customXml/itemProps2.xml><?xml version="1.0" encoding="utf-8"?>
-<ds:datastoreItem xmlns:ds="http://schemas.openxmlformats.org/officeDocument/2006/customXml" ds:itemID="{B1977F7D-205B-4081-913C-38D41E755F92}">
-  <ds:schemaRefs>
-    <ds:schemaRef ds:uri="http://www.wps.cn/officeDocument/2013/wpsCustomData"/>
-  </ds:schemaRefs>
-</ds:datastoreItem>
 </file>
</xml_diff>